<commit_message>
Deployed 419b179 with MkDocs version: 1.2.3
</commit_message>
<xml_diff>
--- a/syllabus/2021-2022-spring-ce204-object-oriented-programming-comp-eng.docx
+++ b/syllabus/2021-2022-spring-ce204-object-oriented-programming-comp-eng.docx
@@ -376,9 +376,9 @@
             </w:pPr>
             <w:r>
               <w:rPr>
-                <w:color w:val="FF0000"/>
+                <w:b/>
               </w:rPr>
-              <w:t>TBD</w:t>
+              <w:t>n24xrzo</w:t>
             </w:r>
           </w:p>
         </w:tc>
@@ -416,14 +416,30 @@
                 <w:tab w:val="left" w:pos="3675"/>
               </w:tabs>
               <w:rPr>
-                <w:color w:val="FF0000"/>
+                <w:b/>
               </w:rPr>
             </w:pPr>
             <w:r>
               <w:rPr>
-                <w:color w:val="FF0000"/>
+                <w:b/>
               </w:rPr>
-              <w:t>TBD</w:t>
+              <w:t>Theory - Monday (13:00-16:00)</w:t>
+            </w:r>
+          </w:p>
+          <w:p>
+            <w:pPr>
+              <w:tabs>
+                <w:tab w:val="left" w:pos="3675"/>
+              </w:tabs>
+              <w:rPr>
+                <w:b/>
+              </w:rPr>
+            </w:pPr>
+            <w:r>
+              <w:rPr>
+                <w:b/>
+              </w:rPr>
+              <w:t>Lab – Thursday (10:00-12:00)</w:t>
             </w:r>
           </w:p>
         </w:tc>
@@ -461,15 +477,17 @@
                 <w:tab w:val="left" w:pos="3675"/>
               </w:tabs>
               <w:rPr>
-                <w:color w:val="FF0000"/>
+                <w:b/>
               </w:rPr>
             </w:pPr>
             <w:r>
               <w:rPr>
-                <w:color w:val="FF0000"/>
+                <w:b/>
               </w:rPr>
-              <w:t>TBD</w:t>
-            </w:r>
+              <w:t>D-203</w:t>
+            </w:r>
+            <w:bookmarkStart w:id="1" w:name="_GoBack"/>
+            <w:bookmarkEnd w:id="1"/>
           </w:p>
         </w:tc>
       </w:tr>
@@ -510,15 +528,7 @@
               </w:rPr>
             </w:pPr>
             <w:r>
-              <w:t xml:space="preserve">Meetings </w:t>
-            </w:r>
-            <w:proofErr w:type="gramStart"/>
-            <w:r>
-              <w:t>will be scheduled over Google Meet with your university account and email and performed via demand emails</w:t>
-            </w:r>
-            <w:proofErr w:type="gramEnd"/>
-            <w:r>
-              <w:t>. Please send emails wit</w:t>
+              <w:t>Meetings will be scheduled over Google Meet with your university account and email and performed via demand emails. Please send emails wit</w:t>
             </w:r>
             <w:r>
               <w:t>h the subject starts with [CE204</w:t>
@@ -755,19 +765,11 @@
                 <w:b/>
               </w:rPr>
             </w:pPr>
-            <w:proofErr w:type="spellStart"/>
             <w:r>
               <w:rPr>
                 <w:b/>
               </w:rPr>
-              <w:t>Corequisite</w:t>
-            </w:r>
-            <w:proofErr w:type="spellEnd"/>
-            <w:r>
-              <w:rPr>
-                <w:b/>
-              </w:rPr>
-              <w:t> </w:t>
+              <w:t>Corequisite </w:t>
             </w:r>
           </w:p>
         </w:tc>
@@ -844,21 +846,7 @@
         <w:rPr>
           <w:i/>
         </w:rPr>
-        <w:t xml:space="preserve">*TBD: To </w:t>
-      </w:r>
-      <w:proofErr w:type="gramStart"/>
-      <w:r>
-        <w:rPr>
-          <w:i/>
-        </w:rPr>
-        <w:t>Be Defined</w:t>
-      </w:r>
-      <w:proofErr w:type="gramEnd"/>
-      <w:r>
-        <w:rPr>
-          <w:i/>
-        </w:rPr>
-        <w:t>.</w:t>
+        <w:t>*TBD: To Be Defined.</w:t>
       </w:r>
     </w:p>
     <w:p>
@@ -923,15 +911,7 @@
         <w:jc w:val="both"/>
       </w:pPr>
       <w:r>
-        <w:t xml:space="preserve">The class </w:t>
-      </w:r>
-      <w:proofErr w:type="gramStart"/>
-      <w:r>
-        <w:t>will be built</w:t>
-      </w:r>
-      <w:proofErr w:type="gramEnd"/>
-      <w:r>
-        <w:t xml:space="preserve"> around sharing expertise and guiding students to find learning methods and practice for object-oriented programming topics. Making programming applications and projects in the courses will strengthen the learning process by putting theory into practice.</w:t>
+        <w:t>The class will be built around sharing expertise and guiding students to find learning methods and practice for object-oriented programming topics. Making programming applications and projects in the courses will strengthen the learning process by putting theory into practice.</w:t>
       </w:r>
     </w:p>
     <w:p>
@@ -1283,15 +1263,7 @@
     </w:p>
     <w:p>
       <w:r>
-        <w:t xml:space="preserve">This course does not require a </w:t>
-      </w:r>
-      <w:proofErr w:type="spellStart"/>
-      <w:r>
-        <w:t>coursebook</w:t>
-      </w:r>
-      <w:proofErr w:type="spellEnd"/>
-      <w:r>
-        <w:t xml:space="preserve">. If necessary, you can use the following books and open-source online resources. </w:t>
+        <w:t xml:space="preserve">This course does not require a coursebook. If necessary, you can use the following books and open-source online resources. </w:t>
       </w:r>
     </w:p>
     <w:p>
@@ -1402,49 +1374,7 @@
         <w:rPr>
           <w:i/>
         </w:rPr>
-        <w:t xml:space="preserve">Harvey M. </w:t>
-      </w:r>
-      <w:proofErr w:type="spellStart"/>
-      <w:r>
-        <w:rPr>
-          <w:i/>
-        </w:rPr>
-        <w:t>Deitel</w:t>
-      </w:r>
-      <w:proofErr w:type="spellEnd"/>
-      <w:r>
-        <w:rPr>
-          <w:i/>
-        </w:rPr>
-        <w:t xml:space="preserve"> and Paul J. </w:t>
-      </w:r>
-      <w:proofErr w:type="spellStart"/>
-      <w:r>
-        <w:rPr>
-          <w:i/>
-        </w:rPr>
-        <w:t>Deitel</w:t>
-      </w:r>
-      <w:proofErr w:type="spellEnd"/>
-      <w:r>
-        <w:rPr>
-          <w:i/>
-        </w:rPr>
-        <w:t xml:space="preserve">. 2001. Java How to Program (4th. </w:t>
-      </w:r>
-      <w:proofErr w:type="gramStart"/>
-      <w:r>
-        <w:rPr>
-          <w:i/>
-        </w:rPr>
-        <w:t>ed</w:t>
-      </w:r>
-      <w:proofErr w:type="gramEnd"/>
-      <w:r>
-        <w:rPr>
-          <w:i/>
-        </w:rPr>
-        <w:t>.). Prentice Hall PTR, USA.</w:t>
+        <w:t>Harvey M. Deitel and Paul J. Deitel. 2001. Java How to Program (4th. ed.). Prentice Hall PTR, USA.</w:t>
       </w:r>
     </w:p>
     <w:p>
@@ -1468,49 +1398,7 @@
         <w:rPr>
           <w:i/>
         </w:rPr>
-        <w:t xml:space="preserve">Paul </w:t>
-      </w:r>
-      <w:proofErr w:type="spellStart"/>
-      <w:r>
-        <w:rPr>
-          <w:i/>
-        </w:rPr>
-        <w:t>Deitel</w:t>
-      </w:r>
-      <w:proofErr w:type="spellEnd"/>
-      <w:r>
-        <w:rPr>
-          <w:i/>
-        </w:rPr>
-        <w:t xml:space="preserve"> and Harvey </w:t>
-      </w:r>
-      <w:proofErr w:type="spellStart"/>
-      <w:r>
-        <w:rPr>
-          <w:i/>
-        </w:rPr>
-        <w:t>Deitel</w:t>
-      </w:r>
-      <w:proofErr w:type="spellEnd"/>
-      <w:r>
-        <w:rPr>
-          <w:i/>
-        </w:rPr>
-        <w:t xml:space="preserve">. 2016. Visual C# How to Program (6th. </w:t>
-      </w:r>
-      <w:proofErr w:type="gramStart"/>
-      <w:r>
-        <w:rPr>
-          <w:i/>
-        </w:rPr>
-        <w:t>ed</w:t>
-      </w:r>
-      <w:proofErr w:type="gramEnd"/>
-      <w:r>
-        <w:rPr>
-          <w:i/>
-        </w:rPr>
-        <w:t>.). Pearson.</w:t>
+        <w:t>Paul Deitel and Harvey Deitel. 2016. Visual C# How to Program (6th. ed.). Pearson.</w:t>
       </w:r>
     </w:p>
     <w:p>
@@ -1549,21 +1437,8 @@
         <w:rPr>
           <w:u w:val="single"/>
         </w:rPr>
-        <w:t xml:space="preserve">During this course, you should have a laptop for programming practices. You will have your development environment, and you will use this for examination and </w:t>
-      </w:r>
-      <w:proofErr w:type="gramStart"/>
-      <w:r>
-        <w:rPr>
-          <w:u w:val="single"/>
-        </w:rPr>
-        <w:t>assignments also</w:t>
-      </w:r>
-      <w:proofErr w:type="gramEnd"/>
-      <w:r>
-        <w:rPr>
-          <w:u w:val="single"/>
-        </w:rPr>
-        <w:t xml:space="preserve"> classroom practices. </w:t>
+        <w:lastRenderedPageBreak/>
+        <w:t xml:space="preserve">During this course, you should have a laptop for programming practices. You will have your development environment, and you will use this for examination and assignments also classroom practices. </w:t>
       </w:r>
     </w:p>
     <w:p/>
@@ -1607,31 +1482,7 @@
         <w:spacing w:line="360" w:lineRule="auto"/>
       </w:pPr>
       <w:r>
-        <w:t xml:space="preserve">Midterm and Final grades </w:t>
-      </w:r>
-      <w:proofErr w:type="gramStart"/>
-      <w:r>
-        <w:t>will be calculated</w:t>
-      </w:r>
-      <w:proofErr w:type="gramEnd"/>
-      <w:r>
-        <w:t xml:space="preserve"> with the weighted average of the project or homework-based examinations. Midterm grades </w:t>
-      </w:r>
-      <w:proofErr w:type="gramStart"/>
-      <w:r>
-        <w:t>will be calculated</w:t>
-      </w:r>
-      <w:proofErr w:type="gramEnd"/>
-      <w:r>
-        <w:t xml:space="preserve"> between term beginning to the midterm week, and Final grades will be calculated between Midterm and Final week </w:t>
-      </w:r>
-      <w:proofErr w:type="spellStart"/>
-      <w:r>
-        <w:t>homeworks</w:t>
-      </w:r>
-      <w:proofErr w:type="spellEnd"/>
-      <w:r>
-        <w:t xml:space="preserve"> or projects as follow. </w:t>
+        <w:t xml:space="preserve">Midterm and Final grades will be calculated with the weighted average of the project or homework-based examinations. Midterm grades will be calculated between term beginning to the midterm week, and Final grades will be calculated between Midterm and Final week homeworks or projects as follow. </w:t>
       </w:r>
     </w:p>
     <w:p>
@@ -2317,47 +2168,7 @@
         <w:jc w:val="both"/>
       </w:pPr>
       <w:r>
-        <w:t xml:space="preserve">The basic teaching method of this course </w:t>
-      </w:r>
-      <w:proofErr w:type="gramStart"/>
-      <w:r>
-        <w:t>will be planned</w:t>
-      </w:r>
-      <w:proofErr w:type="gramEnd"/>
-      <w:r>
-        <w:t xml:space="preserve"> to be face-to-face in the classroom, and support resources, </w:t>
-      </w:r>
-      <w:proofErr w:type="spellStart"/>
-      <w:r>
-        <w:t>homeworks</w:t>
-      </w:r>
-      <w:proofErr w:type="spellEnd"/>
-      <w:r>
-        <w:t xml:space="preserve">, and announcements will be shared over google classroom. Students </w:t>
-      </w:r>
-      <w:proofErr w:type="gramStart"/>
-      <w:r>
-        <w:t>are expected</w:t>
-      </w:r>
-      <w:proofErr w:type="gramEnd"/>
-      <w:r>
-        <w:t xml:space="preserve"> to be in the university. This responsibility is very important to complete this course with success. If pandemic situation changes and distance education is required during this course, this course will be done using synchronous and asynchronous distance education methods. In this scenario, students </w:t>
-      </w:r>
-      <w:proofErr w:type="gramStart"/>
-      <w:r>
-        <w:t>are expected</w:t>
-      </w:r>
-      <w:proofErr w:type="gramEnd"/>
-      <w:r>
-        <w:t xml:space="preserve"> to be in the online platform, zoom, or meet at the time specified in the course schedule. Attendance </w:t>
-      </w:r>
-      <w:proofErr w:type="gramStart"/>
-      <w:r>
-        <w:t>will be taken</w:t>
-      </w:r>
-      <w:proofErr w:type="gramEnd"/>
-      <w:r>
-        <w:t>.</w:t>
+        <w:t>The basic teaching method of this course will be planned to be face-to-face in the classroom, and support resources, homeworks, and announcements will be shared over google classroom. Students are expected to be in the university. This responsibility is very important to complete this course with success. If pandemic situation changes and distance education is required during this course, this course will be done using synchronous and asynchronous distance education methods. In this scenario, students are expected to be in the online platform, zoom, or meet at the time specified in the course schedule. Attendance will be taken.</w:t>
       </w:r>
     </w:p>
     <w:p>
@@ -2393,23 +2204,16 @@
         <w:jc w:val="both"/>
       </w:pPr>
       <w:r>
-        <w:t xml:space="preserve">Throughout the semester, assignments </w:t>
-      </w:r>
-      <w:proofErr w:type="gramStart"/>
-      <w:r>
-        <w:t>must be submitted</w:t>
-      </w:r>
-      <w:proofErr w:type="gramEnd"/>
-      <w:r>
-        <w:t xml:space="preserve"> as specified by the announced deadline. Your grade </w:t>
-      </w:r>
-      <w:proofErr w:type="gramStart"/>
-      <w:r>
-        <w:t>will be reduced</w:t>
-      </w:r>
-      <w:proofErr w:type="gramEnd"/>
-      <w:r>
-        <w:t xml:space="preserve"> by 10% of the full points for each calendar day for overdue assignments.</w:t>
+        <w:t>Throughout the semester, assignments must be submitted as specified by the announced deadline.</w:t>
+      </w:r>
+      <w:r>
+        <w:t xml:space="preserve"> </w:t>
+      </w:r>
+      <w:r>
+        <w:t>Overdue a</w:t>
+      </w:r>
+      <w:r>
+        <w:t>ssignments will not be accepted.</w:t>
       </w:r>
     </w:p>
     <w:p>
@@ -2417,36 +2221,8 @@
         <w:jc w:val="both"/>
       </w:pPr>
       <w:r>
-        <w:t xml:space="preserve">Overdue assignments </w:t>
-      </w:r>
-      <w:proofErr w:type="gramStart"/>
-      <w:r>
-        <w:t>will not be accepted</w:t>
-      </w:r>
-      <w:proofErr w:type="gramEnd"/>
-      <w:r>
-        <w:t xml:space="preserve"> after three (3) days.</w:t>
-      </w:r>
-    </w:p>
-    <w:p>
-      <w:pPr>
-        <w:jc w:val="both"/>
-      </w:pPr>
-      <w:proofErr w:type="gramStart"/>
-      <w:r>
-        <w:t xml:space="preserve">Unexpected situations must be reported to the instructor for late </w:t>
-      </w:r>
-      <w:proofErr w:type="spellStart"/>
-      <w:r>
-        <w:t>homeworks</w:t>
-      </w:r>
-      <w:proofErr w:type="spellEnd"/>
-      <w:r>
-        <w:t xml:space="preserve"> by students</w:t>
-      </w:r>
-      <w:proofErr w:type="gramEnd"/>
-      <w:r>
-        <w:t xml:space="preserve">. </w:t>
+        <w:lastRenderedPageBreak/>
+        <w:t xml:space="preserve">Unexpected situations must be reported to the instructor for late homeworks by students. </w:t>
       </w:r>
     </w:p>
     <w:p>
@@ -2473,7 +2249,6 @@
           <w:b/>
           <w:color w:val="000000"/>
         </w:rPr>
-        <w:lastRenderedPageBreak/>
         <w:t xml:space="preserve">Course </w:t>
       </w:r>
       <w:r>
@@ -2491,29 +2266,11 @@
       <w:r>
         <w:t xml:space="preserve">Google Classroom </w:t>
       </w:r>
-      <w:proofErr w:type="gramStart"/>
-      <w:r>
-        <w:t>will be used</w:t>
-      </w:r>
-      <w:proofErr w:type="gramEnd"/>
-      <w:r>
-        <w:t xml:space="preserve"> as a course learning management system. All electronic resources and announcements about the course </w:t>
-      </w:r>
-      <w:proofErr w:type="gramStart"/>
-      <w:r>
-        <w:t>will be shared</w:t>
-      </w:r>
-      <w:proofErr w:type="gramEnd"/>
-      <w:r>
-        <w:t xml:space="preserve"> on this platform. It is very important to check the course page daily, access the necessary resources and announcements, and communicate with the </w:t>
-      </w:r>
-      <w:proofErr w:type="gramStart"/>
-      <w:r>
-        <w:t>instructor</w:t>
-      </w:r>
-      <w:proofErr w:type="gramEnd"/>
-      <w:r>
-        <w:t xml:space="preserve"> as you needed to complete the course with success.</w:t>
+      <w:r>
+        <w:t xml:space="preserve">and Github </w:t>
+      </w:r>
+      <w:r>
+        <w:t>will be used as a course learning management system. All electronic resources and announcements about the course will be shared on this platform. It is very important to check the course page daily, access the necessary resources and announcements, and communicate with the instructor to complete the course with success.</w:t>
       </w:r>
     </w:p>
     <w:p>
@@ -2548,15 +2305,7 @@
         <w:jc w:val="both"/>
       </w:pPr>
       <w:r>
-        <w:t xml:space="preserve">Academic Integrity is one of the most important principles of RTEÜ University. Anyone who breaches the principles of academic honesty </w:t>
-      </w:r>
-      <w:proofErr w:type="gramStart"/>
-      <w:r>
-        <w:t>is severely punished</w:t>
-      </w:r>
-      <w:proofErr w:type="gramEnd"/>
-      <w:r>
-        <w:t>.</w:t>
+        <w:t>Academic Integrity is one of the most important principles of RTEÜ University. Anyone who breaches the principles of academic honesty is severely punished.</w:t>
       </w:r>
     </w:p>
     <w:p>
@@ -2572,23 +2321,7 @@
         <w:jc w:val="both"/>
       </w:pPr>
       <w:r>
-        <w:t xml:space="preserve">It is obvious that looking at another student's paper or any source other than what </w:t>
-      </w:r>
-      <w:proofErr w:type="gramStart"/>
-      <w:r>
-        <w:t>is allowed</w:t>
-      </w:r>
-      <w:proofErr w:type="gramEnd"/>
-      <w:r>
-        <w:t xml:space="preserve"> during the exam is cheating and will be punished. However, it </w:t>
-      </w:r>
-      <w:proofErr w:type="gramStart"/>
-      <w:r>
-        <w:t>is known</w:t>
-      </w:r>
-      <w:proofErr w:type="gramEnd"/>
-      <w:r>
-        <w:t xml:space="preserve"> that many students come to university with very little experience concerning what is acceptable and what counts as "copying", especially for assignments. </w:t>
+        <w:t xml:space="preserve">It is obvious that looking at another student's paper or any source other than what is allowed during the exam is cheating and will be punished. However, it is known that many students come to university with very little experience concerning what is acceptable and what counts as "copying", especially for assignments. </w:t>
       </w:r>
     </w:p>
     <w:p>
@@ -2596,15 +2329,7 @@
         <w:jc w:val="both"/>
       </w:pPr>
       <w:r>
-        <w:t xml:space="preserve">The following </w:t>
-      </w:r>
-      <w:proofErr w:type="gramStart"/>
-      <w:r>
-        <w:t>are attempted</w:t>
-      </w:r>
-      <w:proofErr w:type="gramEnd"/>
-      <w:r>
-        <w:t xml:space="preserve"> as guidelines for the Faculty of Engineering and Architecture students to highlight the philosophy of academic honesty for assignments for which the student will be graded. Should a situation arise which is not described below, the student is advised to ask the instructor or assistant of the course whether what they intend to do would remain within the framework of academic honesty or not. </w:t>
+        <w:t xml:space="preserve">The following are attempted as guidelines for the Faculty of Engineering and Architecture students to highlight the philosophy of academic honesty for assignments for which the student will be graded. Should a situation arise which is not described below, the student is advised to ask the instructor or assistant of the course whether what they intend to do would remain within the framework of academic honesty or not. </w:t>
       </w:r>
     </w:p>
     <w:p>
@@ -2874,21 +2599,7 @@
         <w:rPr>
           <w:color w:val="000000"/>
         </w:rPr>
-        <w:t xml:space="preserve">Working with (and even paying) a tutor to help you with the </w:t>
-      </w:r>
-      <w:proofErr w:type="gramStart"/>
-      <w:r>
-        <w:rPr>
-          <w:color w:val="000000"/>
-        </w:rPr>
-        <w:t>course,</w:t>
-      </w:r>
-      <w:proofErr w:type="gramEnd"/>
-      <w:r>
-        <w:rPr>
-          <w:color w:val="000000"/>
-        </w:rPr>
-        <w:t xml:space="preserve"> provided the tutor does not do your assignment for you. </w:t>
+        <w:t xml:space="preserve">Working with (and even paying) a tutor to help you with the course, provided the tutor does not do your assignment for you. </w:t>
       </w:r>
     </w:p>
     <w:p>
@@ -3050,23 +2761,7 @@
         <w:jc w:val="both"/>
       </w:pPr>
       <w:r>
-        <w:t xml:space="preserve">You </w:t>
-      </w:r>
-      <w:proofErr w:type="gramStart"/>
-      <w:r>
-        <w:t>are expected</w:t>
-      </w:r>
-      <w:proofErr w:type="gramEnd"/>
-      <w:r>
-        <w:t xml:space="preserve"> to attend classes on time by completing weekly course requirements (readings and assignments) during the semester. The main communication channel between the instructor and the students </w:t>
-      </w:r>
-      <w:proofErr w:type="gramStart"/>
-      <w:r>
-        <w:t>will be emailed</w:t>
-      </w:r>
-      <w:proofErr w:type="gramEnd"/>
-      <w:r>
-        <w:t xml:space="preserve">. Please send your questions to the instructor's email address about the course via the email address provided to you by the university. </w:t>
+        <w:t xml:space="preserve">You are expected to attend classes on time by completing weekly course requirements (readings and assignments) during the semester. The main communication channel between the instructor and the students will be emailed. Please send your questions to the instructor's email address about the course via the email address provided to you by the university. </w:t>
       </w:r>
       <w:r>
         <w:rPr>
@@ -3111,23 +2806,7 @@
         <w:jc w:val="both"/>
       </w:pPr>
       <w:r>
-        <w:t xml:space="preserve">If deemed necessary, changes in the lecture content or course schedule </w:t>
-      </w:r>
-      <w:proofErr w:type="gramStart"/>
-      <w:r>
-        <w:t>can be made</w:t>
-      </w:r>
-      <w:proofErr w:type="gramEnd"/>
-      <w:r>
-        <w:t xml:space="preserve">. If any changes </w:t>
-      </w:r>
-      <w:proofErr w:type="gramStart"/>
-      <w:r>
-        <w:t>are made</w:t>
-      </w:r>
-      <w:proofErr w:type="gramEnd"/>
-      <w:r>
-        <w:t xml:space="preserve"> in the scope of this document, the instructor will inform you about this.</w:t>
+        <w:t>If deemed necessary, changes in the lecture content or course schedule can be made. If any changes are made in the scope of this document, the instructor will inform you about this.</w:t>
       </w:r>
     </w:p>
     <w:p>
@@ -3294,11 +2973,19 @@
             <w:tcW w:w="1365" w:type="dxa"/>
           </w:tcPr>
           <w:p>
-            <w:r>
-              <w:rPr>
-                <w:color w:val="FF0000"/>
-              </w:rPr>
-              <w:t>TBD</w:t>
+            <w:pPr>
+              <w:spacing w:after="40"/>
+            </w:pPr>
+            <w:r>
+              <w:t>21.02.2022</w:t>
+            </w:r>
+          </w:p>
+          <w:p>
+            <w:pPr>
+              <w:spacing w:after="40"/>
+            </w:pPr>
+            <w:r>
+              <w:t>24.02.2022</w:t>
             </w:r>
           </w:p>
         </w:tc>
@@ -3317,36 +3004,9 @@
                 <w:between w:val="nil"/>
               </w:pBdr>
               <w:spacing w:after="40"/>
-              <w:rPr>
-                <w:highlight w:val="yellow"/>
-              </w:rPr>
             </w:pPr>
             <w:r>
-              <w:rPr>
-                <w:highlight w:val="yellow"/>
-              </w:rPr>
               <w:t>Course Plan and Communication</w:t>
-            </w:r>
-          </w:p>
-          <w:p>
-            <w:pPr>
-              <w:pBdr>
-                <w:top w:val="nil"/>
-                <w:left w:val="nil"/>
-                <w:bottom w:val="nil"/>
-                <w:right w:val="nil"/>
-                <w:between w:val="nil"/>
-              </w:pBdr>
-              <w:spacing w:after="40"/>
-              <w:rPr>
-                <w:highlight w:val="yellow"/>
-              </w:rPr>
-            </w:pPr>
-            <w:r>
-              <w:rPr>
-                <w:highlight w:val="yellow"/>
-              </w:rPr>
-              <w:t>Grading System, Assignments and Exams.</w:t>
             </w:r>
           </w:p>
           <w:p>
@@ -3361,11 +3021,101 @@
               <w:spacing w:after="40"/>
             </w:pPr>
             <w:r>
-              <w:rPr>
-                <w:color w:val="FF0000"/>
-              </w:rPr>
-              <w:t>TBD</w:t>
-            </w:r>
+              <w:t>Grading System, Assignments</w:t>
+            </w:r>
+            <w:r>
+              <w:t>,</w:t>
+            </w:r>
+            <w:r>
+              <w:t xml:space="preserve"> and Exams.</w:t>
+            </w:r>
+          </w:p>
+          <w:p>
+            <w:pPr>
+              <w:pBdr>
+                <w:top w:val="nil"/>
+                <w:left w:val="nil"/>
+                <w:bottom w:val="nil"/>
+                <w:right w:val="nil"/>
+                <w:between w:val="nil"/>
+              </w:pBdr>
+              <w:spacing w:after="40"/>
+            </w:pPr>
+            <w:r>
+              <w:t>Software and Software Engineering</w:t>
+            </w:r>
+          </w:p>
+          <w:p>
+            <w:pPr>
+              <w:pBdr>
+                <w:top w:val="nil"/>
+                <w:left w:val="nil"/>
+                <w:bottom w:val="nil"/>
+                <w:right w:val="nil"/>
+                <w:between w:val="nil"/>
+              </w:pBdr>
+              <w:spacing w:after="40"/>
+            </w:pPr>
+            <w:r>
+              <w:t>Object Orientation</w:t>
+            </w:r>
+            <w:r>
+              <w:t xml:space="preserve"> and OOP with Java</w:t>
+            </w:r>
+            <w:r>
+              <w:t xml:space="preserve"> Part-I</w:t>
+            </w:r>
+            <w:r>
+              <w:t>(</w:t>
+            </w:r>
+            <w:r>
+              <w:t>Classes</w:t>
+            </w:r>
+            <w:r>
+              <w:t xml:space="preserve">, </w:t>
+            </w:r>
+            <w:r>
+              <w:t>Objects</w:t>
+            </w:r>
+            <w:r>
+              <w:t xml:space="preserve">, </w:t>
+            </w:r>
+            <w:r>
+              <w:t>Methods</w:t>
+            </w:r>
+            <w:r>
+              <w:t>,</w:t>
+            </w:r>
+            <w:r>
+              <w:t>Inheritance</w:t>
+            </w:r>
+            <w:r>
+              <w:t>,A</w:t>
+            </w:r>
+            <w:r>
+              <w:t>ccess Modifiers</w:t>
+            </w:r>
+            <w:r>
+              <w:t>,</w:t>
+            </w:r>
+            <w:r>
+              <w:t>This and InstanceOf Keywords</w:t>
+            </w:r>
+            <w:r>
+              <w:t>)</w:t>
+            </w:r>
+          </w:p>
+          <w:p>
+            <w:pPr>
+              <w:pBdr>
+                <w:top w:val="nil"/>
+                <w:left w:val="nil"/>
+                <w:bottom w:val="nil"/>
+                <w:right w:val="nil"/>
+                <w:between w:val="nil"/>
+              </w:pBdr>
+              <w:spacing w:after="40"/>
+            </w:pPr>
           </w:p>
         </w:tc>
         <w:tc>
@@ -3405,11 +3155,28 @@
             <w:tcW w:w="1365" w:type="dxa"/>
           </w:tcPr>
           <w:p>
-            <w:r>
-              <w:rPr>
-                <w:color w:val="FF0000"/>
-              </w:rPr>
-              <w:t>TBD</w:t>
+            <w:pPr>
+              <w:spacing w:after="40"/>
+            </w:pPr>
+            <w:r>
+              <w:t>2</w:t>
+            </w:r>
+            <w:r>
+              <w:t>8</w:t>
+            </w:r>
+            <w:r>
+              <w:t>.02.2022</w:t>
+            </w:r>
+          </w:p>
+          <w:p>
+            <w:pPr>
+              <w:spacing w:after="40"/>
+            </w:pPr>
+            <w:r>
+              <w:t>03.03</w:t>
+            </w:r>
+            <w:r>
+              <w:t>.2022</w:t>
             </w:r>
           </w:p>
         </w:tc>
@@ -3423,11 +3190,61 @@
               <w:spacing w:after="40"/>
             </w:pPr>
             <w:r>
-              <w:rPr>
-                <w:color w:val="FF0000"/>
-              </w:rPr>
-              <w:t>TBD</w:t>
-            </w:r>
+              <w:t>OOP with Java Part-I</w:t>
+            </w:r>
+            <w:r>
+              <w:t xml:space="preserve">I (super keyword, final keyword, Polymorphism / Encapsulation, </w:t>
+            </w:r>
+            <w:r>
+              <w:t>Method Overriding</w:t>
+            </w:r>
+            <w:r>
+              <w:t xml:space="preserve">, </w:t>
+            </w:r>
+            <w:r>
+              <w:t>Nested Inner Class</w:t>
+            </w:r>
+            <w:r>
+              <w:t xml:space="preserve">, </w:t>
+            </w:r>
+            <w:r>
+              <w:t>Static Class</w:t>
+            </w:r>
+            <w:r>
+              <w:t xml:space="preserve">, </w:t>
+            </w:r>
+            <w:r>
+              <w:t>Anonymous Class</w:t>
+            </w:r>
+            <w:r>
+              <w:t xml:space="preserve">, </w:t>
+            </w:r>
+            <w:r>
+              <w:t>Enums /</w:t>
+            </w:r>
+            <w:r>
+              <w:t xml:space="preserve"> Enum-Constructor / Enum-String, Abstract Class, Object Class, </w:t>
+            </w:r>
+            <w:r>
+              <w:t>Forms of Inheritance</w:t>
+            </w:r>
+            <w:r>
+              <w:t xml:space="preserve">, </w:t>
+            </w:r>
+            <w:r>
+              <w:t>Be</w:t>
+            </w:r>
+            <w:r>
+              <w:t xml:space="preserve">nefits, and Costs of Inheritance, Packages, </w:t>
+            </w:r>
+            <w:r>
+              <w:t>Access Protection in Packages</w:t>
+            </w:r>
+          </w:p>
+          <w:p>
+            <w:pPr>
+              <w:spacing w:after="40"/>
+            </w:pPr>
           </w:p>
         </w:tc>
         <w:tc>
@@ -3467,11 +3284,31 @@
             <w:tcW w:w="1365" w:type="dxa"/>
           </w:tcPr>
           <w:p>
-            <w:r>
-              <w:rPr>
-                <w:color w:val="FF0000"/>
-              </w:rPr>
-              <w:t>TBD</w:t>
+            <w:pPr>
+              <w:spacing w:after="40"/>
+            </w:pPr>
+            <w:r>
+              <w:t>07</w:t>
+            </w:r>
+            <w:r>
+              <w:t>.</w:t>
+            </w:r>
+            <w:r>
+              <w:t>03</w:t>
+            </w:r>
+            <w:r>
+              <w:t>.2022</w:t>
+            </w:r>
+          </w:p>
+          <w:p>
+            <w:pPr>
+              <w:spacing w:after="40"/>
+            </w:pPr>
+            <w:r>
+              <w:t>10</w:t>
+            </w:r>
+            <w:r>
+              <w:t>.03.2022</w:t>
             </w:r>
           </w:p>
         </w:tc>
@@ -3485,11 +3322,16 @@
               <w:spacing w:after="40"/>
             </w:pPr>
             <w:r>
-              <w:rPr>
-                <w:color w:val="FF0000"/>
-              </w:rPr>
-              <w:t>TBD</w:t>
-            </w:r>
+              <w:t>OOP with Java Part-II</w:t>
+            </w:r>
+            <w:r>
+              <w:t>I(Defining and Interface and Interface Implementation, Nested Interfaces, Variables in Interfaces, Extending Interfaces, Reflection, Wrapper Classes, Lambda Notation)</w:t>
+            </w:r>
+          </w:p>
+          <w:p>
+            <w:pPr>
+              <w:spacing w:after="40"/>
+            </w:pPr>
           </w:p>
         </w:tc>
         <w:tc>
@@ -3529,11 +3371,25 @@
             <w:tcW w:w="1365" w:type="dxa"/>
           </w:tcPr>
           <w:p>
-            <w:r>
-              <w:rPr>
-                <w:color w:val="FF0000"/>
-              </w:rPr>
-              <w:t>TBD</w:t>
+            <w:pPr>
+              <w:spacing w:after="40"/>
+            </w:pPr>
+            <w:r>
+              <w:t>14</w:t>
+            </w:r>
+            <w:r>
+              <w:t>.03.2022</w:t>
+            </w:r>
+          </w:p>
+          <w:p>
+            <w:pPr>
+              <w:spacing w:after="40"/>
+            </w:pPr>
+            <w:r>
+              <w:t>17</w:t>
+            </w:r>
+            <w:r>
+              <w:t>.03.2022</w:t>
             </w:r>
           </w:p>
         </w:tc>
@@ -3544,13 +3400,35 @@
           </w:tcPr>
           <w:p>
             <w:pPr>
-              <w:spacing w:after="160" w:line="259" w:lineRule="auto"/>
-            </w:pPr>
-            <w:r>
+              <w:spacing w:after="40"/>
               <w:rPr>
                 <w:color w:val="FF0000"/>
               </w:rPr>
-              <w:t>TBD</w:t>
+            </w:pPr>
+            <w:r>
+              <w:t>UML (</w:t>
+            </w:r>
+            <w:r>
+              <w:t>UML</w:t>
+            </w:r>
+            <w:r>
+              <w:t xml:space="preserve"> tools, </w:t>
+            </w:r>
+            <w:r>
+              <w:t>UML</w:t>
+            </w:r>
+            <w:r>
+              <w:t xml:space="preserve"> building blocks, architecture, diagrams, relationship, association, aggregation, composition comparison, association, depende</w:t>
+            </w:r>
+            <w:r>
+              <w:t>n</w:t>
+            </w:r>
+            <w:r>
+              <w:t xml:space="preserve">cy, generalization, realization, class diagram, object diagram, component diagram, deployment diagram, interaction diagram, use-case diagram, sequence </w:t>
+            </w:r>
+            <w:r>
+              <w:lastRenderedPageBreak/>
+              <w:t>diagram, collaboration diagram, state-machine diagram, activity diagram, timing diagram)</w:t>
             </w:r>
           </w:p>
         </w:tc>
@@ -3563,6 +3441,7 @@
               <w:rPr>
                 <w:color w:val="FF0000"/>
               </w:rPr>
+              <w:lastRenderedPageBreak/>
               <w:t>TBD</w:t>
             </w:r>
           </w:p>
@@ -3591,11 +3470,25 @@
             <w:tcW w:w="1365" w:type="dxa"/>
           </w:tcPr>
           <w:p>
-            <w:r>
-              <w:rPr>
-                <w:color w:val="FF0000"/>
-              </w:rPr>
-              <w:t>TBD</w:t>
+            <w:pPr>
+              <w:spacing w:after="40"/>
+            </w:pPr>
+            <w:r>
+              <w:t>21</w:t>
+            </w:r>
+            <w:r>
+              <w:t>.03.2022</w:t>
+            </w:r>
+          </w:p>
+          <w:p>
+            <w:pPr>
+              <w:spacing w:after="40"/>
+            </w:pPr>
+            <w:r>
+              <w:t>24</w:t>
+            </w:r>
+            <w:r>
+              <w:t>.03.2022</w:t>
             </w:r>
           </w:p>
         </w:tc>
@@ -3609,10 +3502,7 @@
               <w:spacing w:after="40"/>
             </w:pPr>
             <w:r>
-              <w:rPr>
-                <w:color w:val="FF0000"/>
-              </w:rPr>
-              <w:t>TBD</w:t>
+              <w:t>Plantuml and Examples</w:t>
             </w:r>
           </w:p>
         </w:tc>
@@ -3655,15 +3545,23 @@
           <w:p>
             <w:pPr>
               <w:spacing w:after="40"/>
-              <w:rPr>
-                <w:color w:val="FF0000"/>
-              </w:rPr>
             </w:pPr>
             <w:r>
-              <w:rPr>
-                <w:color w:val="FF0000"/>
-              </w:rPr>
-              <w:t>TBD</w:t>
+              <w:t>28</w:t>
+            </w:r>
+            <w:r>
+              <w:t>.03.2022</w:t>
+            </w:r>
+          </w:p>
+          <w:p>
+            <w:pPr>
+              <w:spacing w:after="40"/>
+            </w:pPr>
+            <w:r>
+              <w:t>31</w:t>
+            </w:r>
+            <w:r>
+              <w:t>.03.2022</w:t>
             </w:r>
           </w:p>
         </w:tc>
@@ -3672,11 +3570,11 @@
             <w:tcW w:w="5122" w:type="dxa"/>
           </w:tcPr>
           <w:p>
-            <w:r>
-              <w:rPr>
-                <w:color w:val="FF0000"/>
-              </w:rPr>
-              <w:t>TBD</w:t>
+            <w:pPr>
+              <w:spacing w:after="40"/>
+            </w:pPr>
+            <w:r>
+              <w:t>UMPLE and Examples</w:t>
             </w:r>
           </w:p>
         </w:tc>
@@ -3719,15 +3617,29 @@
           <w:p>
             <w:pPr>
               <w:spacing w:after="40"/>
-              <w:rPr>
-                <w:color w:val="FF0000"/>
-              </w:rPr>
             </w:pPr>
             <w:r>
-              <w:rPr>
-                <w:color w:val="FF0000"/>
-              </w:rPr>
-              <w:t>TBD</w:t>
+              <w:t>04</w:t>
+            </w:r>
+            <w:r>
+              <w:t>.</w:t>
+            </w:r>
+            <w:r>
+              <w:t>04</w:t>
+            </w:r>
+            <w:r>
+              <w:t>.2022</w:t>
+            </w:r>
+          </w:p>
+          <w:p>
+            <w:pPr>
+              <w:spacing w:after="40"/>
+            </w:pPr>
+            <w:r>
+              <w:t>07.04</w:t>
+            </w:r>
+            <w:r>
+              <w:t>.2022</w:t>
             </w:r>
           </w:p>
         </w:tc>
@@ -3736,11 +3648,11 @@
             <w:tcW w:w="5122" w:type="dxa"/>
           </w:tcPr>
           <w:p>
-            <w:r>
-              <w:rPr>
-                <w:color w:val="FF0000"/>
-              </w:rPr>
-              <w:t>TBD</w:t>
+            <w:pPr>
+              <w:spacing w:after="40"/>
+            </w:pPr>
+            <w:r>
+              <w:t>UMPLE and Examples</w:t>
             </w:r>
           </w:p>
         </w:tc>
@@ -3798,13 +3710,25 @@
               <w:rPr>
                 <w:b/>
               </w:rPr>
-              <w:t>20</w:t>
+              <w:t>09.04</w:t>
             </w:r>
             <w:r>
               <w:rPr>
                 <w:b/>
               </w:rPr>
-              <w:t>.11.2021 28.11.2021</w:t>
+              <w:t>.2022</w:t>
+            </w:r>
+            <w:r>
+              <w:rPr>
+                <w:b/>
+              </w:rPr>
+              <w:t xml:space="preserve"> 17.04</w:t>
+            </w:r>
+            <w:r>
+              <w:rPr>
+                <w:b/>
+              </w:rPr>
+              <w:t>.2022</w:t>
             </w:r>
           </w:p>
         </w:tc>
@@ -3876,15 +3800,26 @@
           <w:p>
             <w:pPr>
               <w:spacing w:after="40"/>
+            </w:pPr>
+            <w:r>
+              <w:t>18</w:t>
+            </w:r>
+            <w:r>
+              <w:t>.04.2022</w:t>
+            </w:r>
+          </w:p>
+          <w:p>
+            <w:pPr>
+              <w:spacing w:after="40"/>
               <w:rPr>
                 <w:color w:val="FF0000"/>
               </w:rPr>
             </w:pPr>
             <w:r>
-              <w:rPr>
-                <w:color w:val="FF0000"/>
-              </w:rPr>
-              <w:t>TBD</w:t>
+              <w:t>21</w:t>
+            </w:r>
+            <w:r>
+              <w:t>.04.2022</w:t>
             </w:r>
           </w:p>
         </w:tc>
@@ -3894,11 +3829,11 @@
             <w:shd w:val="clear" w:color="auto" w:fill="auto"/>
           </w:tcPr>
           <w:p>
-            <w:r>
-              <w:rPr>
-                <w:color w:val="FF0000"/>
-              </w:rPr>
-              <w:t>TBD</w:t>
+            <w:pPr>
+              <w:spacing w:after="40"/>
+            </w:pPr>
+            <w:r>
+              <w:t>Using Design Patterns</w:t>
             </w:r>
           </w:p>
         </w:tc>
@@ -3942,15 +3877,26 @@
           <w:p>
             <w:pPr>
               <w:spacing w:after="40"/>
+            </w:pPr>
+            <w:r>
+              <w:t>25</w:t>
+            </w:r>
+            <w:r>
+              <w:t>.04.2022</w:t>
+            </w:r>
+          </w:p>
+          <w:p>
+            <w:pPr>
+              <w:spacing w:after="40"/>
               <w:rPr>
                 <w:color w:val="FF0000"/>
               </w:rPr>
             </w:pPr>
             <w:r>
-              <w:rPr>
-                <w:color w:val="FF0000"/>
-              </w:rPr>
-              <w:t>TBD</w:t>
+              <w:t>28</w:t>
+            </w:r>
+            <w:r>
+              <w:t>.04.2022</w:t>
             </w:r>
           </w:p>
         </w:tc>
@@ -3959,302 +3905,11 @@
             <w:tcW w:w="5122" w:type="dxa"/>
           </w:tcPr>
           <w:p>
-            <w:r>
-              <w:rPr>
-                <w:color w:val="FF0000"/>
-              </w:rPr>
-              <w:t>TBD</w:t>
-            </w:r>
-          </w:p>
-        </w:tc>
-        <w:tc>
-          <w:tcPr>
-            <w:tcW w:w="1692" w:type="dxa"/>
-          </w:tcPr>
-          <w:p>
-            <w:r>
-              <w:rPr>
-                <w:color w:val="FF0000"/>
-              </w:rPr>
-              <w:t>TBD</w:t>
-            </w:r>
-          </w:p>
-        </w:tc>
-      </w:tr>
-      <w:tr>
-        <w:trPr>
-          <w:trHeight w:val="567"/>
-        </w:trPr>
-        <w:tc>
-          <w:tcPr>
-            <w:tcW w:w="1163" w:type="dxa"/>
-            <w:vAlign w:val="center"/>
-          </w:tcPr>
-          <w:p>
             <w:pPr>
               <w:spacing w:after="40"/>
             </w:pPr>
             <w:r>
-              <w:t>Week 11</w:t>
-            </w:r>
-          </w:p>
-        </w:tc>
-        <w:tc>
-          <w:tcPr>
-            <w:tcW w:w="1365" w:type="dxa"/>
-          </w:tcPr>
-          <w:p>
-            <w:r>
-              <w:rPr>
-                <w:color w:val="FF0000"/>
-              </w:rPr>
-              <w:t>TBD</w:t>
-            </w:r>
-          </w:p>
-        </w:tc>
-        <w:tc>
-          <w:tcPr>
-            <w:tcW w:w="5122" w:type="dxa"/>
-          </w:tcPr>
-          <w:p>
-            <w:r>
-              <w:rPr>
-                <w:color w:val="FF0000"/>
-              </w:rPr>
-              <w:t>TBD</w:t>
-            </w:r>
-          </w:p>
-        </w:tc>
-        <w:tc>
-          <w:tcPr>
-            <w:tcW w:w="1692" w:type="dxa"/>
-          </w:tcPr>
-          <w:p>
-            <w:r>
-              <w:rPr>
-                <w:color w:val="FF0000"/>
-              </w:rPr>
-              <w:t>TBD</w:t>
-            </w:r>
-          </w:p>
-        </w:tc>
-      </w:tr>
-      <w:tr>
-        <w:trPr>
-          <w:trHeight w:val="567"/>
-        </w:trPr>
-        <w:tc>
-          <w:tcPr>
-            <w:tcW w:w="1163" w:type="dxa"/>
-            <w:vAlign w:val="center"/>
-          </w:tcPr>
-          <w:p>
-            <w:pPr>
-              <w:spacing w:after="40"/>
-            </w:pPr>
-            <w:r>
-              <w:t>Week 12</w:t>
-            </w:r>
-          </w:p>
-        </w:tc>
-        <w:tc>
-          <w:tcPr>
-            <w:tcW w:w="1365" w:type="dxa"/>
-          </w:tcPr>
-          <w:p>
-            <w:r>
-              <w:rPr>
-                <w:color w:val="FF0000"/>
-              </w:rPr>
-              <w:t>TBD</w:t>
-            </w:r>
-          </w:p>
-        </w:tc>
-        <w:tc>
-          <w:tcPr>
-            <w:tcW w:w="5122" w:type="dxa"/>
-          </w:tcPr>
-          <w:p>
-            <w:r>
-              <w:rPr>
-                <w:color w:val="FF0000"/>
-              </w:rPr>
-              <w:t>TBD</w:t>
-            </w:r>
-          </w:p>
-        </w:tc>
-        <w:tc>
-          <w:tcPr>
-            <w:tcW w:w="1692" w:type="dxa"/>
-          </w:tcPr>
-          <w:p>
-            <w:r>
-              <w:rPr>
-                <w:color w:val="FF0000"/>
-              </w:rPr>
-              <w:t>TBD</w:t>
-            </w:r>
-          </w:p>
-        </w:tc>
-      </w:tr>
-      <w:tr>
-        <w:trPr>
-          <w:trHeight w:val="567"/>
-        </w:trPr>
-        <w:tc>
-          <w:tcPr>
-            <w:tcW w:w="1163" w:type="dxa"/>
-            <w:vAlign w:val="center"/>
-          </w:tcPr>
-          <w:p>
-            <w:pPr>
-              <w:spacing w:after="40"/>
-            </w:pPr>
-            <w:r>
-              <w:lastRenderedPageBreak/>
-              <w:t>Week 13</w:t>
-            </w:r>
-          </w:p>
-        </w:tc>
-        <w:tc>
-          <w:tcPr>
-            <w:tcW w:w="1365" w:type="dxa"/>
-          </w:tcPr>
-          <w:p>
-            <w:r>
-              <w:rPr>
-                <w:color w:val="FF0000"/>
-              </w:rPr>
-              <w:t>TBD</w:t>
-            </w:r>
-          </w:p>
-        </w:tc>
-        <w:tc>
-          <w:tcPr>
-            <w:tcW w:w="5122" w:type="dxa"/>
-          </w:tcPr>
-          <w:p>
-            <w:r>
-              <w:rPr>
-                <w:color w:val="FF0000"/>
-              </w:rPr>
-              <w:t>TBD</w:t>
-            </w:r>
-          </w:p>
-        </w:tc>
-        <w:tc>
-          <w:tcPr>
-            <w:tcW w:w="1692" w:type="dxa"/>
-          </w:tcPr>
-          <w:p>
-            <w:r>
-              <w:rPr>
-                <w:color w:val="FF0000"/>
-              </w:rPr>
-              <w:t>TBD</w:t>
-            </w:r>
-          </w:p>
-        </w:tc>
-      </w:tr>
-      <w:tr>
-        <w:trPr>
-          <w:trHeight w:val="567"/>
-        </w:trPr>
-        <w:tc>
-          <w:tcPr>
-            <w:tcW w:w="1163" w:type="dxa"/>
-            <w:vAlign w:val="center"/>
-          </w:tcPr>
-          <w:p>
-            <w:pPr>
-              <w:spacing w:after="40"/>
-            </w:pPr>
-            <w:r>
-              <w:t>Week 14</w:t>
-            </w:r>
-          </w:p>
-        </w:tc>
-        <w:tc>
-          <w:tcPr>
-            <w:tcW w:w="1365" w:type="dxa"/>
-          </w:tcPr>
-          <w:p>
-            <w:r>
-              <w:rPr>
-                <w:color w:val="FF0000"/>
-              </w:rPr>
-              <w:t>TBD</w:t>
-            </w:r>
-          </w:p>
-        </w:tc>
-        <w:tc>
-          <w:tcPr>
-            <w:tcW w:w="5122" w:type="dxa"/>
-          </w:tcPr>
-          <w:p>
-            <w:r>
-              <w:rPr>
-                <w:color w:val="FF0000"/>
-              </w:rPr>
-              <w:t>TBD</w:t>
-            </w:r>
-          </w:p>
-        </w:tc>
-        <w:tc>
-          <w:tcPr>
-            <w:tcW w:w="1692" w:type="dxa"/>
-          </w:tcPr>
-          <w:p>
-            <w:r>
-              <w:rPr>
-                <w:color w:val="FF0000"/>
-              </w:rPr>
-              <w:t>TBD</w:t>
-            </w:r>
-          </w:p>
-        </w:tc>
-      </w:tr>
-      <w:tr>
-        <w:trPr>
-          <w:trHeight w:val="567"/>
-        </w:trPr>
-        <w:tc>
-          <w:tcPr>
-            <w:tcW w:w="1163" w:type="dxa"/>
-            <w:vAlign w:val="center"/>
-          </w:tcPr>
-          <w:p>
-            <w:pPr>
-              <w:spacing w:after="40"/>
-            </w:pPr>
-            <w:r>
-              <w:t>Week 15</w:t>
-            </w:r>
-          </w:p>
-        </w:tc>
-        <w:tc>
-          <w:tcPr>
-            <w:tcW w:w="1365" w:type="dxa"/>
-          </w:tcPr>
-          <w:p>
-            <w:r>
-              <w:rPr>
-                <w:color w:val="FF0000"/>
-              </w:rPr>
-              <w:t>TBD</w:t>
-            </w:r>
-          </w:p>
-        </w:tc>
-        <w:tc>
-          <w:tcPr>
-            <w:tcW w:w="5122" w:type="dxa"/>
-          </w:tcPr>
-          <w:p>
-            <w:r>
-              <w:rPr>
-                <w:color w:val="FF0000"/>
-              </w:rPr>
-              <w:t>TBD</w:t>
+              <w:t>Using Design Patterns</w:t>
             </w:r>
           </w:p>
         </w:tc>
@@ -4292,7 +3947,520 @@
               <w:rPr>
                 <w:b/>
               </w:rPr>
+              <w:t>Week 11</w:t>
+            </w:r>
+          </w:p>
+        </w:tc>
+        <w:tc>
+          <w:tcPr>
+            <w:tcW w:w="1365" w:type="dxa"/>
+          </w:tcPr>
+          <w:p>
+            <w:pPr>
+              <w:spacing w:after="40"/>
+              <w:rPr>
+                <w:b/>
+              </w:rPr>
+            </w:pPr>
+            <w:r>
+              <w:rPr>
+                <w:b/>
+              </w:rPr>
+              <w:t>02</w:t>
+            </w:r>
+            <w:r>
+              <w:rPr>
+                <w:b/>
+              </w:rPr>
+              <w:t>.</w:t>
+            </w:r>
+            <w:r>
+              <w:rPr>
+                <w:b/>
+              </w:rPr>
+              <w:t>05</w:t>
+            </w:r>
+            <w:r>
+              <w:rPr>
+                <w:b/>
+              </w:rPr>
+              <w:t>.2022</w:t>
+            </w:r>
+          </w:p>
+          <w:p>
+            <w:pPr>
+              <w:rPr>
+                <w:b/>
+              </w:rPr>
+            </w:pPr>
+            <w:r>
+              <w:rPr>
+                <w:b/>
+              </w:rPr>
+              <w:t>05.05</w:t>
+            </w:r>
+            <w:r>
+              <w:rPr>
+                <w:b/>
+              </w:rPr>
+              <w:t>.2022</w:t>
+            </w:r>
+          </w:p>
+        </w:tc>
+        <w:tc>
+          <w:tcPr>
+            <w:tcW w:w="5122" w:type="dxa"/>
+          </w:tcPr>
+          <w:p>
+            <w:pPr>
+              <w:rPr>
+                <w:b/>
+              </w:rPr>
+            </w:pPr>
+            <w:r>
+              <w:rPr>
+                <w:b/>
+              </w:rPr>
+              <w:t>Holiday</w:t>
+            </w:r>
+          </w:p>
+        </w:tc>
+        <w:tc>
+          <w:tcPr>
+            <w:tcW w:w="1692" w:type="dxa"/>
+          </w:tcPr>
+          <w:p>
+            <w:pPr>
+              <w:rPr>
+                <w:b/>
+              </w:rPr>
+            </w:pPr>
+            <w:r>
+              <w:rPr>
+                <w:b/>
+              </w:rPr>
+              <w:t>TBD</w:t>
+            </w:r>
+          </w:p>
+        </w:tc>
+      </w:tr>
+      <w:tr>
+        <w:trPr>
+          <w:trHeight w:val="567"/>
+        </w:trPr>
+        <w:tc>
+          <w:tcPr>
+            <w:tcW w:w="1163" w:type="dxa"/>
+            <w:vAlign w:val="center"/>
+          </w:tcPr>
+          <w:p>
+            <w:pPr>
+              <w:spacing w:after="40"/>
+            </w:pPr>
+            <w:r>
+              <w:t>Week 12</w:t>
+            </w:r>
+          </w:p>
+        </w:tc>
+        <w:tc>
+          <w:tcPr>
+            <w:tcW w:w="1365" w:type="dxa"/>
+          </w:tcPr>
+          <w:p>
+            <w:pPr>
+              <w:spacing w:after="40"/>
+            </w:pPr>
+            <w:r>
+              <w:t>09</w:t>
+            </w:r>
+            <w:r>
+              <w:t>.</w:t>
+            </w:r>
+            <w:r>
+              <w:t>05</w:t>
+            </w:r>
+            <w:r>
+              <w:t>.2022</w:t>
+            </w:r>
+          </w:p>
+          <w:p>
+            <w:r>
+              <w:t>12.05</w:t>
+            </w:r>
+            <w:r>
+              <w:t>.2022</w:t>
+            </w:r>
+          </w:p>
+        </w:tc>
+        <w:tc>
+          <w:tcPr>
+            <w:tcW w:w="5122" w:type="dxa"/>
+          </w:tcPr>
+          <w:p>
+            <w:pPr>
+              <w:spacing w:after="40"/>
+            </w:pPr>
+            <w:r>
+              <w:t>UML + UMPLE + Java Implementations</w:t>
+            </w:r>
+          </w:p>
+        </w:tc>
+        <w:tc>
+          <w:tcPr>
+            <w:tcW w:w="1692" w:type="dxa"/>
+          </w:tcPr>
+          <w:p>
+            <w:r>
+              <w:rPr>
+                <w:color w:val="FF0000"/>
+              </w:rPr>
+              <w:t>TBD</w:t>
+            </w:r>
+          </w:p>
+        </w:tc>
+      </w:tr>
+      <w:tr>
+        <w:trPr>
+          <w:trHeight w:val="567"/>
+        </w:trPr>
+        <w:tc>
+          <w:tcPr>
+            <w:tcW w:w="1163" w:type="dxa"/>
+            <w:vAlign w:val="center"/>
+          </w:tcPr>
+          <w:p>
+            <w:pPr>
+              <w:spacing w:after="40"/>
+            </w:pPr>
+            <w:r>
+              <w:t>Week 13</w:t>
+            </w:r>
+          </w:p>
+        </w:tc>
+        <w:tc>
+          <w:tcPr>
+            <w:tcW w:w="1365" w:type="dxa"/>
+          </w:tcPr>
+          <w:p>
+            <w:pPr>
+              <w:spacing w:after="40"/>
+            </w:pPr>
+            <w:r>
+              <w:t>16</w:t>
+            </w:r>
+            <w:r>
+              <w:t>.</w:t>
+            </w:r>
+            <w:r>
+              <w:t>05</w:t>
+            </w:r>
+            <w:r>
+              <w:t>.2022</w:t>
+            </w:r>
+          </w:p>
+          <w:p>
+            <w:r>
+              <w:t>19</w:t>
+            </w:r>
+            <w:r>
+              <w:t>.05</w:t>
+            </w:r>
+            <w:r>
+              <w:t>.2022</w:t>
+            </w:r>
+          </w:p>
+        </w:tc>
+        <w:tc>
+          <w:tcPr>
+            <w:tcW w:w="5122" w:type="dxa"/>
+          </w:tcPr>
+          <w:p>
+            <w:pPr>
+              <w:spacing w:after="40"/>
+            </w:pPr>
+            <w:r>
+              <w:t>SMC Remote Service Case Study Part-I</w:t>
+            </w:r>
+          </w:p>
+        </w:tc>
+        <w:tc>
+          <w:tcPr>
+            <w:tcW w:w="1692" w:type="dxa"/>
+          </w:tcPr>
+          <w:p>
+            <w:r>
+              <w:rPr>
+                <w:color w:val="FF0000"/>
+              </w:rPr>
+              <w:t>TBD</w:t>
+            </w:r>
+          </w:p>
+        </w:tc>
+      </w:tr>
+      <w:tr>
+        <w:trPr>
+          <w:trHeight w:val="567"/>
+        </w:trPr>
+        <w:tc>
+          <w:tcPr>
+            <w:tcW w:w="1163" w:type="dxa"/>
+            <w:vAlign w:val="center"/>
+          </w:tcPr>
+          <w:p>
+            <w:pPr>
+              <w:spacing w:after="40"/>
+            </w:pPr>
+            <w:r>
+              <w:t>Week 14</w:t>
+            </w:r>
+          </w:p>
+        </w:tc>
+        <w:tc>
+          <w:tcPr>
+            <w:tcW w:w="1365" w:type="dxa"/>
+          </w:tcPr>
+          <w:p>
+            <w:pPr>
+              <w:spacing w:after="40"/>
+            </w:pPr>
+            <w:r>
+              <w:t>23</w:t>
+            </w:r>
+            <w:r>
+              <w:t>.</w:t>
+            </w:r>
+            <w:r>
+              <w:t>05</w:t>
+            </w:r>
+            <w:r>
+              <w:t>.2022</w:t>
+            </w:r>
+          </w:p>
+          <w:p>
+            <w:r>
+              <w:t>26</w:t>
+            </w:r>
+            <w:r>
+              <w:t>.05</w:t>
+            </w:r>
+            <w:r>
+              <w:t>.2022</w:t>
+            </w:r>
+          </w:p>
+        </w:tc>
+        <w:tc>
+          <w:tcPr>
+            <w:tcW w:w="5122" w:type="dxa"/>
+          </w:tcPr>
+          <w:p>
+            <w:pPr>
+              <w:spacing w:after="40"/>
+            </w:pPr>
+            <w:r>
+              <w:t>SMC Remote Service Case Study Part-I</w:t>
+            </w:r>
+            <w:r>
+              <w:t>I</w:t>
+            </w:r>
+          </w:p>
+        </w:tc>
+        <w:tc>
+          <w:tcPr>
+            <w:tcW w:w="1692" w:type="dxa"/>
+          </w:tcPr>
+          <w:p>
+            <w:r>
+              <w:rPr>
+                <w:color w:val="FF0000"/>
+              </w:rPr>
+              <w:t>TBD</w:t>
+            </w:r>
+          </w:p>
+        </w:tc>
+      </w:tr>
+      <w:tr>
+        <w:trPr>
+          <w:trHeight w:val="567"/>
+        </w:trPr>
+        <w:tc>
+          <w:tcPr>
+            <w:tcW w:w="1163" w:type="dxa"/>
+            <w:vAlign w:val="center"/>
+          </w:tcPr>
+          <w:p>
+            <w:pPr>
+              <w:spacing w:after="40"/>
+            </w:pPr>
+            <w:r>
+              <w:t>Week 15</w:t>
+            </w:r>
+          </w:p>
+        </w:tc>
+        <w:tc>
+          <w:tcPr>
+            <w:tcW w:w="1365" w:type="dxa"/>
+          </w:tcPr>
+          <w:p>
+            <w:pPr>
+              <w:spacing w:after="40"/>
+            </w:pPr>
+            <w:r>
+              <w:t>30</w:t>
+            </w:r>
+            <w:r>
+              <w:t>.</w:t>
+            </w:r>
+            <w:r>
+              <w:t>05</w:t>
+            </w:r>
+            <w:r>
+              <w:t>.2022</w:t>
+            </w:r>
+          </w:p>
+          <w:p>
+            <w:r>
+              <w:t>02</w:t>
+            </w:r>
+            <w:r>
+              <w:t>.0</w:t>
+            </w:r>
+            <w:r>
+              <w:t>6</w:t>
+            </w:r>
+            <w:r>
+              <w:t>.2022</w:t>
+            </w:r>
+          </w:p>
+        </w:tc>
+        <w:tc>
+          <w:tcPr>
+            <w:tcW w:w="5122" w:type="dxa"/>
+          </w:tcPr>
+          <w:p>
+            <w:pPr>
+              <w:spacing w:after="40"/>
+            </w:pPr>
+            <w:r>
+              <w:t xml:space="preserve">OOP ATM Case Study </w:t>
+            </w:r>
+            <w:r>
+              <w:t>Part-I</w:t>
+            </w:r>
+          </w:p>
+        </w:tc>
+        <w:tc>
+          <w:tcPr>
+            <w:tcW w:w="1692" w:type="dxa"/>
+          </w:tcPr>
+          <w:p>
+            <w:r>
+              <w:rPr>
+                <w:color w:val="FF0000"/>
+              </w:rPr>
+              <w:t>TBD</w:t>
+            </w:r>
+          </w:p>
+        </w:tc>
+      </w:tr>
+      <w:tr>
+        <w:trPr>
+          <w:trHeight w:val="567"/>
+        </w:trPr>
+        <w:tc>
+          <w:tcPr>
+            <w:tcW w:w="1163" w:type="dxa"/>
+            <w:vAlign w:val="center"/>
+          </w:tcPr>
+          <w:p>
+            <w:pPr>
+              <w:spacing w:after="40"/>
+            </w:pPr>
+            <w:r>
               <w:t>Week 16</w:t>
+            </w:r>
+          </w:p>
+        </w:tc>
+        <w:tc>
+          <w:tcPr>
+            <w:tcW w:w="1365" w:type="dxa"/>
+          </w:tcPr>
+          <w:p>
+            <w:pPr>
+              <w:spacing w:after="40"/>
+            </w:pPr>
+            <w:r>
+              <w:t>06</w:t>
+            </w:r>
+            <w:r>
+              <w:t>.</w:t>
+            </w:r>
+            <w:r>
+              <w:t>06</w:t>
+            </w:r>
+            <w:r>
+              <w:t>.2022</w:t>
+            </w:r>
+          </w:p>
+          <w:p>
+            <w:r>
+              <w:t>09</w:t>
+            </w:r>
+            <w:r>
+              <w:t>.06</w:t>
+            </w:r>
+            <w:r>
+              <w:t>.2022</w:t>
+            </w:r>
+          </w:p>
+        </w:tc>
+        <w:tc>
+          <w:tcPr>
+            <w:tcW w:w="5122" w:type="dxa"/>
+          </w:tcPr>
+          <w:p>
+            <w:pPr>
+              <w:spacing w:after="40"/>
+            </w:pPr>
+            <w:r>
+              <w:t>OOP ATM Case Study Part-II</w:t>
+            </w:r>
+          </w:p>
+        </w:tc>
+        <w:tc>
+          <w:tcPr>
+            <w:tcW w:w="1692" w:type="dxa"/>
+          </w:tcPr>
+          <w:p>
+            <w:r>
+              <w:rPr>
+                <w:color w:val="FF0000"/>
+              </w:rPr>
+              <w:t>TBD</w:t>
+            </w:r>
+          </w:p>
+        </w:tc>
+      </w:tr>
+      <w:tr>
+        <w:trPr>
+          <w:trHeight w:val="567"/>
+        </w:trPr>
+        <w:tc>
+          <w:tcPr>
+            <w:tcW w:w="1163" w:type="dxa"/>
+            <w:vAlign w:val="center"/>
+          </w:tcPr>
+          <w:p>
+            <w:pPr>
+              <w:spacing w:after="40"/>
+              <w:rPr>
+                <w:b/>
+              </w:rPr>
+            </w:pPr>
+            <w:r>
+              <w:rPr>
+                <w:b/>
+              </w:rPr>
+              <w:t>Week 17</w:t>
             </w:r>
           </w:p>
         </w:tc>
@@ -4312,7 +4480,13 @@
               <w:rPr>
                 <w:b/>
               </w:rPr>
-              <w:t>17.01.2022</w:t>
+              <w:t>13.06</w:t>
+            </w:r>
+            <w:r>
+              <w:rPr>
+                <w:b/>
+              </w:rPr>
+              <w:t>.2022</w:t>
             </w:r>
             <w:r>
               <w:rPr>
@@ -4324,7 +4498,13 @@
               <w:rPr>
                 <w:b/>
               </w:rPr>
-              <w:t>30.01.2022</w:t>
+              <w:t>26.06</w:t>
+            </w:r>
+            <w:r>
+              <w:rPr>
+                <w:b/>
+              </w:rPr>
+              <w:t>.2022</w:t>
             </w:r>
           </w:p>
         </w:tc>
@@ -4365,6 +4545,11 @@
     </w:tbl>
     <w:p/>
     <w:p>
+      <w:r>
+        <w:br w:type="page"/>
+      </w:r>
+    </w:p>
+    <w:p>
       <w:hyperlink r:id="rId10" w:history="1">
         <w:r>
           <w:rPr>
@@ -4649,6 +4834,7 @@
         <w:spacing w:after="160" w:line="259" w:lineRule="auto"/>
         <w:rPr>
           <w:highlight w:val="green"/>
+          <w:lang w:val="tr-TR"/>
         </w:rPr>
       </w:pPr>
       <w:hyperlink r:id="rId15" w:history="1">
@@ -4656,6 +4842,7 @@
           <w:rPr>
             <w:rStyle w:val="Hyperlink"/>
             <w:highlight w:val="green"/>
+            <w:lang w:val="tr-TR"/>
           </w:rPr>
           <w:t>https://www.javatpoint.com/cpp-vs-java</w:t>
         </w:r>
@@ -4663,6 +4850,7 @@
       <w:r>
         <w:rPr>
           <w:highlight w:val="green"/>
+          <w:lang w:val="tr-TR"/>
         </w:rPr>
         <w:t xml:space="preserve"> </w:t>
       </w:r>
@@ -4677,6 +4865,7 @@
         <w:spacing w:after="160" w:line="259" w:lineRule="auto"/>
         <w:rPr>
           <w:highlight w:val="green"/>
+          <w:lang w:val="tr-TR"/>
         </w:rPr>
       </w:pPr>
       <w:hyperlink r:id="rId16" w:history="1">
@@ -4684,6 +4873,7 @@
           <w:rPr>
             <w:rStyle w:val="Hyperlink"/>
             <w:highlight w:val="green"/>
+            <w:lang w:val="tr-TR"/>
           </w:rPr>
           <w:t>http://www.btechsmartclass.com/java/java-classes.html</w:t>
         </w:r>
@@ -4699,6 +4889,7 @@
         <w:spacing w:after="160" w:line="259" w:lineRule="auto"/>
         <w:rPr>
           <w:highlight w:val="green"/>
+          <w:lang w:val="tr-TR"/>
         </w:rPr>
       </w:pPr>
       <w:hyperlink r:id="rId17" w:history="1">
@@ -4706,6 +4897,7 @@
           <w:rPr>
             <w:rStyle w:val="Hyperlink"/>
             <w:highlight w:val="green"/>
+            <w:lang w:val="tr-TR"/>
           </w:rPr>
           <w:t>https://www.programiz.com/java-programming/class-objects</w:t>
         </w:r>
@@ -4713,6 +4905,7 @@
       <w:r>
         <w:rPr>
           <w:highlight w:val="green"/>
+          <w:lang w:val="tr-TR"/>
         </w:rPr>
         <w:t xml:space="preserve"> </w:t>
       </w:r>
@@ -4727,6 +4920,7 @@
         <w:spacing w:after="160" w:line="259" w:lineRule="auto"/>
         <w:rPr>
           <w:highlight w:val="green"/>
+          <w:lang w:val="tr-TR"/>
         </w:rPr>
       </w:pPr>
       <w:hyperlink r:id="rId18" w:history="1">
@@ -4734,6 +4928,7 @@
           <w:rPr>
             <w:rStyle w:val="Hyperlink"/>
             <w:highlight w:val="green"/>
+            <w:lang w:val="tr-TR"/>
           </w:rPr>
           <w:t>http://www.btechsmartclass.com/java/java-methods-and-classes.html</w:t>
         </w:r>
@@ -4749,6 +4944,7 @@
         <w:spacing w:after="160" w:line="259" w:lineRule="auto"/>
         <w:rPr>
           <w:highlight w:val="green"/>
+          <w:lang w:val="tr-TR"/>
         </w:rPr>
       </w:pPr>
       <w:hyperlink r:id="rId19" w:history="1">
@@ -4756,6 +4952,7 @@
           <w:rPr>
             <w:rStyle w:val="Hyperlink"/>
             <w:highlight w:val="green"/>
+            <w:lang w:val="tr-TR"/>
           </w:rPr>
           <w:t>https://www.programiz.com/java-programming/methods</w:t>
         </w:r>
@@ -4763,6 +4960,7 @@
       <w:r>
         <w:rPr>
           <w:highlight w:val="green"/>
+          <w:lang w:val="tr-TR"/>
         </w:rPr>
         <w:t xml:space="preserve"> </w:t>
       </w:r>
@@ -4777,6 +4975,7 @@
         <w:spacing w:after="160" w:line="259" w:lineRule="auto"/>
         <w:rPr>
           <w:highlight w:val="green"/>
+          <w:lang w:val="tr-TR"/>
         </w:rPr>
       </w:pPr>
       <w:hyperlink r:id="rId20" w:history="1">
@@ -4784,6 +4983,7 @@
           <w:rPr>
             <w:rStyle w:val="Hyperlink"/>
             <w:highlight w:val="green"/>
+            <w:lang w:val="tr-TR"/>
           </w:rPr>
           <w:t>https://www.programiz.com/java-programming/method-overloading</w:t>
         </w:r>
@@ -4791,6 +4991,7 @@
       <w:r>
         <w:rPr>
           <w:highlight w:val="green"/>
+          <w:lang w:val="tr-TR"/>
         </w:rPr>
         <w:t xml:space="preserve"> </w:t>
       </w:r>
@@ -4805,6 +5006,7 @@
         <w:spacing w:after="160" w:line="259" w:lineRule="auto"/>
         <w:rPr>
           <w:highlight w:val="green"/>
+          <w:lang w:val="tr-TR"/>
         </w:rPr>
       </w:pPr>
       <w:hyperlink r:id="rId21" w:history="1">
@@ -4812,6 +5014,7 @@
           <w:rPr>
             <w:rStyle w:val="Hyperlink"/>
             <w:highlight w:val="green"/>
+            <w:lang w:val="tr-TR"/>
           </w:rPr>
           <w:t>https://www.programiz.com/java-programming/constructors</w:t>
         </w:r>
@@ -4819,6 +5022,7 @@
       <w:r>
         <w:rPr>
           <w:highlight w:val="green"/>
+          <w:lang w:val="tr-TR"/>
         </w:rPr>
         <w:t xml:space="preserve"> </w:t>
       </w:r>
@@ -4833,6 +5037,7 @@
         <w:spacing w:after="160" w:line="259" w:lineRule="auto"/>
         <w:rPr>
           <w:highlight w:val="green"/>
+          <w:lang w:val="tr-TR"/>
         </w:rPr>
       </w:pPr>
       <w:hyperlink r:id="rId22" w:history="1">
@@ -4840,6 +5045,7 @@
           <w:rPr>
             <w:rStyle w:val="Hyperlink"/>
             <w:highlight w:val="green"/>
+            <w:lang w:val="tr-TR"/>
           </w:rPr>
           <w:t>http://www.btechsmartclass.com/java/java-inheritance-basics.html</w:t>
         </w:r>
@@ -4855,6 +5061,7 @@
         <w:spacing w:after="160" w:line="259" w:lineRule="auto"/>
         <w:rPr>
           <w:highlight w:val="green"/>
+          <w:lang w:val="tr-TR"/>
         </w:rPr>
       </w:pPr>
       <w:hyperlink r:id="rId23" w:history="1">
@@ -4862,6 +5069,7 @@
           <w:rPr>
             <w:rStyle w:val="Hyperlink"/>
             <w:highlight w:val="green"/>
+            <w:lang w:val="tr-TR"/>
           </w:rPr>
           <w:t>http://www.btechsmartclass.com/java/java-access-specifiers.html</w:t>
         </w:r>
@@ -4877,6 +5085,7 @@
         <w:spacing w:after="160" w:line="259" w:lineRule="auto"/>
         <w:rPr>
           <w:highlight w:val="green"/>
+          <w:lang w:val="tr-TR"/>
         </w:rPr>
       </w:pPr>
       <w:hyperlink r:id="rId24" w:history="1">
@@ -4884,6 +5093,7 @@
           <w:rPr>
             <w:rStyle w:val="Hyperlink"/>
             <w:highlight w:val="green"/>
+            <w:lang w:val="tr-TR"/>
           </w:rPr>
           <w:t>https://www.programiz.com/java-programming/access-modifiers</w:t>
         </w:r>
@@ -4891,6 +5101,7 @@
       <w:r>
         <w:rPr>
           <w:highlight w:val="green"/>
+          <w:lang w:val="tr-TR"/>
         </w:rPr>
         <w:t xml:space="preserve"> </w:t>
       </w:r>
@@ -4905,6 +5116,7 @@
         <w:spacing w:after="160" w:line="259" w:lineRule="auto"/>
         <w:rPr>
           <w:highlight w:val="green"/>
+          <w:lang w:val="tr-TR"/>
         </w:rPr>
       </w:pPr>
       <w:hyperlink r:id="rId25" w:history="1">
@@ -4912,6 +5124,7 @@
           <w:rPr>
             <w:rStyle w:val="Hyperlink"/>
             <w:highlight w:val="green"/>
+            <w:lang w:val="tr-TR"/>
           </w:rPr>
           <w:t>http://www.btechsmartclass.com/java/java-constructors-in-inheritance.html</w:t>
         </w:r>
@@ -4927,6 +5140,7 @@
         <w:spacing w:after="160" w:line="259" w:lineRule="auto"/>
         <w:rPr>
           <w:highlight w:val="green"/>
+          <w:lang w:val="tr-TR"/>
         </w:rPr>
       </w:pPr>
       <w:hyperlink r:id="rId26" w:history="1">
@@ -4934,6 +5148,7 @@
           <w:rPr>
             <w:rStyle w:val="Hyperlink"/>
             <w:highlight w:val="green"/>
+            <w:lang w:val="tr-TR"/>
           </w:rPr>
           <w:t>https://www.programiz.com/java-programming/inheritance</w:t>
         </w:r>
@@ -4941,6 +5156,7 @@
       <w:r>
         <w:rPr>
           <w:highlight w:val="green"/>
+          <w:lang w:val="tr-TR"/>
         </w:rPr>
         <w:t xml:space="preserve"> </w:t>
       </w:r>
@@ -4955,6 +5171,7 @@
         <w:spacing w:after="160" w:line="259" w:lineRule="auto"/>
         <w:rPr>
           <w:highlight w:val="green"/>
+          <w:lang w:val="tr-TR"/>
         </w:rPr>
       </w:pPr>
       <w:hyperlink r:id="rId27" w:history="1">
@@ -4962,6 +5179,7 @@
           <w:rPr>
             <w:rStyle w:val="Hyperlink"/>
             <w:highlight w:val="green"/>
+            <w:lang w:val="tr-TR"/>
           </w:rPr>
           <w:t>https://www.programiz.com/java-programming/this-keyword</w:t>
         </w:r>
@@ -4969,6 +5187,7 @@
       <w:r>
         <w:rPr>
           <w:highlight w:val="green"/>
+          <w:lang w:val="tr-TR"/>
         </w:rPr>
         <w:t xml:space="preserve"> </w:t>
       </w:r>
@@ -4983,6 +5202,7 @@
         <w:spacing w:after="160" w:line="259" w:lineRule="auto"/>
         <w:rPr>
           <w:highlight w:val="green"/>
+          <w:lang w:val="tr-TR"/>
         </w:rPr>
       </w:pPr>
       <w:hyperlink r:id="rId28" w:history="1">
@@ -4990,6 +5210,7 @@
           <w:rPr>
             <w:rStyle w:val="Hyperlink"/>
             <w:highlight w:val="green"/>
+            <w:lang w:val="tr-TR"/>
           </w:rPr>
           <w:t>https://www.programiz.com/java-programming/instanceof</w:t>
         </w:r>
@@ -4997,11 +5218,10 @@
       <w:r>
         <w:rPr>
           <w:highlight w:val="green"/>
+          <w:lang w:val="tr-TR"/>
         </w:rPr>
         <w:t xml:space="preserve"> </w:t>
       </w:r>
-      <w:bookmarkStart w:id="1" w:name="_GoBack"/>
-      <w:bookmarkEnd w:id="1"/>
     </w:p>
     <w:p>
       <w:pPr>
@@ -5025,13 +5245,14 @@
         </w:numPr>
         <w:spacing w:after="160" w:line="259" w:lineRule="auto"/>
         <w:rPr>
-          <w:highlight w:val="yellow"/>
+          <w:highlight w:val="green"/>
         </w:rPr>
       </w:pPr>
       <w:hyperlink r:id="rId29" w:history="1">
         <w:r>
           <w:rPr>
             <w:rStyle w:val="Hyperlink"/>
+            <w:highlight w:val="green"/>
           </w:rPr>
           <w:t>http://www.btechsmartclass.com/java/java-super-keyword.html</w:t>
         </w:r>
@@ -5054,7 +5275,19 @@
           <w:rPr>
             <w:rStyle w:val="Hyperlink"/>
           </w:rPr>
-          <w:t>https://www.programiz.com/java-programming/super-keyword</w:t>
+          <w:t>https://www.programiz.com/java-programming/supe</w:t>
+        </w:r>
+        <w:r>
+          <w:rPr>
+            <w:rStyle w:val="Hyperlink"/>
+          </w:rPr>
+          <w:t>r</w:t>
+        </w:r>
+        <w:r>
+          <w:rPr>
+            <w:rStyle w:val="Hyperlink"/>
+          </w:rPr>
+          <w:t>-keyword</w:t>
         </w:r>
       </w:hyperlink>
       <w:r>
@@ -6355,14 +6588,12 @@
           <w:b/>
         </w:rPr>
       </w:pPr>
-      <w:proofErr w:type="spellStart"/>
       <w:r>
         <w:rPr>
           <w:b/>
         </w:rPr>
         <w:t>Plantuml</w:t>
       </w:r>
-      <w:proofErr w:type="spellEnd"/>
     </w:p>
     <w:p>
       <w:pPr>
@@ -6403,19 +6634,11 @@
           <w:b/>
         </w:rPr>
       </w:pPr>
-      <w:proofErr w:type="spellStart"/>
       <w:r>
         <w:rPr>
           <w:b/>
         </w:rPr>
-        <w:t>Umple</w:t>
-      </w:r>
-      <w:proofErr w:type="spellEnd"/>
-      <w:r>
-        <w:rPr>
-          <w:b/>
-        </w:rPr>
-        <w:t xml:space="preserve"> </w:t>
+        <w:t xml:space="preserve">Umple </w:t>
       </w:r>
     </w:p>
     <w:p>
@@ -6798,13 +7021,8 @@
         </w:rPr>
       </w:pPr>
       <w:r>
-        <w:t xml:space="preserve">The Practices: </w:t>
-      </w:r>
-      <w:proofErr w:type="spellStart"/>
-      <w:r>
-        <w:t>dX</w:t>
-      </w:r>
-      <w:proofErr w:type="spellEnd"/>
+        <w:t>The Practices: dX</w:t>
+      </w:r>
       <w:r>
         <w:t xml:space="preserve"> Chapter-7</w:t>
       </w:r>
@@ -6927,7 +7145,6 @@
         <w:rPr>
           <w:b/>
         </w:rPr>
-        <w:lastRenderedPageBreak/>
         <w:t>Week-12</w:t>
       </w:r>
     </w:p>
@@ -7010,6 +7227,7 @@
         <w:rPr>
           <w:b/>
         </w:rPr>
+        <w:lastRenderedPageBreak/>
         <w:t>Week-15</w:t>
       </w:r>
     </w:p>
@@ -7192,7 +7410,7 @@
         <w:sz w:val="24"/>
         <w:szCs w:val="24"/>
       </w:rPr>
-      <w:t>9</w:t>
+      <w:t>2</w:t>
     </w:r>
     <w:r>
       <w:rPr>
@@ -7253,7 +7471,7 @@
         <w:sz w:val="24"/>
         <w:szCs w:val="24"/>
       </w:rPr>
-      <w:t>9</w:t>
+      <w:t>10</w:t>
     </w:r>
     <w:r>
       <w:rPr>
@@ -7421,7 +7639,7 @@
         <w:sz w:val="24"/>
         <w:szCs w:val="24"/>
       </w:rPr>
-      <w:t>9</w:t>
+      <w:t>10</w:t>
     </w:r>
     <w:r>
       <w:rPr>

</xml_diff>

<commit_message>
Deployed 06aa1d3 with MkDocs version: 1.2.3
</commit_message>
<xml_diff>
--- a/syllabus/2021-2022-spring-ce204-object-oriented-programming-comp-eng.docx
+++ b/syllabus/2021-2022-spring-ce204-object-oriented-programming-comp-eng.docx
@@ -486,8 +486,6 @@
               </w:rPr>
               <w:t>D-203</w:t>
             </w:r>
-            <w:bookmarkStart w:id="1" w:name="_GoBack"/>
-            <w:bookmarkEnd w:id="1"/>
           </w:p>
         </w:tc>
       </w:tr>
@@ -528,7 +526,15 @@
               </w:rPr>
             </w:pPr>
             <w:r>
-              <w:t>Meetings will be scheduled over Google Meet with your university account and email and performed via demand emails. Please send emails wit</w:t>
+              <w:t xml:space="preserve">Meetings </w:t>
+            </w:r>
+            <w:proofErr w:type="gramStart"/>
+            <w:r>
+              <w:t>will be scheduled over Google Meet with your university account and email and performed via demand emails</w:t>
+            </w:r>
+            <w:proofErr w:type="gramEnd"/>
+            <w:r>
+              <w:t>. Please send emails wit</w:t>
             </w:r>
             <w:r>
               <w:t>h the subject starts with [CE204</w:t>
@@ -765,11 +771,19 @@
                 <w:b/>
               </w:rPr>
             </w:pPr>
+            <w:proofErr w:type="spellStart"/>
             <w:r>
               <w:rPr>
                 <w:b/>
               </w:rPr>
-              <w:t>Corequisite </w:t>
+              <w:t>Corequisite</w:t>
+            </w:r>
+            <w:proofErr w:type="spellEnd"/>
+            <w:r>
+              <w:rPr>
+                <w:b/>
+              </w:rPr>
+              <w:t> </w:t>
             </w:r>
           </w:p>
         </w:tc>
@@ -846,7 +860,21 @@
         <w:rPr>
           <w:i/>
         </w:rPr>
-        <w:t>*TBD: To Be Defined.</w:t>
+        <w:t xml:space="preserve">*TBD: To </w:t>
+      </w:r>
+      <w:proofErr w:type="gramStart"/>
+      <w:r>
+        <w:rPr>
+          <w:i/>
+        </w:rPr>
+        <w:t>Be Defined</w:t>
+      </w:r>
+      <w:proofErr w:type="gramEnd"/>
+      <w:r>
+        <w:rPr>
+          <w:i/>
+        </w:rPr>
+        <w:t>.</w:t>
       </w:r>
     </w:p>
     <w:p>
@@ -911,7 +939,15 @@
         <w:jc w:val="both"/>
       </w:pPr>
       <w:r>
-        <w:t>The class will be built around sharing expertise and guiding students to find learning methods and practice for object-oriented programming topics. Making programming applications and projects in the courses will strengthen the learning process by putting theory into practice.</w:t>
+        <w:t xml:space="preserve">The class </w:t>
+      </w:r>
+      <w:proofErr w:type="gramStart"/>
+      <w:r>
+        <w:t>will be built</w:t>
+      </w:r>
+      <w:proofErr w:type="gramEnd"/>
+      <w:r>
+        <w:t xml:space="preserve"> around sharing expertise and guiding students to find learning methods and practice for object-oriented programming topics. Making programming applications and projects in the courses will strengthen the learning process by putting theory into practice.</w:t>
       </w:r>
     </w:p>
     <w:p>
@@ -1263,7 +1299,15 @@
     </w:p>
     <w:p>
       <w:r>
-        <w:t xml:space="preserve">This course does not require a coursebook. If necessary, you can use the following books and open-source online resources. </w:t>
+        <w:t xml:space="preserve">This course does not require a </w:t>
+      </w:r>
+      <w:proofErr w:type="spellStart"/>
+      <w:r>
+        <w:t>coursebook</w:t>
+      </w:r>
+      <w:proofErr w:type="spellEnd"/>
+      <w:r>
+        <w:t xml:space="preserve">. If necessary, you can use the following books and open-source online resources. </w:t>
       </w:r>
     </w:p>
     <w:p>
@@ -1293,7 +1337,23 @@
           <w:i/>
           <w:color w:val="000000"/>
         </w:rPr>
-        <w:t>Timothy C. Lethbridge and Robert Laganière, Object-Oriented Software Engineering: Practical Software Development using UML and Java, McGraw Hill</w:t>
+        <w:t xml:space="preserve">Timothy C. Lethbridge and Robert </w:t>
+      </w:r>
+      <w:proofErr w:type="spellStart"/>
+      <w:r>
+        <w:rPr>
+          <w:i/>
+          <w:color w:val="000000"/>
+        </w:rPr>
+        <w:t>Laganière</w:t>
+      </w:r>
+      <w:proofErr w:type="spellEnd"/>
+      <w:r>
+        <w:rPr>
+          <w:i/>
+          <w:color w:val="000000"/>
+        </w:rPr>
+        <w:t>, Object-Oriented Software Engineering: Practical Software Development using UML and Java, McGraw Hill</w:t>
       </w:r>
     </w:p>
     <w:p>
@@ -1323,7 +1383,23 @@
           <w:i/>
           <w:color w:val="000000"/>
         </w:rPr>
-        <w:t>Walter Savitch, Absolute C++,  Addison-Wesley Longman</w:t>
+        <w:t xml:space="preserve">Walter </w:t>
+      </w:r>
+      <w:proofErr w:type="spellStart"/>
+      <w:r>
+        <w:rPr>
+          <w:i/>
+          <w:color w:val="000000"/>
+        </w:rPr>
+        <w:t>Savitch</w:t>
+      </w:r>
+      <w:proofErr w:type="spellEnd"/>
+      <w:r>
+        <w:rPr>
+          <w:i/>
+          <w:color w:val="000000"/>
+        </w:rPr>
+        <w:t>, Absolute C++,  Addison-Wesley Longman</w:t>
       </w:r>
     </w:p>
     <w:p>
@@ -1374,7 +1450,49 @@
         <w:rPr>
           <w:i/>
         </w:rPr>
-        <w:t>Harvey M. Deitel and Paul J. Deitel. 2001. Java How to Program (4th. ed.). Prentice Hall PTR, USA.</w:t>
+        <w:t xml:space="preserve">Harvey M. </w:t>
+      </w:r>
+      <w:proofErr w:type="spellStart"/>
+      <w:r>
+        <w:rPr>
+          <w:i/>
+        </w:rPr>
+        <w:t>Deitel</w:t>
+      </w:r>
+      <w:proofErr w:type="spellEnd"/>
+      <w:r>
+        <w:rPr>
+          <w:i/>
+        </w:rPr>
+        <w:t xml:space="preserve"> and Paul J. </w:t>
+      </w:r>
+      <w:proofErr w:type="spellStart"/>
+      <w:r>
+        <w:rPr>
+          <w:i/>
+        </w:rPr>
+        <w:t>Deitel</w:t>
+      </w:r>
+      <w:proofErr w:type="spellEnd"/>
+      <w:r>
+        <w:rPr>
+          <w:i/>
+        </w:rPr>
+        <w:t xml:space="preserve">. 2001. Java How to Program (4th. </w:t>
+      </w:r>
+      <w:proofErr w:type="gramStart"/>
+      <w:r>
+        <w:rPr>
+          <w:i/>
+        </w:rPr>
+        <w:t>ed</w:t>
+      </w:r>
+      <w:proofErr w:type="gramEnd"/>
+      <w:r>
+        <w:rPr>
+          <w:i/>
+        </w:rPr>
+        <w:t>.). Prentice Hall PTR, USA.</w:t>
       </w:r>
     </w:p>
     <w:p>
@@ -1398,7 +1516,49 @@
         <w:rPr>
           <w:i/>
         </w:rPr>
-        <w:t>Paul Deitel and Harvey Deitel. 2016. Visual C# How to Program (6th. ed.). Pearson.</w:t>
+        <w:t xml:space="preserve">Paul </w:t>
+      </w:r>
+      <w:proofErr w:type="spellStart"/>
+      <w:r>
+        <w:rPr>
+          <w:i/>
+        </w:rPr>
+        <w:t>Deitel</w:t>
+      </w:r>
+      <w:proofErr w:type="spellEnd"/>
+      <w:r>
+        <w:rPr>
+          <w:i/>
+        </w:rPr>
+        <w:t xml:space="preserve"> and Harvey </w:t>
+      </w:r>
+      <w:proofErr w:type="spellStart"/>
+      <w:r>
+        <w:rPr>
+          <w:i/>
+        </w:rPr>
+        <w:t>Deitel</w:t>
+      </w:r>
+      <w:proofErr w:type="spellEnd"/>
+      <w:r>
+        <w:rPr>
+          <w:i/>
+        </w:rPr>
+        <w:t xml:space="preserve">. 2016. Visual C# How to Program (6th. </w:t>
+      </w:r>
+      <w:proofErr w:type="gramStart"/>
+      <w:r>
+        <w:rPr>
+          <w:i/>
+        </w:rPr>
+        <w:t>ed</w:t>
+      </w:r>
+      <w:proofErr w:type="gramEnd"/>
+      <w:r>
+        <w:rPr>
+          <w:i/>
+        </w:rPr>
+        <w:t>.). Pearson.</w:t>
       </w:r>
     </w:p>
     <w:p>
@@ -1438,7 +1598,21 @@
           <w:u w:val="single"/>
         </w:rPr>
         <w:lastRenderedPageBreak/>
-        <w:t xml:space="preserve">During this course, you should have a laptop for programming practices. You will have your development environment, and you will use this for examination and assignments also classroom practices. </w:t>
+        <w:t xml:space="preserve">During this course, you should have a laptop for programming practices. You will have your development environment, and you will use this for examination and </w:t>
+      </w:r>
+      <w:proofErr w:type="gramStart"/>
+      <w:r>
+        <w:rPr>
+          <w:u w:val="single"/>
+        </w:rPr>
+        <w:t>assignments also</w:t>
+      </w:r>
+      <w:proofErr w:type="gramEnd"/>
+      <w:r>
+        <w:rPr>
+          <w:u w:val="single"/>
+        </w:rPr>
+        <w:t xml:space="preserve"> classroom practices. </w:t>
       </w:r>
     </w:p>
     <w:p/>
@@ -1482,7 +1656,31 @@
         <w:spacing w:line="360" w:lineRule="auto"/>
       </w:pPr>
       <w:r>
-        <w:t xml:space="preserve">Midterm and Final grades will be calculated with the weighted average of the project or homework-based examinations. Midterm grades will be calculated between term beginning to the midterm week, and Final grades will be calculated between Midterm and Final week homeworks or projects as follow. </w:t>
+        <w:t xml:space="preserve">Midterm and Final grades </w:t>
+      </w:r>
+      <w:proofErr w:type="gramStart"/>
+      <w:r>
+        <w:t>will be calculated</w:t>
+      </w:r>
+      <w:proofErr w:type="gramEnd"/>
+      <w:r>
+        <w:t xml:space="preserve"> with the weighted average of the project or homework-based examinations. Midterm grades </w:t>
+      </w:r>
+      <w:proofErr w:type="gramStart"/>
+      <w:r>
+        <w:t>will be calculated</w:t>
+      </w:r>
+      <w:proofErr w:type="gramEnd"/>
+      <w:r>
+        <w:t xml:space="preserve"> between term beginning to the midterm week, and Final grades will be calculated between Midterm and Final week </w:t>
+      </w:r>
+      <w:proofErr w:type="spellStart"/>
+      <w:r>
+        <w:t>homeworks</w:t>
+      </w:r>
+      <w:proofErr w:type="spellEnd"/>
+      <w:r>
+        <w:t xml:space="preserve"> or projects as follow. </w:t>
       </w:r>
     </w:p>
     <w:p>
@@ -2168,7 +2366,47 @@
         <w:jc w:val="both"/>
       </w:pPr>
       <w:r>
-        <w:t>The basic teaching method of this course will be planned to be face-to-face in the classroom, and support resources, homeworks, and announcements will be shared over google classroom. Students are expected to be in the university. This responsibility is very important to complete this course with success. If pandemic situation changes and distance education is required during this course, this course will be done using synchronous and asynchronous distance education methods. In this scenario, students are expected to be in the online platform, zoom, or meet at the time specified in the course schedule. Attendance will be taken.</w:t>
+        <w:t xml:space="preserve">The basic teaching method of this course </w:t>
+      </w:r>
+      <w:proofErr w:type="gramStart"/>
+      <w:r>
+        <w:t>will be planned</w:t>
+      </w:r>
+      <w:proofErr w:type="gramEnd"/>
+      <w:r>
+        <w:t xml:space="preserve"> to be face-to-face in the classroom, and support resources, </w:t>
+      </w:r>
+      <w:proofErr w:type="spellStart"/>
+      <w:r>
+        <w:t>homeworks</w:t>
+      </w:r>
+      <w:proofErr w:type="spellEnd"/>
+      <w:r>
+        <w:t xml:space="preserve">, and announcements will be shared over google classroom. Students </w:t>
+      </w:r>
+      <w:proofErr w:type="gramStart"/>
+      <w:r>
+        <w:t>are expected</w:t>
+      </w:r>
+      <w:proofErr w:type="gramEnd"/>
+      <w:r>
+        <w:t xml:space="preserve"> to be in the university. This responsibility is very important to complete this course with success. If pandemic situation changes and distance education is required during this course, this course will be done using synchronous and asynchronous distance education methods. In this scenario, students </w:t>
+      </w:r>
+      <w:proofErr w:type="gramStart"/>
+      <w:r>
+        <w:t>are expected</w:t>
+      </w:r>
+      <w:proofErr w:type="gramEnd"/>
+      <w:r>
+        <w:t xml:space="preserve"> to be in the online platform, zoom, or meet at the time specified in the course schedule. Attendance </w:t>
+      </w:r>
+      <w:proofErr w:type="gramStart"/>
+      <w:r>
+        <w:t>will be taken</w:t>
+      </w:r>
+      <w:proofErr w:type="gramEnd"/>
+      <w:r>
+        <w:t>.</w:t>
       </w:r>
     </w:p>
     <w:p>
@@ -2204,7 +2442,15 @@
         <w:jc w:val="both"/>
       </w:pPr>
       <w:r>
-        <w:t>Throughout the semester, assignments must be submitted as specified by the announced deadline.</w:t>
+        <w:t xml:space="preserve">Throughout the semester, assignments </w:t>
+      </w:r>
+      <w:proofErr w:type="gramStart"/>
+      <w:r>
+        <w:t>must be submitted</w:t>
+      </w:r>
+      <w:proofErr w:type="gramEnd"/>
+      <w:r>
+        <w:t xml:space="preserve"> as specified by the announced deadline.</w:t>
       </w:r>
       <w:r>
         <w:t xml:space="preserve"> </w:t>
@@ -2213,16 +2459,37 @@
         <w:t>Overdue a</w:t>
       </w:r>
       <w:r>
-        <w:t>ssignments will not be accepted.</w:t>
+        <w:t xml:space="preserve">ssignments </w:t>
+      </w:r>
+      <w:proofErr w:type="gramStart"/>
+      <w:r>
+        <w:t>will not be accepted</w:t>
+      </w:r>
+      <w:proofErr w:type="gramEnd"/>
+      <w:r>
+        <w:t>.</w:t>
       </w:r>
     </w:p>
     <w:p>
       <w:pPr>
         <w:jc w:val="both"/>
       </w:pPr>
+      <w:proofErr w:type="gramStart"/>
       <w:r>
         <w:lastRenderedPageBreak/>
-        <w:t xml:space="preserve">Unexpected situations must be reported to the instructor for late homeworks by students. </w:t>
+        <w:t xml:space="preserve">Unexpected situations must be reported to the instructor for late </w:t>
+      </w:r>
+      <w:proofErr w:type="spellStart"/>
+      <w:r>
+        <w:t>homeworks</w:t>
+      </w:r>
+      <w:proofErr w:type="spellEnd"/>
+      <w:r>
+        <w:t xml:space="preserve"> by students</w:t>
+      </w:r>
+      <w:proofErr w:type="gramEnd"/>
+      <w:r>
+        <w:t xml:space="preserve">. </w:t>
       </w:r>
     </w:p>
     <w:p>
@@ -2267,10 +2534,31 @@
         <w:t xml:space="preserve">Google Classroom </w:t>
       </w:r>
       <w:r>
-        <w:t xml:space="preserve">and Github </w:t>
-      </w:r>
-      <w:r>
-        <w:t>will be used as a course learning management system. All electronic resources and announcements about the course will be shared on this platform. It is very important to check the course page daily, access the necessary resources and announcements, and communicate with the instructor to complete the course with success.</w:t>
+        <w:t xml:space="preserve">and </w:t>
+      </w:r>
+      <w:proofErr w:type="spellStart"/>
+      <w:r>
+        <w:t>Github</w:t>
+      </w:r>
+      <w:proofErr w:type="spellEnd"/>
+      <w:r>
+        <w:t xml:space="preserve"> </w:t>
+      </w:r>
+      <w:proofErr w:type="gramStart"/>
+      <w:r>
+        <w:t>will be used</w:t>
+      </w:r>
+      <w:proofErr w:type="gramEnd"/>
+      <w:r>
+        <w:t xml:space="preserve"> as a course learning management system. All electronic resources and announcements about the course </w:t>
+      </w:r>
+      <w:proofErr w:type="gramStart"/>
+      <w:r>
+        <w:t>will be shared</w:t>
+      </w:r>
+      <w:proofErr w:type="gramEnd"/>
+      <w:r>
+        <w:t xml:space="preserve"> on this platform. It is very important to check the course page daily, access the necessary resources and announcements, and communicate with the instructor to complete the course with success.</w:t>
       </w:r>
     </w:p>
     <w:p>
@@ -2305,7 +2593,15 @@
         <w:jc w:val="both"/>
       </w:pPr>
       <w:r>
-        <w:t>Academic Integrity is one of the most important principles of RTEÜ University. Anyone who breaches the principles of academic honesty is severely punished.</w:t>
+        <w:t xml:space="preserve">Academic Integrity is one of the most important principles of RTEÜ University. Anyone who breaches the principles of academic honesty </w:t>
+      </w:r>
+      <w:proofErr w:type="gramStart"/>
+      <w:r>
+        <w:t>is severely punished</w:t>
+      </w:r>
+      <w:proofErr w:type="gramEnd"/>
+      <w:r>
+        <w:t>.</w:t>
       </w:r>
     </w:p>
     <w:p>
@@ -2321,7 +2617,23 @@
         <w:jc w:val="both"/>
       </w:pPr>
       <w:r>
-        <w:t xml:space="preserve">It is obvious that looking at another student's paper or any source other than what is allowed during the exam is cheating and will be punished. However, it is known that many students come to university with very little experience concerning what is acceptable and what counts as "copying", especially for assignments. </w:t>
+        <w:t xml:space="preserve">It is obvious that looking at another student's paper or any source other than what </w:t>
+      </w:r>
+      <w:proofErr w:type="gramStart"/>
+      <w:r>
+        <w:t>is allowed</w:t>
+      </w:r>
+      <w:proofErr w:type="gramEnd"/>
+      <w:r>
+        <w:t xml:space="preserve"> during the exam is cheating and will be punished. However, it </w:t>
+      </w:r>
+      <w:proofErr w:type="gramStart"/>
+      <w:r>
+        <w:t>is known</w:t>
+      </w:r>
+      <w:proofErr w:type="gramEnd"/>
+      <w:r>
+        <w:t xml:space="preserve"> that many students come to university with very little experience concerning what is acceptable and what counts as "copying", especially for assignments. </w:t>
       </w:r>
     </w:p>
     <w:p>
@@ -2329,7 +2641,15 @@
         <w:jc w:val="both"/>
       </w:pPr>
       <w:r>
-        <w:t xml:space="preserve">The following are attempted as guidelines for the Faculty of Engineering and Architecture students to highlight the philosophy of academic honesty for assignments for which the student will be graded. Should a situation arise which is not described below, the student is advised to ask the instructor or assistant of the course whether what they intend to do would remain within the framework of academic honesty or not. </w:t>
+        <w:t xml:space="preserve">The following </w:t>
+      </w:r>
+      <w:proofErr w:type="gramStart"/>
+      <w:r>
+        <w:t>are attempted</w:t>
+      </w:r>
+      <w:proofErr w:type="gramEnd"/>
+      <w:r>
+        <w:t xml:space="preserve"> as guidelines for the Faculty of Engineering and Architecture students to highlight the philosophy of academic honesty for assignments for which the student will be graded. Should a situation arise which is not described below, the student is advised to ask the instructor or assistant of the course whether what they intend to do would remain within the framework of academic honesty or not. </w:t>
       </w:r>
     </w:p>
     <w:p>
@@ -2599,7 +2919,21 @@
         <w:rPr>
           <w:color w:val="000000"/>
         </w:rPr>
-        <w:t xml:space="preserve">Working with (and even paying) a tutor to help you with the course, provided the tutor does not do your assignment for you. </w:t>
+        <w:t xml:space="preserve">Working with (and even paying) a tutor to help you with the </w:t>
+      </w:r>
+      <w:proofErr w:type="gramStart"/>
+      <w:r>
+        <w:rPr>
+          <w:color w:val="000000"/>
+        </w:rPr>
+        <w:t>course,</w:t>
+      </w:r>
+      <w:proofErr w:type="gramEnd"/>
+      <w:r>
+        <w:rPr>
+          <w:color w:val="000000"/>
+        </w:rPr>
+        <w:t xml:space="preserve"> provided the tutor does not do your assignment for you. </w:t>
       </w:r>
     </w:p>
     <w:p>
@@ -2761,7 +3095,23 @@
         <w:jc w:val="both"/>
       </w:pPr>
       <w:r>
-        <w:t xml:space="preserve">You are expected to attend classes on time by completing weekly course requirements (readings and assignments) during the semester. The main communication channel between the instructor and the students will be emailed. Please send your questions to the instructor's email address about the course via the email address provided to you by the university. </w:t>
+        <w:t xml:space="preserve">You </w:t>
+      </w:r>
+      <w:proofErr w:type="gramStart"/>
+      <w:r>
+        <w:t>are expected</w:t>
+      </w:r>
+      <w:proofErr w:type="gramEnd"/>
+      <w:r>
+        <w:t xml:space="preserve"> to attend classes on time by completing weekly course requirements (readings and assignments) during the semester. The main communication channel between the instructor and the students </w:t>
+      </w:r>
+      <w:proofErr w:type="gramStart"/>
+      <w:r>
+        <w:t>will be emailed</w:t>
+      </w:r>
+      <w:proofErr w:type="gramEnd"/>
+      <w:r>
+        <w:t xml:space="preserve">. Please send your questions to the instructor's email address about the course via the email address provided to you by the university. </w:t>
       </w:r>
       <w:r>
         <w:rPr>
@@ -2806,7 +3156,23 @@
         <w:jc w:val="both"/>
       </w:pPr>
       <w:r>
-        <w:t>If deemed necessary, changes in the lecture content or course schedule can be made. If any changes are made in the scope of this document, the instructor will inform you about this.</w:t>
+        <w:t xml:space="preserve">If deemed necessary, changes in the lecture content or course schedule </w:t>
+      </w:r>
+      <w:proofErr w:type="gramStart"/>
+      <w:r>
+        <w:t>can be made</w:t>
+      </w:r>
+      <w:proofErr w:type="gramEnd"/>
+      <w:r>
+        <w:t xml:space="preserve">. If any changes </w:t>
+      </w:r>
+      <w:proofErr w:type="gramStart"/>
+      <w:r>
+        <w:t>are made</w:t>
+      </w:r>
+      <w:proofErr w:type="gramEnd"/>
+      <w:r>
+        <w:t xml:space="preserve"> in the scope of this document, the instructor will inform you about this.</w:t>
       </w:r>
     </w:p>
     <w:p>
@@ -3066,43 +3432,31 @@
               <w:t xml:space="preserve"> Part-I</w:t>
             </w:r>
             <w:r>
-              <w:t>(</w:t>
-            </w:r>
-            <w:r>
-              <w:t>Classes</w:t>
-            </w:r>
-            <w:r>
-              <w:t xml:space="preserve">, </w:t>
-            </w:r>
-            <w:r>
-              <w:t>Objects</w:t>
-            </w:r>
-            <w:r>
-              <w:t xml:space="preserve">, </w:t>
-            </w:r>
-            <w:r>
-              <w:t>Methods</w:t>
-            </w:r>
-            <w:r>
-              <w:t>,</w:t>
-            </w:r>
-            <w:r>
-              <w:t>Inheritance</w:t>
-            </w:r>
-            <w:r>
-              <w:t>,A</w:t>
-            </w:r>
-            <w:r>
-              <w:t>ccess Modifiers</w:t>
-            </w:r>
-            <w:r>
-              <w:t>,</w:t>
-            </w:r>
-            <w:r>
-              <w:t>This and InstanceOf Keywords</w:t>
-            </w:r>
-            <w:r>
-              <w:t>)</w:t>
+              <w:t xml:space="preserve">(Classes, Objects, </w:t>
+            </w:r>
+            <w:proofErr w:type="spellStart"/>
+            <w:r>
+              <w:t>Methods,Inheritance,Access</w:t>
+            </w:r>
+            <w:proofErr w:type="spellEnd"/>
+            <w:r>
+              <w:t xml:space="preserve"> </w:t>
+            </w:r>
+            <w:proofErr w:type="spellStart"/>
+            <w:r>
+              <w:t>Modifiers,This</w:t>
+            </w:r>
+            <w:proofErr w:type="spellEnd"/>
+            <w:r>
+              <w:t xml:space="preserve"> and </w:t>
+            </w:r>
+            <w:proofErr w:type="spellStart"/>
+            <w:r>
+              <w:t>InstanceOf</w:t>
+            </w:r>
+            <w:proofErr w:type="spellEnd"/>
+            <w:r>
+              <w:t xml:space="preserve"> Keywords)</w:t>
             </w:r>
           </w:p>
           <w:p>
@@ -3159,13 +3513,7 @@
               <w:spacing w:after="40"/>
             </w:pPr>
             <w:r>
-              <w:t>2</w:t>
-            </w:r>
-            <w:r>
-              <w:t>8</w:t>
-            </w:r>
-            <w:r>
-              <w:t>.02.2022</w:t>
+              <w:t>28.02.2022</w:t>
             </w:r>
           </w:p>
           <w:p>
@@ -3173,10 +3521,7 @@
               <w:spacing w:after="40"/>
             </w:pPr>
             <w:r>
-              <w:t>03.03</w:t>
-            </w:r>
-            <w:r>
-              <w:t>.2022</w:t>
+              <w:t>03.03.2022</w:t>
             </w:r>
           </w:p>
         </w:tc>
@@ -3190,55 +3535,34 @@
               <w:spacing w:after="40"/>
             </w:pPr>
             <w:r>
-              <w:t>OOP with Java Part-I</w:t>
-            </w:r>
-            <w:r>
-              <w:t xml:space="preserve">I (super keyword, final keyword, Polymorphism / Encapsulation, </w:t>
-            </w:r>
-            <w:r>
-              <w:t>Method Overriding</w:t>
+              <w:t>OOP with Java Part-II (super keyword, final keyword, Polymorphism / Encapsulation, Method Overriding, Nested Inner Class, Static Class, Anonymous Class</w:t>
             </w:r>
             <w:r>
               <w:t xml:space="preserve">, </w:t>
             </w:r>
-            <w:r>
-              <w:t>Nested Inner Class</w:t>
-            </w:r>
-            <w:r>
-              <w:t xml:space="preserve">, </w:t>
-            </w:r>
-            <w:r>
-              <w:t>Static Class</w:t>
-            </w:r>
-            <w:r>
-              <w:t xml:space="preserve">, </w:t>
-            </w:r>
-            <w:r>
-              <w:t>Anonymous Class</w:t>
-            </w:r>
-            <w:r>
-              <w:t xml:space="preserve">, </w:t>
-            </w:r>
-            <w:r>
-              <w:t>Enums /</w:t>
-            </w:r>
-            <w:r>
-              <w:t xml:space="preserve"> Enum-Constructor / Enum-String, Abstract Class, Object Class, </w:t>
-            </w:r>
-            <w:r>
-              <w:t>Forms of Inheritance</w:t>
-            </w:r>
-            <w:r>
-              <w:t xml:space="preserve">, </w:t>
-            </w:r>
-            <w:r>
-              <w:t>Be</w:t>
-            </w:r>
-            <w:r>
-              <w:t xml:space="preserve">nefits, and Costs of Inheritance, Packages, </w:t>
-            </w:r>
-            <w:r>
-              <w:t>Access Protection in Packages</w:t>
+            <w:proofErr w:type="spellStart"/>
+            <w:r>
+              <w:t>Enums</w:t>
+            </w:r>
+            <w:proofErr w:type="spellEnd"/>
+            <w:r>
+              <w:t xml:space="preserve"> / </w:t>
+            </w:r>
+            <w:proofErr w:type="spellStart"/>
+            <w:r>
+              <w:t>Enum</w:t>
+            </w:r>
+            <w:proofErr w:type="spellEnd"/>
+            <w:r>
+              <w:t xml:space="preserve">-Constructor / </w:t>
+            </w:r>
+            <w:proofErr w:type="spellStart"/>
+            <w:r>
+              <w:t>Enum</w:t>
+            </w:r>
+            <w:proofErr w:type="spellEnd"/>
+            <w:r>
+              <w:t>-String, Abstract Class, Object Class, Forms of Inheritance, Benefits, and Costs of Inheritance, Packages, Access Protection in Packages</w:t>
             </w:r>
           </w:p>
           <w:p>
@@ -3288,16 +3612,7 @@
               <w:spacing w:after="40"/>
             </w:pPr>
             <w:r>
-              <w:t>07</w:t>
-            </w:r>
-            <w:r>
-              <w:t>.</w:t>
-            </w:r>
-            <w:r>
-              <w:t>03</w:t>
-            </w:r>
-            <w:r>
-              <w:t>.2022</w:t>
+              <w:t>07.03.2022</w:t>
             </w:r>
           </w:p>
           <w:p>
@@ -3305,10 +3620,7 @@
               <w:spacing w:after="40"/>
             </w:pPr>
             <w:r>
-              <w:t>10</w:t>
-            </w:r>
-            <w:r>
-              <w:t>.03.2022</w:t>
+              <w:t>10.03.2022</w:t>
             </w:r>
           </w:p>
         </w:tc>
@@ -3322,10 +3634,7 @@
               <w:spacing w:after="40"/>
             </w:pPr>
             <w:r>
-              <w:t>OOP with Java Part-II</w:t>
-            </w:r>
-            <w:r>
-              <w:t>I(Defining and Interface and Interface Implementation, Nested Interfaces, Variables in Interfaces, Extending Interfaces, Reflection, Wrapper Classes, Lambda Notation)</w:t>
+              <w:t>OOP with Java Part-III(Defining and Interface and Interface Implementation, Nested Interfaces, Variables in Interfaces, Extending Interfaces, Reflection, Wrapper Classes, Lambda Notation)</w:t>
             </w:r>
           </w:p>
           <w:p>
@@ -3375,10 +3684,7 @@
               <w:spacing w:after="40"/>
             </w:pPr>
             <w:r>
-              <w:t>14</w:t>
-            </w:r>
-            <w:r>
-              <w:t>.03.2022</w:t>
+              <w:t>14.03.2022</w:t>
             </w:r>
           </w:p>
           <w:p>
@@ -3386,10 +3692,7 @@
               <w:spacing w:after="40"/>
             </w:pPr>
             <w:r>
-              <w:t>17</w:t>
-            </w:r>
-            <w:r>
-              <w:t>.03.2022</w:t>
+              <w:t>17.03.2022</w:t>
             </w:r>
           </w:p>
         </w:tc>
@@ -3474,10 +3777,7 @@
               <w:spacing w:after="40"/>
             </w:pPr>
             <w:r>
-              <w:t>21</w:t>
-            </w:r>
-            <w:r>
-              <w:t>.03.2022</w:t>
+              <w:t>21.03.2022</w:t>
             </w:r>
           </w:p>
           <w:p>
@@ -3485,10 +3785,7 @@
               <w:spacing w:after="40"/>
             </w:pPr>
             <w:r>
-              <w:t>24</w:t>
-            </w:r>
-            <w:r>
-              <w:t>.03.2022</w:t>
+              <w:t>24.03.2022</w:t>
             </w:r>
           </w:p>
         </w:tc>
@@ -3501,8 +3798,13 @@
             <w:pPr>
               <w:spacing w:after="40"/>
             </w:pPr>
-            <w:r>
-              <w:t>Plantuml and Examples</w:t>
+            <w:proofErr w:type="spellStart"/>
+            <w:r>
+              <w:t>Plantuml</w:t>
+            </w:r>
+            <w:proofErr w:type="spellEnd"/>
+            <w:r>
+              <w:t xml:space="preserve"> and Examples</w:t>
             </w:r>
           </w:p>
         </w:tc>
@@ -3547,10 +3849,7 @@
               <w:spacing w:after="40"/>
             </w:pPr>
             <w:r>
-              <w:t>28</w:t>
-            </w:r>
-            <w:r>
-              <w:t>.03.2022</w:t>
+              <w:t>28.03.2022</w:t>
             </w:r>
           </w:p>
           <w:p>
@@ -3558,10 +3857,7 @@
               <w:spacing w:after="40"/>
             </w:pPr>
             <w:r>
-              <w:t>31</w:t>
-            </w:r>
-            <w:r>
-              <w:t>.03.2022</w:t>
+              <w:t>31.03.2022</w:t>
             </w:r>
           </w:p>
         </w:tc>
@@ -3619,16 +3915,7 @@
               <w:spacing w:after="40"/>
             </w:pPr>
             <w:r>
-              <w:t>04</w:t>
-            </w:r>
-            <w:r>
-              <w:t>.</w:t>
-            </w:r>
-            <w:r>
-              <w:t>04</w:t>
-            </w:r>
-            <w:r>
-              <w:t>.2022</w:t>
+              <w:t>04.04.2022</w:t>
             </w:r>
           </w:p>
           <w:p>
@@ -3636,10 +3923,7 @@
               <w:spacing w:after="40"/>
             </w:pPr>
             <w:r>
-              <w:t>07.04</w:t>
-            </w:r>
-            <w:r>
-              <w:t>.2022</w:t>
+              <w:t>07.04.2022</w:t>
             </w:r>
           </w:p>
         </w:tc>
@@ -3966,25 +4250,7 @@
               <w:rPr>
                 <w:b/>
               </w:rPr>
-              <w:t>02</w:t>
-            </w:r>
-            <w:r>
-              <w:rPr>
-                <w:b/>
-              </w:rPr>
-              <w:t>.</w:t>
-            </w:r>
-            <w:r>
-              <w:rPr>
-                <w:b/>
-              </w:rPr>
-              <w:t>05</w:t>
-            </w:r>
-            <w:r>
-              <w:rPr>
-                <w:b/>
-              </w:rPr>
-              <w:t>.2022</w:t>
+              <w:t>02.05.2022</w:t>
             </w:r>
           </w:p>
           <w:p>
@@ -3997,13 +4263,7 @@
               <w:rPr>
                 <w:b/>
               </w:rPr>
-              <w:t>05.05</w:t>
-            </w:r>
-            <w:r>
-              <w:rPr>
-                <w:b/>
-              </w:rPr>
-              <w:t>.2022</w:t>
+              <w:t>05.05.2022</w:t>
             </w:r>
           </w:p>
         </w:tc>
@@ -4160,10 +4420,7 @@
           </w:p>
           <w:p>
             <w:r>
-              <w:t>19</w:t>
-            </w:r>
-            <w:r>
-              <w:t>.05</w:t>
+              <w:t>19.05</w:t>
             </w:r>
             <w:r>
               <w:t>.2022</w:t>
@@ -4257,10 +4514,7 @@
               <w:spacing w:after="40"/>
             </w:pPr>
             <w:r>
-              <w:t>SMC Remote Service Case Study Part-I</w:t>
-            </w:r>
-            <w:r>
-              <w:t>I</w:t>
+              <w:t>SMC Remote Service Case Study Part-II</w:t>
             </w:r>
           </w:p>
         </w:tc>
@@ -4319,13 +4573,7 @@
           </w:p>
           <w:p>
             <w:r>
-              <w:t>02</w:t>
-            </w:r>
-            <w:r>
-              <w:t>.0</w:t>
-            </w:r>
-            <w:r>
-              <w:t>6</w:t>
+              <w:t>02.06</w:t>
             </w:r>
             <w:r>
               <w:t>.2022</w:t>
@@ -4341,10 +4589,7 @@
               <w:spacing w:after="40"/>
             </w:pPr>
             <w:r>
-              <w:t xml:space="preserve">OOP ATM Case Study </w:t>
-            </w:r>
-            <w:r>
-              <w:t>Part-I</w:t>
+              <w:t>OOP ATM Case Study Part-I</w:t>
             </w:r>
           </w:p>
         </w:tc>
@@ -4403,10 +4648,7 @@
           </w:p>
           <w:p>
             <w:r>
-              <w:t>09</w:t>
-            </w:r>
-            <w:r>
-              <w:t>.06</w:t>
+              <w:t>09.06</w:t>
             </w:r>
             <w:r>
               <w:t>.2022</w:t>
@@ -5267,30 +5509,22 @@
         </w:numPr>
         <w:spacing w:after="160" w:line="259" w:lineRule="auto"/>
         <w:rPr>
-          <w:highlight w:val="yellow"/>
+          <w:highlight w:val="green"/>
         </w:rPr>
       </w:pPr>
       <w:hyperlink r:id="rId30" w:history="1">
         <w:r>
           <w:rPr>
             <w:rStyle w:val="Hyperlink"/>
+            <w:highlight w:val="green"/>
           </w:rPr>
-          <w:t>https://www.programiz.com/java-programming/supe</w:t>
-        </w:r>
-        <w:r>
-          <w:rPr>
-            <w:rStyle w:val="Hyperlink"/>
-          </w:rPr>
-          <w:t>r</w:t>
-        </w:r>
-        <w:r>
-          <w:rPr>
-            <w:rStyle w:val="Hyperlink"/>
-          </w:rPr>
-          <w:t>-keyword</w:t>
+          <w:t>https://www.programiz.com/java-programming/super-keyword</w:t>
         </w:r>
       </w:hyperlink>
       <w:r>
+        <w:rPr>
+          <w:highlight w:val="green"/>
+        </w:rPr>
         <w:t xml:space="preserve"> </w:t>
       </w:r>
     </w:p>
@@ -5303,13 +5537,14 @@
         </w:numPr>
         <w:spacing w:after="160" w:line="259" w:lineRule="auto"/>
         <w:rPr>
-          <w:highlight w:val="yellow"/>
+          <w:highlight w:val="green"/>
         </w:rPr>
       </w:pPr>
       <w:hyperlink r:id="rId31" w:history="1">
         <w:r>
           <w:rPr>
             <w:rStyle w:val="Hyperlink"/>
+            <w:highlight w:val="green"/>
           </w:rPr>
           <w:t>http://www.btechsmartclass.com/java/java-final-keyword.html</w:t>
         </w:r>
@@ -5324,18 +5559,22 @@
         </w:numPr>
         <w:spacing w:after="160" w:line="259" w:lineRule="auto"/>
         <w:rPr>
-          <w:highlight w:val="yellow"/>
+          <w:highlight w:val="green"/>
         </w:rPr>
       </w:pPr>
       <w:hyperlink r:id="rId32" w:history="1">
         <w:r>
           <w:rPr>
             <w:rStyle w:val="Hyperlink"/>
+            <w:highlight w:val="green"/>
           </w:rPr>
           <w:t>https://www.programiz.com/java-programming/final-keyword</w:t>
         </w:r>
       </w:hyperlink>
       <w:r>
+        <w:rPr>
+          <w:highlight w:val="green"/>
+        </w:rPr>
         <w:t xml:space="preserve"> </w:t>
       </w:r>
     </w:p>
@@ -5348,13 +5587,14 @@
         </w:numPr>
         <w:spacing w:after="160" w:line="259" w:lineRule="auto"/>
         <w:rPr>
-          <w:highlight w:val="yellow"/>
+          <w:highlight w:val="green"/>
         </w:rPr>
       </w:pPr>
       <w:hyperlink r:id="rId33" w:history="1">
         <w:r>
           <w:rPr>
             <w:rStyle w:val="Hyperlink"/>
+            <w:highlight w:val="green"/>
           </w:rPr>
           <w:t>http://www.btechsmartclass.com/java/java-polymorphism.html</w:t>
         </w:r>
@@ -5369,18 +5609,22 @@
         </w:numPr>
         <w:spacing w:after="160" w:line="259" w:lineRule="auto"/>
         <w:rPr>
-          <w:highlight w:val="yellow"/>
+          <w:highlight w:val="green"/>
         </w:rPr>
       </w:pPr>
       <w:hyperlink r:id="rId34" w:history="1">
         <w:r>
           <w:rPr>
             <w:rStyle w:val="Hyperlink"/>
+            <w:highlight w:val="green"/>
           </w:rPr>
           <w:t>https://www.programiz.com/java-programming/polymorphism</w:t>
         </w:r>
       </w:hyperlink>
       <w:r>
+        <w:rPr>
+          <w:highlight w:val="green"/>
+        </w:rPr>
         <w:t xml:space="preserve"> </w:t>
       </w:r>
     </w:p>
@@ -5393,18 +5637,22 @@
         </w:numPr>
         <w:spacing w:after="160" w:line="259" w:lineRule="auto"/>
         <w:rPr>
-          <w:highlight w:val="yellow"/>
+          <w:highlight w:val="green"/>
         </w:rPr>
       </w:pPr>
       <w:hyperlink r:id="rId35" w:history="1">
         <w:r>
           <w:rPr>
             <w:rStyle w:val="Hyperlink"/>
+            <w:highlight w:val="green"/>
           </w:rPr>
           <w:t>https://www.programiz.com/java-programming/encapsulation</w:t>
         </w:r>
       </w:hyperlink>
       <w:r>
+        <w:rPr>
+          <w:highlight w:val="green"/>
+        </w:rPr>
         <w:t xml:space="preserve"> </w:t>
       </w:r>
     </w:p>
@@ -5417,13 +5665,14 @@
         </w:numPr>
         <w:spacing w:after="160" w:line="259" w:lineRule="auto"/>
         <w:rPr>
-          <w:highlight w:val="yellow"/>
+          <w:highlight w:val="green"/>
         </w:rPr>
       </w:pPr>
       <w:hyperlink r:id="rId36" w:history="1">
         <w:r>
           <w:rPr>
             <w:rStyle w:val="Hyperlink"/>
+            <w:highlight w:val="green"/>
           </w:rPr>
           <w:t>http://www.btechsmartclass.com/java/java-method-overriding.html</w:t>
         </w:r>
@@ -5438,18 +5687,22 @@
         </w:numPr>
         <w:spacing w:after="160" w:line="259" w:lineRule="auto"/>
         <w:rPr>
-          <w:highlight w:val="yellow"/>
+          <w:highlight w:val="green"/>
         </w:rPr>
       </w:pPr>
       <w:hyperlink r:id="rId37" w:history="1">
         <w:r>
           <w:rPr>
             <w:rStyle w:val="Hyperlink"/>
+            <w:highlight w:val="green"/>
           </w:rPr>
           <w:t>https://www.programiz.com/java-programming/method-overriding</w:t>
         </w:r>
       </w:hyperlink>
       <w:r>
+        <w:rPr>
+          <w:highlight w:val="green"/>
+        </w:rPr>
         <w:t xml:space="preserve"> </w:t>
       </w:r>
     </w:p>
@@ -5476,6 +5729,8 @@
       <w:r>
         <w:t xml:space="preserve"> </w:t>
       </w:r>
+      <w:bookmarkStart w:id="1" w:name="_GoBack"/>
+      <w:bookmarkEnd w:id="1"/>
     </w:p>
     <w:p>
       <w:pPr>
@@ -6588,12 +6843,14 @@
           <w:b/>
         </w:rPr>
       </w:pPr>
+      <w:proofErr w:type="spellStart"/>
       <w:r>
         <w:rPr>
           <w:b/>
         </w:rPr>
         <w:t>Plantuml</w:t>
       </w:r>
+      <w:proofErr w:type="spellEnd"/>
     </w:p>
     <w:p>
       <w:pPr>
@@ -6634,11 +6891,19 @@
           <w:b/>
         </w:rPr>
       </w:pPr>
+      <w:proofErr w:type="spellStart"/>
       <w:r>
         <w:rPr>
           <w:b/>
         </w:rPr>
-        <w:t xml:space="preserve">Umple </w:t>
+        <w:t>Umple</w:t>
+      </w:r>
+      <w:proofErr w:type="spellEnd"/>
+      <w:r>
+        <w:rPr>
+          <w:b/>
+        </w:rPr>
+        <w:t xml:space="preserve"> </w:t>
       </w:r>
     </w:p>
     <w:p>
@@ -7021,8 +7286,13 @@
         </w:rPr>
       </w:pPr>
       <w:r>
-        <w:t>The Practices: dX</w:t>
-      </w:r>
+        <w:t xml:space="preserve">The Practices: </w:t>
+      </w:r>
+      <w:proofErr w:type="spellStart"/>
+      <w:r>
+        <w:t>dX</w:t>
+      </w:r>
+      <w:proofErr w:type="spellEnd"/>
       <w:r>
         <w:t xml:space="preserve"> Chapter-7</w:t>
       </w:r>
@@ -7410,7 +7680,7 @@
         <w:sz w:val="24"/>
         <w:szCs w:val="24"/>
       </w:rPr>
-      <w:t>2</w:t>
+      <w:t>10</w:t>
     </w:r>
     <w:r>
       <w:rPr>

</xml_diff>

<commit_message>
Deployed 4e0fd37 with MkDocs version: 1.2.3
</commit_message>
<xml_diff>
--- a/syllabus/2021-2022-spring-ce204-object-oriented-programming-comp-eng.docx
+++ b/syllabus/2021-2022-spring-ce204-object-oriented-programming-comp-eng.docx
@@ -5715,22 +5715,24 @@
         </w:numPr>
         <w:spacing w:after="160" w:line="259" w:lineRule="auto"/>
         <w:rPr>
-          <w:highlight w:val="yellow"/>
+          <w:highlight w:val="green"/>
         </w:rPr>
       </w:pPr>
       <w:hyperlink r:id="rId38" w:history="1">
         <w:r>
           <w:rPr>
             <w:rStyle w:val="Hyperlink"/>
+            <w:highlight w:val="green"/>
           </w:rPr>
           <w:t>https://www.programiz.com/java-programming/nested-inner-class</w:t>
         </w:r>
       </w:hyperlink>
       <w:r>
+        <w:rPr>
+          <w:highlight w:val="green"/>
+        </w:rPr>
         <w:t xml:space="preserve"> </w:t>
       </w:r>
-      <w:bookmarkStart w:id="1" w:name="_GoBack"/>
-      <w:bookmarkEnd w:id="1"/>
     </w:p>
     <w:p>
       <w:pPr>
@@ -5741,18 +5743,22 @@
         </w:numPr>
         <w:spacing w:after="160" w:line="259" w:lineRule="auto"/>
         <w:rPr>
-          <w:highlight w:val="yellow"/>
+          <w:highlight w:val="green"/>
         </w:rPr>
       </w:pPr>
       <w:hyperlink r:id="rId39" w:history="1">
         <w:r>
           <w:rPr>
             <w:rStyle w:val="Hyperlink"/>
+            <w:highlight w:val="green"/>
           </w:rPr>
           <w:t>https://www.programiz.com/java-programming/static-class</w:t>
         </w:r>
       </w:hyperlink>
       <w:r>
+        <w:rPr>
+          <w:highlight w:val="green"/>
+        </w:rPr>
         <w:t xml:space="preserve"> </w:t>
       </w:r>
     </w:p>
@@ -5765,18 +5771,22 @@
         </w:numPr>
         <w:spacing w:after="160" w:line="259" w:lineRule="auto"/>
         <w:rPr>
-          <w:highlight w:val="yellow"/>
+          <w:highlight w:val="green"/>
         </w:rPr>
       </w:pPr>
       <w:hyperlink r:id="rId40" w:history="1">
         <w:r>
           <w:rPr>
             <w:rStyle w:val="Hyperlink"/>
+            <w:highlight w:val="green"/>
           </w:rPr>
           <w:t>https://www.programiz.com/java-programming/anonymous-class</w:t>
         </w:r>
       </w:hyperlink>
       <w:r>
+        <w:rPr>
+          <w:highlight w:val="green"/>
+        </w:rPr>
         <w:t xml:space="preserve"> </w:t>
       </w:r>
     </w:p>
@@ -5789,18 +5799,22 @@
         </w:numPr>
         <w:spacing w:after="160" w:line="259" w:lineRule="auto"/>
         <w:rPr>
-          <w:highlight w:val="yellow"/>
+          <w:highlight w:val="green"/>
         </w:rPr>
       </w:pPr>
       <w:hyperlink r:id="rId41" w:history="1">
         <w:r>
           <w:rPr>
             <w:rStyle w:val="Hyperlink"/>
+            <w:highlight w:val="green"/>
           </w:rPr>
           <w:t>https://www.programiz.com/java-programming/enums</w:t>
         </w:r>
       </w:hyperlink>
       <w:r>
+        <w:rPr>
+          <w:highlight w:val="green"/>
+        </w:rPr>
         <w:t xml:space="preserve"> </w:t>
       </w:r>
     </w:p>
@@ -5813,18 +5827,22 @@
         </w:numPr>
         <w:spacing w:after="160" w:line="259" w:lineRule="auto"/>
         <w:rPr>
-          <w:highlight w:val="yellow"/>
+          <w:highlight w:val="green"/>
         </w:rPr>
       </w:pPr>
       <w:hyperlink r:id="rId42" w:history="1">
         <w:r>
           <w:rPr>
             <w:rStyle w:val="Hyperlink"/>
+            <w:highlight w:val="green"/>
           </w:rPr>
           <w:t>https://www.programiz.com/java-programming/enum-constructor</w:t>
         </w:r>
       </w:hyperlink>
       <w:r>
+        <w:rPr>
+          <w:highlight w:val="green"/>
+        </w:rPr>
         <w:t xml:space="preserve"> </w:t>
       </w:r>
     </w:p>
@@ -5837,18 +5855,22 @@
         </w:numPr>
         <w:spacing w:after="160" w:line="259" w:lineRule="auto"/>
         <w:rPr>
-          <w:highlight w:val="yellow"/>
+          <w:highlight w:val="green"/>
         </w:rPr>
       </w:pPr>
       <w:hyperlink r:id="rId43" w:history="1">
         <w:r>
           <w:rPr>
             <w:rStyle w:val="Hyperlink"/>
+            <w:highlight w:val="green"/>
           </w:rPr>
           <w:t>https://www.programiz.com/java-programming/enum-string</w:t>
         </w:r>
       </w:hyperlink>
       <w:r>
+        <w:rPr>
+          <w:highlight w:val="green"/>
+        </w:rPr>
         <w:t xml:space="preserve"> </w:t>
       </w:r>
     </w:p>
@@ -5861,13 +5883,14 @@
         </w:numPr>
         <w:spacing w:after="160" w:line="259" w:lineRule="auto"/>
         <w:rPr>
-          <w:highlight w:val="yellow"/>
+          <w:highlight w:val="green"/>
         </w:rPr>
       </w:pPr>
       <w:hyperlink r:id="rId44" w:history="1">
         <w:r>
           <w:rPr>
             <w:rStyle w:val="Hyperlink"/>
+            <w:highlight w:val="green"/>
           </w:rPr>
           <w:t>http://www.btechsmartclass.com/java/java-abstract-class.html</w:t>
         </w:r>
@@ -5882,18 +5905,22 @@
         </w:numPr>
         <w:spacing w:after="160" w:line="259" w:lineRule="auto"/>
         <w:rPr>
-          <w:highlight w:val="yellow"/>
+          <w:highlight w:val="green"/>
         </w:rPr>
       </w:pPr>
       <w:hyperlink r:id="rId45" w:history="1">
         <w:r>
           <w:rPr>
             <w:rStyle w:val="Hyperlink"/>
+            <w:highlight w:val="green"/>
           </w:rPr>
           <w:t>https://www.programiz.com/java-programming/abstract-classes-methods</w:t>
         </w:r>
       </w:hyperlink>
       <w:r>
+        <w:rPr>
+          <w:highlight w:val="green"/>
+        </w:rPr>
         <w:t xml:space="preserve"> </w:t>
       </w:r>
     </w:p>
@@ -5906,13 +5933,14 @@
         </w:numPr>
         <w:spacing w:after="160" w:line="259" w:lineRule="auto"/>
         <w:rPr>
-          <w:highlight w:val="yellow"/>
+          <w:highlight w:val="green"/>
         </w:rPr>
       </w:pPr>
       <w:hyperlink r:id="rId46" w:history="1">
         <w:r>
           <w:rPr>
             <w:rStyle w:val="Hyperlink"/>
+            <w:highlight w:val="green"/>
           </w:rPr>
           <w:t>http://www.btechsmartclass.com/java/java-Object-class.html</w:t>
         </w:r>
@@ -5927,41 +5955,18 @@
         </w:numPr>
         <w:spacing w:after="160" w:line="259" w:lineRule="auto"/>
         <w:rPr>
-          <w:highlight w:val="yellow"/>
+          <w:highlight w:val="green"/>
         </w:rPr>
       </w:pPr>
       <w:hyperlink r:id="rId47" w:history="1">
         <w:r>
           <w:rPr>
             <w:rStyle w:val="Hyperlink"/>
+            <w:highlight w:val="green"/>
           </w:rPr>
           <w:t>http://www.btechsmartclass.com/java/java-forms-of-inheritance.html</w:t>
         </w:r>
       </w:hyperlink>
-    </w:p>
-    <w:p>
-      <w:pPr>
-        <w:pStyle w:val="ListParagraph"/>
-        <w:numPr>
-          <w:ilvl w:val="1"/>
-          <w:numId w:val="34"/>
-        </w:numPr>
-        <w:spacing w:after="160" w:line="259" w:lineRule="auto"/>
-        <w:rPr>
-          <w:highlight w:val="yellow"/>
-        </w:rPr>
-      </w:pPr>
-      <w:hyperlink r:id="rId48" w:history="1">
-        <w:r>
-          <w:rPr>
-            <w:rStyle w:val="Hyperlink"/>
-          </w:rPr>
-          <w:t>https://www.programiz.com/java-programming/interfaces</w:t>
-        </w:r>
-      </w:hyperlink>
-      <w:r>
-        <w:t xml:space="preserve"> </w:t>
-      </w:r>
     </w:p>
     <w:p>
       <w:pPr>
@@ -5972,18 +5977,22 @@
         </w:numPr>
         <w:spacing w:after="160" w:line="259" w:lineRule="auto"/>
         <w:rPr>
-          <w:highlight w:val="yellow"/>
-        </w:rPr>
-      </w:pPr>
-      <w:hyperlink r:id="rId49" w:history="1">
+          <w:highlight w:val="green"/>
+        </w:rPr>
+      </w:pPr>
+      <w:hyperlink r:id="rId48" w:history="1">
         <w:r>
           <w:rPr>
             <w:rStyle w:val="Hyperlink"/>
+            <w:highlight w:val="green"/>
           </w:rPr>
           <w:t>http://www.btechsmartclass.com/java/java-benefits-and-costs-of-inheritance.html</w:t>
         </w:r>
       </w:hyperlink>
       <w:r>
+        <w:rPr>
+          <w:highlight w:val="green"/>
+        </w:rPr>
         <w:t xml:space="preserve"> </w:t>
       </w:r>
     </w:p>
@@ -5996,18 +6005,22 @@
         </w:numPr>
         <w:spacing w:after="160" w:line="259" w:lineRule="auto"/>
         <w:rPr>
-          <w:highlight w:val="yellow"/>
-        </w:rPr>
-      </w:pPr>
-      <w:hyperlink r:id="rId50" w:history="1">
+          <w:highlight w:val="green"/>
+        </w:rPr>
+      </w:pPr>
+      <w:hyperlink r:id="rId49" w:history="1">
         <w:r>
           <w:rPr>
             <w:rStyle w:val="Hyperlink"/>
+            <w:highlight w:val="green"/>
           </w:rPr>
           <w:t>http://www.btechsmartclass.com/java/java-defining-packages.html</w:t>
         </w:r>
       </w:hyperlink>
       <w:r>
+        <w:rPr>
+          <w:highlight w:val="green"/>
+        </w:rPr>
         <w:t xml:space="preserve"> </w:t>
       </w:r>
     </w:p>
@@ -6020,18 +6033,22 @@
         </w:numPr>
         <w:spacing w:after="160" w:line="259" w:lineRule="auto"/>
         <w:rPr>
-          <w:highlight w:val="yellow"/>
-        </w:rPr>
-      </w:pPr>
-      <w:hyperlink r:id="rId51" w:history="1">
+          <w:highlight w:val="green"/>
+        </w:rPr>
+      </w:pPr>
+      <w:hyperlink r:id="rId50" w:history="1">
         <w:r>
           <w:rPr>
             <w:rStyle w:val="Hyperlink"/>
+            <w:highlight w:val="green"/>
           </w:rPr>
           <w:t>http://www.btechsmartclass.com/java/java-access-protection-in-packages.html</w:t>
         </w:r>
       </w:hyperlink>
       <w:r>
+        <w:rPr>
+          <w:highlight w:val="green"/>
+        </w:rPr>
         <w:t xml:space="preserve"> </w:t>
       </w:r>
     </w:p>
@@ -6044,20 +6061,26 @@
         </w:numPr>
         <w:spacing w:after="160" w:line="259" w:lineRule="auto"/>
         <w:rPr>
-          <w:highlight w:val="yellow"/>
-        </w:rPr>
-      </w:pPr>
-      <w:hyperlink r:id="rId52" w:history="1">
+          <w:highlight w:val="green"/>
+        </w:rPr>
+      </w:pPr>
+      <w:hyperlink r:id="rId51" w:history="1">
         <w:r>
           <w:rPr>
             <w:rStyle w:val="Hyperlink"/>
+            <w:highlight w:val="green"/>
           </w:rPr>
           <w:t>http://www.btechsmartclass.com/java/java-importing-packages.html</w:t>
         </w:r>
       </w:hyperlink>
       <w:r>
+        <w:rPr>
+          <w:highlight w:val="green"/>
+        </w:rPr>
         <w:t xml:space="preserve"> </w:t>
       </w:r>
+      <w:bookmarkStart w:id="1" w:name="_GoBack"/>
+      <w:bookmarkEnd w:id="1"/>
     </w:p>
     <w:p>
       <w:pPr>
@@ -6093,7 +6116,7 @@
           <w:highlight w:val="yellow"/>
         </w:rPr>
       </w:pPr>
-      <w:hyperlink r:id="rId53" w:history="1">
+      <w:hyperlink r:id="rId52" w:history="1">
         <w:r>
           <w:rPr>
             <w:rStyle w:val="Hyperlink"/>
@@ -6117,7 +6140,7 @@
           <w:highlight w:val="yellow"/>
         </w:rPr>
       </w:pPr>
-      <w:hyperlink r:id="rId54" w:history="1">
+      <w:hyperlink r:id="rId53" w:history="1">
         <w:r>
           <w:rPr>
             <w:rStyle w:val="Hyperlink"/>
@@ -6141,7 +6164,7 @@
           <w:highlight w:val="yellow"/>
         </w:rPr>
       </w:pPr>
-      <w:hyperlink r:id="rId55" w:history="1">
+      <w:hyperlink r:id="rId54" w:history="1">
         <w:r>
           <w:rPr>
             <w:rStyle w:val="Hyperlink"/>
@@ -6165,7 +6188,7 @@
           <w:highlight w:val="yellow"/>
         </w:rPr>
       </w:pPr>
-      <w:hyperlink r:id="rId56" w:history="1">
+      <w:hyperlink r:id="rId55" w:history="1">
         <w:r>
           <w:rPr>
             <w:rStyle w:val="Hyperlink"/>
@@ -6189,7 +6212,7 @@
           <w:highlight w:val="yellow"/>
         </w:rPr>
       </w:pPr>
-      <w:hyperlink r:id="rId57" w:history="1">
+      <w:hyperlink r:id="rId56" w:history="1">
         <w:r>
           <w:rPr>
             <w:rStyle w:val="Hyperlink"/>
@@ -6198,6 +6221,51 @@
         </w:r>
       </w:hyperlink>
       <w:r>
+        <w:t xml:space="preserve"> </w:t>
+      </w:r>
+    </w:p>
+    <w:p>
+      <w:pPr>
+        <w:spacing w:after="160" w:line="259" w:lineRule="auto"/>
+        <w:rPr>
+          <w:highlight w:val="yellow"/>
+        </w:rPr>
+      </w:pPr>
+      <w:proofErr w:type="gramStart"/>
+      <w:r>
+        <w:rPr>
+          <w:highlight w:val="yellow"/>
+        </w:rPr>
+        <w:t>interfaces</w:t>
+      </w:r>
+      <w:proofErr w:type="gramEnd"/>
+      <w:r>
+        <w:rPr>
+          <w:highlight w:val="yellow"/>
+        </w:rPr>
+        <w:t xml:space="preserve"> review</w:t>
+      </w:r>
+    </w:p>
+    <w:p>
+      <w:pPr>
+        <w:spacing w:after="160" w:line="259" w:lineRule="auto"/>
+        <w:rPr>
+          <w:highlight w:val="yellow"/>
+        </w:rPr>
+      </w:pPr>
+      <w:hyperlink r:id="rId57" w:history="1">
+        <w:r>
+          <w:rPr>
+            <w:rStyle w:val="Hyperlink"/>
+            <w:highlight w:val="yellow"/>
+          </w:rPr>
+          <w:t>https://www.programiz.com/java-programming/interfaces</w:t>
+        </w:r>
+      </w:hyperlink>
+      <w:r>
+        <w:rPr>
+          <w:highlight w:val="yellow"/>
+        </w:rPr>
         <w:t xml:space="preserve"> </w:t>
       </w:r>
     </w:p>
@@ -7484,6 +7552,7 @@
         <w:rPr>
           <w:b/>
         </w:rPr>
+        <w:lastRenderedPageBreak/>
         <w:t>08_KBU_OOP_AtmCaseStudy-I.pdf</w:t>
       </w:r>
     </w:p>
@@ -7497,7 +7566,6 @@
         <w:rPr>
           <w:b/>
         </w:rPr>
-        <w:lastRenderedPageBreak/>
         <w:t>Week-15</w:t>
       </w:r>
     </w:p>

</xml_diff>

<commit_message>
Deployed 6eeb971 with MkDocs version: 1.2.3
</commit_message>
<xml_diff>
--- a/syllabus/2021-2022-spring-ce204-object-oriented-programming-comp-eng.docx
+++ b/syllabus/2021-2022-spring-ce204-object-oriented-programming-comp-eng.docx
@@ -5000,16 +5000,34 @@
           <w:lang w:val="tr-TR"/>
         </w:rPr>
       </w:pPr>
-      <w:hyperlink r:id="rId12" w:history="1">
-        <w:r>
-          <w:rPr>
-            <w:rStyle w:val="Hyperlink"/>
-            <w:highlight w:val="green"/>
-            <w:lang w:val="tr-TR"/>
-          </w:rPr>
-          <w:t>http://www.btechsmartclass.com/java/java-oop-concepts.html</w:t>
-        </w:r>
-      </w:hyperlink>
+      <w:r>
+        <w:fldChar w:fldCharType="begin"/>
+      </w:r>
+      <w:r>
+        <w:rPr>
+          <w:lang w:val="tr-TR"/>
+        </w:rPr>
+        <w:instrText xml:space="preserve"> HYPERLINK "http://www.btechsmartclass.com/java/java-oop-concepts.html" </w:instrText>
+      </w:r>
+      <w:r>
+        <w:fldChar w:fldCharType="separate"/>
+      </w:r>
+      <w:r>
+        <w:rPr>
+          <w:rStyle w:val="Hyperlink"/>
+          <w:highlight w:val="green"/>
+          <w:lang w:val="tr-TR"/>
+        </w:rPr>
+        <w:t>http://www.btechsmartclass.com/java/java-oop-concepts.html</w:t>
+      </w:r>
+      <w:r>
+        <w:rPr>
+          <w:rStyle w:val="Hyperlink"/>
+          <w:highlight w:val="green"/>
+          <w:lang w:val="tr-TR"/>
+        </w:rPr>
+        <w:fldChar w:fldCharType="end"/>
+      </w:r>
     </w:p>
     <w:p>
       <w:pPr>
@@ -5024,16 +5042,34 @@
           <w:lang w:val="tr-TR"/>
         </w:rPr>
       </w:pPr>
-      <w:hyperlink r:id="rId13" w:anchor=":~:text=%E2%80%9CObject%2DOriented%20Programming%E2%80%9D%20(,his%20Sketchpad%20Thesis%20in%201963" w:history="1">
-        <w:r>
-          <w:rPr>
-            <w:rStyle w:val="Hyperlink"/>
-            <w:highlight w:val="yellow"/>
-            <w:lang w:val="tr-TR"/>
-          </w:rPr>
-          <w:t>https://medium.com/javascript-scene/the-forgotten-history-of-oop-88d71b9b2d9f#:~:text=%E2%80%9CObject%2DOriented%20Programming%E2%80%9D%20(,his%20Sketchpad%20Thesis%20in%201963</w:t>
-        </w:r>
-      </w:hyperlink>
+      <w:r>
+        <w:fldChar w:fldCharType="begin"/>
+      </w:r>
+      <w:r>
+        <w:rPr>
+          <w:lang w:val="tr-TR"/>
+        </w:rPr>
+        <w:instrText xml:space="preserve"> HYPERLINK "https://medium.com/javascript-scene/the-forgotten-history-of-oop-88d71b9b2d9f" \l ":~:text=%E2%80%9CObject%2DOriented%20Programming%E2%80%9D%20(,his%20Sketchpad%20Thesis%20in%201963" </w:instrText>
+      </w:r>
+      <w:r>
+        <w:fldChar w:fldCharType="separate"/>
+      </w:r>
+      <w:r>
+        <w:rPr>
+          <w:rStyle w:val="Hyperlink"/>
+          <w:highlight w:val="yellow"/>
+          <w:lang w:val="tr-TR"/>
+        </w:rPr>
+        <w:t>https://medium.com/javascript-scene/the-forgotten-history-of-oop-88d71b9b2d9f#:~:text=%E2%80%9CObject%2DOriented%20Programming%E2%80%9D%20(,his%20Sketchpad%20Thesis%20in%201963</w:t>
+      </w:r>
+      <w:r>
+        <w:rPr>
+          <w:rStyle w:val="Hyperlink"/>
+          <w:highlight w:val="yellow"/>
+          <w:lang w:val="tr-TR"/>
+        </w:rPr>
+        <w:fldChar w:fldCharType="end"/>
+      </w:r>
       <w:r>
         <w:rPr>
           <w:highlight w:val="yellow"/>
@@ -5055,16 +5091,34 @@
           <w:lang w:val="tr-TR"/>
         </w:rPr>
       </w:pPr>
-      <w:hyperlink r:id="rId14" w:history="1">
-        <w:r>
-          <w:rPr>
-            <w:rStyle w:val="Hyperlink"/>
-            <w:highlight w:val="green"/>
-            <w:lang w:val="tr-TR"/>
-          </w:rPr>
-          <w:t>http://www.btechsmartclass.com/java/java-buzz-words.html</w:t>
-        </w:r>
-      </w:hyperlink>
+      <w:r>
+        <w:fldChar w:fldCharType="begin"/>
+      </w:r>
+      <w:r>
+        <w:rPr>
+          <w:lang w:val="tr-TR"/>
+        </w:rPr>
+        <w:instrText xml:space="preserve"> HYPERLINK "http://www.btechsmartclass.com/java/java-buzz-words.html" </w:instrText>
+      </w:r>
+      <w:r>
+        <w:fldChar w:fldCharType="separate"/>
+      </w:r>
+      <w:r>
+        <w:rPr>
+          <w:rStyle w:val="Hyperlink"/>
+          <w:highlight w:val="green"/>
+          <w:lang w:val="tr-TR"/>
+        </w:rPr>
+        <w:t>http://www.btechsmartclass.com/java/java-buzz-words.html</w:t>
+      </w:r>
+      <w:r>
+        <w:rPr>
+          <w:rStyle w:val="Hyperlink"/>
+          <w:highlight w:val="green"/>
+          <w:lang w:val="tr-TR"/>
+        </w:rPr>
+        <w:fldChar w:fldCharType="end"/>
+      </w:r>
     </w:p>
     <w:p>
       <w:pPr>
@@ -5079,16 +5133,34 @@
           <w:lang w:val="tr-TR"/>
         </w:rPr>
       </w:pPr>
-      <w:hyperlink r:id="rId15" w:history="1">
-        <w:r>
-          <w:rPr>
-            <w:rStyle w:val="Hyperlink"/>
-            <w:highlight w:val="green"/>
-            <w:lang w:val="tr-TR"/>
-          </w:rPr>
-          <w:t>https://www.javatpoint.com/cpp-vs-java</w:t>
-        </w:r>
-      </w:hyperlink>
+      <w:r>
+        <w:fldChar w:fldCharType="begin"/>
+      </w:r>
+      <w:r>
+        <w:rPr>
+          <w:lang w:val="tr-TR"/>
+        </w:rPr>
+        <w:instrText xml:space="preserve"> HYPERLINK "https://www.javatpoint.com/cpp-vs-java" </w:instrText>
+      </w:r>
+      <w:r>
+        <w:fldChar w:fldCharType="separate"/>
+      </w:r>
+      <w:r>
+        <w:rPr>
+          <w:rStyle w:val="Hyperlink"/>
+          <w:highlight w:val="green"/>
+          <w:lang w:val="tr-TR"/>
+        </w:rPr>
+        <w:t>https://www.javatpoint.com/cpp-vs-java</w:t>
+      </w:r>
+      <w:r>
+        <w:rPr>
+          <w:rStyle w:val="Hyperlink"/>
+          <w:highlight w:val="green"/>
+          <w:lang w:val="tr-TR"/>
+        </w:rPr>
+        <w:fldChar w:fldCharType="end"/>
+      </w:r>
       <w:r>
         <w:rPr>
           <w:highlight w:val="green"/>
@@ -5110,16 +5182,34 @@
           <w:lang w:val="tr-TR"/>
         </w:rPr>
       </w:pPr>
-      <w:hyperlink r:id="rId16" w:history="1">
-        <w:r>
-          <w:rPr>
-            <w:rStyle w:val="Hyperlink"/>
-            <w:highlight w:val="green"/>
-            <w:lang w:val="tr-TR"/>
-          </w:rPr>
-          <w:t>http://www.btechsmartclass.com/java/java-classes.html</w:t>
-        </w:r>
-      </w:hyperlink>
+      <w:r>
+        <w:fldChar w:fldCharType="begin"/>
+      </w:r>
+      <w:r>
+        <w:rPr>
+          <w:lang w:val="tr-TR"/>
+        </w:rPr>
+        <w:instrText xml:space="preserve"> HYPERLINK "http://www.btechsmartclass.com/java/java-classes.html" </w:instrText>
+      </w:r>
+      <w:r>
+        <w:fldChar w:fldCharType="separate"/>
+      </w:r>
+      <w:r>
+        <w:rPr>
+          <w:rStyle w:val="Hyperlink"/>
+          <w:highlight w:val="green"/>
+          <w:lang w:val="tr-TR"/>
+        </w:rPr>
+        <w:t>http://www.btechsmartclass.com/java/java-classes.html</w:t>
+      </w:r>
+      <w:r>
+        <w:rPr>
+          <w:rStyle w:val="Hyperlink"/>
+          <w:highlight w:val="green"/>
+          <w:lang w:val="tr-TR"/>
+        </w:rPr>
+        <w:fldChar w:fldCharType="end"/>
+      </w:r>
     </w:p>
     <w:p>
       <w:pPr>
@@ -5134,16 +5224,40 @@
           <w:lang w:val="tr-TR"/>
         </w:rPr>
       </w:pPr>
-      <w:hyperlink r:id="rId17" w:history="1">
-        <w:r>
-          <w:rPr>
-            <w:rStyle w:val="Hyperlink"/>
-            <w:highlight w:val="green"/>
-            <w:lang w:val="tr-TR"/>
-          </w:rPr>
-          <w:t>https://www.programiz.com/java-programming/class-objects</w:t>
-        </w:r>
-      </w:hyperlink>
+      <w:r>
+        <w:fldChar w:fldCharType="begin"/>
+      </w:r>
+      <w:r>
+        <w:rPr>
+          <w:lang w:val="tr-TR"/>
+        </w:rPr>
+        <w:instrText xml:space="preserve"> HYPERLINK "https://www.programiz.com</w:instrText>
+      </w:r>
+      <w:r>
+        <w:rPr>
+          <w:lang w:val="tr-TR"/>
+        </w:rPr>
+        <w:instrText xml:space="preserve">/java-programming/class-objects" </w:instrText>
+      </w:r>
+      <w:r>
+        <w:fldChar w:fldCharType="separate"/>
+      </w:r>
+      <w:r>
+        <w:rPr>
+          <w:rStyle w:val="Hyperlink"/>
+          <w:highlight w:val="green"/>
+          <w:lang w:val="tr-TR"/>
+        </w:rPr>
+        <w:t>https://www.programiz.com/java-programming/class-objects</w:t>
+      </w:r>
+      <w:r>
+        <w:rPr>
+          <w:rStyle w:val="Hyperlink"/>
+          <w:highlight w:val="green"/>
+          <w:lang w:val="tr-TR"/>
+        </w:rPr>
+        <w:fldChar w:fldCharType="end"/>
+      </w:r>
       <w:r>
         <w:rPr>
           <w:highlight w:val="green"/>
@@ -5165,16 +5279,34 @@
           <w:lang w:val="tr-TR"/>
         </w:rPr>
       </w:pPr>
-      <w:hyperlink r:id="rId18" w:history="1">
-        <w:r>
-          <w:rPr>
-            <w:rStyle w:val="Hyperlink"/>
-            <w:highlight w:val="green"/>
-            <w:lang w:val="tr-TR"/>
-          </w:rPr>
-          <w:t>http://www.btechsmartclass.com/java/java-methods-and-classes.html</w:t>
-        </w:r>
-      </w:hyperlink>
+      <w:r>
+        <w:fldChar w:fldCharType="begin"/>
+      </w:r>
+      <w:r>
+        <w:rPr>
+          <w:lang w:val="tr-TR"/>
+        </w:rPr>
+        <w:instrText xml:space="preserve"> HYPERLINK "http://www.btechsmartclass.com/java/java-methods-and-classes.html" </w:instrText>
+      </w:r>
+      <w:r>
+        <w:fldChar w:fldCharType="separate"/>
+      </w:r>
+      <w:r>
+        <w:rPr>
+          <w:rStyle w:val="Hyperlink"/>
+          <w:highlight w:val="green"/>
+          <w:lang w:val="tr-TR"/>
+        </w:rPr>
+        <w:t>http://www.btechsmartclass.com/java/java-methods-and-classes.html</w:t>
+      </w:r>
+      <w:r>
+        <w:rPr>
+          <w:rStyle w:val="Hyperlink"/>
+          <w:highlight w:val="green"/>
+          <w:lang w:val="tr-TR"/>
+        </w:rPr>
+        <w:fldChar w:fldCharType="end"/>
+      </w:r>
     </w:p>
     <w:p>
       <w:pPr>
@@ -5189,16 +5321,40 @@
           <w:lang w:val="tr-TR"/>
         </w:rPr>
       </w:pPr>
-      <w:hyperlink r:id="rId19" w:history="1">
-        <w:r>
-          <w:rPr>
-            <w:rStyle w:val="Hyperlink"/>
-            <w:highlight w:val="green"/>
-            <w:lang w:val="tr-TR"/>
-          </w:rPr>
-          <w:t>https://www.programiz.com/java-programming/methods</w:t>
-        </w:r>
-      </w:hyperlink>
+      <w:r>
+        <w:fldChar w:fldCharType="begin"/>
+      </w:r>
+      <w:r>
+        <w:rPr>
+          <w:lang w:val="tr-TR"/>
+        </w:rPr>
+        <w:instrText xml:space="preserve"> HYPERLINK "ht</w:instrText>
+      </w:r>
+      <w:r>
+        <w:rPr>
+          <w:lang w:val="tr-TR"/>
+        </w:rPr>
+        <w:instrText xml:space="preserve">tps://www.programiz.com/java-programming/methods" </w:instrText>
+      </w:r>
+      <w:r>
+        <w:fldChar w:fldCharType="separate"/>
+      </w:r>
+      <w:r>
+        <w:rPr>
+          <w:rStyle w:val="Hyperlink"/>
+          <w:highlight w:val="green"/>
+          <w:lang w:val="tr-TR"/>
+        </w:rPr>
+        <w:t>https://www.programiz.com/java-programming/methods</w:t>
+      </w:r>
+      <w:r>
+        <w:rPr>
+          <w:rStyle w:val="Hyperlink"/>
+          <w:highlight w:val="green"/>
+          <w:lang w:val="tr-TR"/>
+        </w:rPr>
+        <w:fldChar w:fldCharType="end"/>
+      </w:r>
       <w:r>
         <w:rPr>
           <w:highlight w:val="green"/>
@@ -5220,16 +5376,34 @@
           <w:lang w:val="tr-TR"/>
         </w:rPr>
       </w:pPr>
-      <w:hyperlink r:id="rId20" w:history="1">
-        <w:r>
-          <w:rPr>
-            <w:rStyle w:val="Hyperlink"/>
-            <w:highlight w:val="green"/>
-            <w:lang w:val="tr-TR"/>
-          </w:rPr>
-          <w:t>https://www.programiz.com/java-programming/method-overloading</w:t>
-        </w:r>
-      </w:hyperlink>
+      <w:r>
+        <w:fldChar w:fldCharType="begin"/>
+      </w:r>
+      <w:r>
+        <w:rPr>
+          <w:lang w:val="tr-TR"/>
+        </w:rPr>
+        <w:instrText xml:space="preserve"> HYPERLINK "https://www.programiz.com/java-programming/method-overloading" </w:instrText>
+      </w:r>
+      <w:r>
+        <w:fldChar w:fldCharType="separate"/>
+      </w:r>
+      <w:r>
+        <w:rPr>
+          <w:rStyle w:val="Hyperlink"/>
+          <w:highlight w:val="green"/>
+          <w:lang w:val="tr-TR"/>
+        </w:rPr>
+        <w:t>https://www.programiz.com/java-programming/method-overloading</w:t>
+      </w:r>
+      <w:r>
+        <w:rPr>
+          <w:rStyle w:val="Hyperlink"/>
+          <w:highlight w:val="green"/>
+          <w:lang w:val="tr-TR"/>
+        </w:rPr>
+        <w:fldChar w:fldCharType="end"/>
+      </w:r>
       <w:r>
         <w:rPr>
           <w:highlight w:val="green"/>
@@ -5251,16 +5425,40 @@
           <w:lang w:val="tr-TR"/>
         </w:rPr>
       </w:pPr>
-      <w:hyperlink r:id="rId21" w:history="1">
-        <w:r>
-          <w:rPr>
-            <w:rStyle w:val="Hyperlink"/>
-            <w:highlight w:val="green"/>
-            <w:lang w:val="tr-TR"/>
-          </w:rPr>
-          <w:t>https://www.programiz.com/java-programming/constructors</w:t>
-        </w:r>
-      </w:hyperlink>
+      <w:r>
+        <w:fldChar w:fldCharType="begin"/>
+      </w:r>
+      <w:r>
+        <w:rPr>
+          <w:lang w:val="tr-TR"/>
+        </w:rPr>
+        <w:instrText xml:space="preserve"> HYPERLINK</w:instrText>
+      </w:r>
+      <w:r>
+        <w:rPr>
+          <w:lang w:val="tr-TR"/>
+        </w:rPr>
+        <w:instrText xml:space="preserve"> "https://www.programiz.com/java-programming/constructors" </w:instrText>
+      </w:r>
+      <w:r>
+        <w:fldChar w:fldCharType="separate"/>
+      </w:r>
+      <w:r>
+        <w:rPr>
+          <w:rStyle w:val="Hyperlink"/>
+          <w:highlight w:val="green"/>
+          <w:lang w:val="tr-TR"/>
+        </w:rPr>
+        <w:t>https://www.programiz.com/java-programming/constructors</w:t>
+      </w:r>
+      <w:r>
+        <w:rPr>
+          <w:rStyle w:val="Hyperlink"/>
+          <w:highlight w:val="green"/>
+          <w:lang w:val="tr-TR"/>
+        </w:rPr>
+        <w:fldChar w:fldCharType="end"/>
+      </w:r>
       <w:r>
         <w:rPr>
           <w:highlight w:val="green"/>
@@ -5282,16 +5480,34 @@
           <w:lang w:val="tr-TR"/>
         </w:rPr>
       </w:pPr>
-      <w:hyperlink r:id="rId22" w:history="1">
-        <w:r>
-          <w:rPr>
-            <w:rStyle w:val="Hyperlink"/>
-            <w:highlight w:val="green"/>
-            <w:lang w:val="tr-TR"/>
-          </w:rPr>
-          <w:t>http://www.btechsmartclass.com/java/java-inheritance-basics.html</w:t>
-        </w:r>
-      </w:hyperlink>
+      <w:r>
+        <w:fldChar w:fldCharType="begin"/>
+      </w:r>
+      <w:r>
+        <w:rPr>
+          <w:lang w:val="tr-TR"/>
+        </w:rPr>
+        <w:instrText xml:space="preserve"> HYPERLINK "http://www.btechsmartclass.com/java/java-inheritance-basics.html" </w:instrText>
+      </w:r>
+      <w:r>
+        <w:fldChar w:fldCharType="separate"/>
+      </w:r>
+      <w:r>
+        <w:rPr>
+          <w:rStyle w:val="Hyperlink"/>
+          <w:highlight w:val="green"/>
+          <w:lang w:val="tr-TR"/>
+        </w:rPr>
+        <w:t>http://www.btechsmartclass.com/java/java-inheritance-basics.html</w:t>
+      </w:r>
+      <w:r>
+        <w:rPr>
+          <w:rStyle w:val="Hyperlink"/>
+          <w:highlight w:val="green"/>
+          <w:lang w:val="tr-TR"/>
+        </w:rPr>
+        <w:fldChar w:fldCharType="end"/>
+      </w:r>
     </w:p>
     <w:p>
       <w:pPr>
@@ -5306,16 +5522,34 @@
           <w:lang w:val="tr-TR"/>
         </w:rPr>
       </w:pPr>
-      <w:hyperlink r:id="rId23" w:history="1">
-        <w:r>
-          <w:rPr>
-            <w:rStyle w:val="Hyperlink"/>
-            <w:highlight w:val="green"/>
-            <w:lang w:val="tr-TR"/>
-          </w:rPr>
-          <w:t>http://www.btechsmartclass.com/java/java-access-specifiers.html</w:t>
-        </w:r>
-      </w:hyperlink>
+      <w:r>
+        <w:fldChar w:fldCharType="begin"/>
+      </w:r>
+      <w:r>
+        <w:rPr>
+          <w:lang w:val="tr-TR"/>
+        </w:rPr>
+        <w:instrText xml:space="preserve"> HYPERLINK "http://www.btechsmartclass.com/java/java-access-specifiers.html" </w:instrText>
+      </w:r>
+      <w:r>
+        <w:fldChar w:fldCharType="separate"/>
+      </w:r>
+      <w:r>
+        <w:rPr>
+          <w:rStyle w:val="Hyperlink"/>
+          <w:highlight w:val="green"/>
+          <w:lang w:val="tr-TR"/>
+        </w:rPr>
+        <w:t>http://www.btechsmartclass.com/java/java-access-specifiers.html</w:t>
+      </w:r>
+      <w:r>
+        <w:rPr>
+          <w:rStyle w:val="Hyperlink"/>
+          <w:highlight w:val="green"/>
+          <w:lang w:val="tr-TR"/>
+        </w:rPr>
+        <w:fldChar w:fldCharType="end"/>
+      </w:r>
     </w:p>
     <w:p>
       <w:pPr>
@@ -5330,16 +5564,34 @@
           <w:lang w:val="tr-TR"/>
         </w:rPr>
       </w:pPr>
-      <w:hyperlink r:id="rId24" w:history="1">
-        <w:r>
-          <w:rPr>
-            <w:rStyle w:val="Hyperlink"/>
-            <w:highlight w:val="green"/>
-            <w:lang w:val="tr-TR"/>
-          </w:rPr>
-          <w:t>https://www.programiz.com/java-programming/access-modifiers</w:t>
-        </w:r>
-      </w:hyperlink>
+      <w:r>
+        <w:fldChar w:fldCharType="begin"/>
+      </w:r>
+      <w:r>
+        <w:rPr>
+          <w:lang w:val="tr-TR"/>
+        </w:rPr>
+        <w:instrText xml:space="preserve"> HYPERLINK "https://www.programiz.com/java-programming/access-modifiers" </w:instrText>
+      </w:r>
+      <w:r>
+        <w:fldChar w:fldCharType="separate"/>
+      </w:r>
+      <w:r>
+        <w:rPr>
+          <w:rStyle w:val="Hyperlink"/>
+          <w:highlight w:val="green"/>
+          <w:lang w:val="tr-TR"/>
+        </w:rPr>
+        <w:t>https://www.programiz.com/java-programming/access-modifiers</w:t>
+      </w:r>
+      <w:r>
+        <w:rPr>
+          <w:rStyle w:val="Hyperlink"/>
+          <w:highlight w:val="green"/>
+          <w:lang w:val="tr-TR"/>
+        </w:rPr>
+        <w:fldChar w:fldCharType="end"/>
+      </w:r>
       <w:r>
         <w:rPr>
           <w:highlight w:val="green"/>
@@ -5361,16 +5613,34 @@
           <w:lang w:val="tr-TR"/>
         </w:rPr>
       </w:pPr>
-      <w:hyperlink r:id="rId25" w:history="1">
-        <w:r>
-          <w:rPr>
-            <w:rStyle w:val="Hyperlink"/>
-            <w:highlight w:val="green"/>
-            <w:lang w:val="tr-TR"/>
-          </w:rPr>
-          <w:t>http://www.btechsmartclass.com/java/java-constructors-in-inheritance.html</w:t>
-        </w:r>
-      </w:hyperlink>
+      <w:r>
+        <w:fldChar w:fldCharType="begin"/>
+      </w:r>
+      <w:r>
+        <w:rPr>
+          <w:lang w:val="tr-TR"/>
+        </w:rPr>
+        <w:instrText xml:space="preserve"> HYPERLINK "http://www.btechsmartclass.com/java/java-constructors-in-inheritance.html" </w:instrText>
+      </w:r>
+      <w:r>
+        <w:fldChar w:fldCharType="separate"/>
+      </w:r>
+      <w:r>
+        <w:rPr>
+          <w:rStyle w:val="Hyperlink"/>
+          <w:highlight w:val="green"/>
+          <w:lang w:val="tr-TR"/>
+        </w:rPr>
+        <w:t>http://www.btechsmartclass.com/java/java-constructors-in-inheritance.html</w:t>
+      </w:r>
+      <w:r>
+        <w:rPr>
+          <w:rStyle w:val="Hyperlink"/>
+          <w:highlight w:val="green"/>
+          <w:lang w:val="tr-TR"/>
+        </w:rPr>
+        <w:fldChar w:fldCharType="end"/>
+      </w:r>
     </w:p>
     <w:p>
       <w:pPr>
@@ -5385,16 +5655,40 @@
           <w:lang w:val="tr-TR"/>
         </w:rPr>
       </w:pPr>
-      <w:hyperlink r:id="rId26" w:history="1">
-        <w:r>
-          <w:rPr>
-            <w:rStyle w:val="Hyperlink"/>
-            <w:highlight w:val="green"/>
-            <w:lang w:val="tr-TR"/>
-          </w:rPr>
-          <w:t>https://www.programiz.com/java-programming/inheritance</w:t>
-        </w:r>
-      </w:hyperlink>
+      <w:r>
+        <w:fldChar w:fldCharType="begin"/>
+      </w:r>
+      <w:r>
+        <w:rPr>
+          <w:lang w:val="tr-TR"/>
+        </w:rPr>
+        <w:instrText xml:space="preserve"> HYPERLINK "https://www.progr</w:instrText>
+      </w:r>
+      <w:r>
+        <w:rPr>
+          <w:lang w:val="tr-TR"/>
+        </w:rPr>
+        <w:instrText xml:space="preserve">amiz.com/java-programming/inheritance" </w:instrText>
+      </w:r>
+      <w:r>
+        <w:fldChar w:fldCharType="separate"/>
+      </w:r>
+      <w:r>
+        <w:rPr>
+          <w:rStyle w:val="Hyperlink"/>
+          <w:highlight w:val="green"/>
+          <w:lang w:val="tr-TR"/>
+        </w:rPr>
+        <w:t>https://www.programiz.com/java-programming/inheritance</w:t>
+      </w:r>
+      <w:r>
+        <w:rPr>
+          <w:rStyle w:val="Hyperlink"/>
+          <w:highlight w:val="green"/>
+          <w:lang w:val="tr-TR"/>
+        </w:rPr>
+        <w:fldChar w:fldCharType="end"/>
+      </w:r>
       <w:r>
         <w:rPr>
           <w:highlight w:val="green"/>
@@ -5416,16 +5710,34 @@
           <w:lang w:val="tr-TR"/>
         </w:rPr>
       </w:pPr>
-      <w:hyperlink r:id="rId27" w:history="1">
-        <w:r>
-          <w:rPr>
-            <w:rStyle w:val="Hyperlink"/>
-            <w:highlight w:val="green"/>
-            <w:lang w:val="tr-TR"/>
-          </w:rPr>
-          <w:t>https://www.programiz.com/java-programming/this-keyword</w:t>
-        </w:r>
-      </w:hyperlink>
+      <w:r>
+        <w:fldChar w:fldCharType="begin"/>
+      </w:r>
+      <w:r>
+        <w:rPr>
+          <w:lang w:val="tr-TR"/>
+        </w:rPr>
+        <w:instrText xml:space="preserve"> HYPERLINK "https://www.programiz.com/java-programming/this-keyword" </w:instrText>
+      </w:r>
+      <w:r>
+        <w:fldChar w:fldCharType="separate"/>
+      </w:r>
+      <w:r>
+        <w:rPr>
+          <w:rStyle w:val="Hyperlink"/>
+          <w:highlight w:val="green"/>
+          <w:lang w:val="tr-TR"/>
+        </w:rPr>
+        <w:t>https://www.programiz.com/java-programming/this-keyword</w:t>
+      </w:r>
+      <w:r>
+        <w:rPr>
+          <w:rStyle w:val="Hyperlink"/>
+          <w:highlight w:val="green"/>
+          <w:lang w:val="tr-TR"/>
+        </w:rPr>
+        <w:fldChar w:fldCharType="end"/>
+      </w:r>
       <w:r>
         <w:rPr>
           <w:highlight w:val="green"/>
@@ -5447,16 +5759,40 @@
           <w:lang w:val="tr-TR"/>
         </w:rPr>
       </w:pPr>
-      <w:hyperlink r:id="rId28" w:history="1">
-        <w:r>
-          <w:rPr>
-            <w:rStyle w:val="Hyperlink"/>
-            <w:highlight w:val="green"/>
-            <w:lang w:val="tr-TR"/>
-          </w:rPr>
-          <w:t>https://www.programiz.com/java-programming/instanceof</w:t>
-        </w:r>
-      </w:hyperlink>
+      <w:r>
+        <w:fldChar w:fldCharType="begin"/>
+      </w:r>
+      <w:r>
+        <w:rPr>
+          <w:lang w:val="tr-TR"/>
+        </w:rPr>
+        <w:instrText xml:space="preserve"> HYPERLINK "https://www.progr</w:instrText>
+      </w:r>
+      <w:r>
+        <w:rPr>
+          <w:lang w:val="tr-TR"/>
+        </w:rPr>
+        <w:instrText xml:space="preserve">amiz.com/java-programming/instanceof" </w:instrText>
+      </w:r>
+      <w:r>
+        <w:fldChar w:fldCharType="separate"/>
+      </w:r>
+      <w:r>
+        <w:rPr>
+          <w:rStyle w:val="Hyperlink"/>
+          <w:highlight w:val="green"/>
+          <w:lang w:val="tr-TR"/>
+        </w:rPr>
+        <w:t>https://www.programiz.com/java-programming/instanceof</w:t>
+      </w:r>
+      <w:r>
+        <w:rPr>
+          <w:rStyle w:val="Hyperlink"/>
+          <w:highlight w:val="green"/>
+          <w:lang w:val="tr-TR"/>
+        </w:rPr>
+        <w:fldChar w:fldCharType="end"/>
+      </w:r>
       <w:r>
         <w:rPr>
           <w:highlight w:val="green"/>
@@ -5490,7 +5826,7 @@
           <w:highlight w:val="green"/>
         </w:rPr>
       </w:pPr>
-      <w:hyperlink r:id="rId29" w:history="1">
+      <w:hyperlink r:id="rId12" w:history="1">
         <w:r>
           <w:rPr>
             <w:rStyle w:val="Hyperlink"/>
@@ -5512,7 +5848,7 @@
           <w:highlight w:val="green"/>
         </w:rPr>
       </w:pPr>
-      <w:hyperlink r:id="rId30" w:history="1">
+      <w:hyperlink r:id="rId13" w:history="1">
         <w:r>
           <w:rPr>
             <w:rStyle w:val="Hyperlink"/>
@@ -5540,7 +5876,7 @@
           <w:highlight w:val="green"/>
         </w:rPr>
       </w:pPr>
-      <w:hyperlink r:id="rId31" w:history="1">
+      <w:hyperlink r:id="rId14" w:history="1">
         <w:r>
           <w:rPr>
             <w:rStyle w:val="Hyperlink"/>
@@ -5562,7 +5898,7 @@
           <w:highlight w:val="green"/>
         </w:rPr>
       </w:pPr>
-      <w:hyperlink r:id="rId32" w:history="1">
+      <w:hyperlink r:id="rId15" w:history="1">
         <w:r>
           <w:rPr>
             <w:rStyle w:val="Hyperlink"/>
@@ -5590,7 +5926,7 @@
           <w:highlight w:val="green"/>
         </w:rPr>
       </w:pPr>
-      <w:hyperlink r:id="rId33" w:history="1">
+      <w:hyperlink r:id="rId16" w:history="1">
         <w:r>
           <w:rPr>
             <w:rStyle w:val="Hyperlink"/>
@@ -5612,7 +5948,7 @@
           <w:highlight w:val="green"/>
         </w:rPr>
       </w:pPr>
-      <w:hyperlink r:id="rId34" w:history="1">
+      <w:hyperlink r:id="rId17" w:history="1">
         <w:r>
           <w:rPr>
             <w:rStyle w:val="Hyperlink"/>
@@ -5640,7 +5976,7 @@
           <w:highlight w:val="green"/>
         </w:rPr>
       </w:pPr>
-      <w:hyperlink r:id="rId35" w:history="1">
+      <w:hyperlink r:id="rId18" w:history="1">
         <w:r>
           <w:rPr>
             <w:rStyle w:val="Hyperlink"/>
@@ -5668,7 +6004,7 @@
           <w:highlight w:val="green"/>
         </w:rPr>
       </w:pPr>
-      <w:hyperlink r:id="rId36" w:history="1">
+      <w:hyperlink r:id="rId19" w:history="1">
         <w:r>
           <w:rPr>
             <w:rStyle w:val="Hyperlink"/>
@@ -5690,7 +6026,7 @@
           <w:highlight w:val="green"/>
         </w:rPr>
       </w:pPr>
-      <w:hyperlink r:id="rId37" w:history="1">
+      <w:hyperlink r:id="rId20" w:history="1">
         <w:r>
           <w:rPr>
             <w:rStyle w:val="Hyperlink"/>
@@ -5718,7 +6054,7 @@
           <w:highlight w:val="green"/>
         </w:rPr>
       </w:pPr>
-      <w:hyperlink r:id="rId38" w:history="1">
+      <w:hyperlink r:id="rId21" w:history="1">
         <w:r>
           <w:rPr>
             <w:rStyle w:val="Hyperlink"/>
@@ -5746,7 +6082,7 @@
           <w:highlight w:val="green"/>
         </w:rPr>
       </w:pPr>
-      <w:hyperlink r:id="rId39" w:history="1">
+      <w:hyperlink r:id="rId22" w:history="1">
         <w:r>
           <w:rPr>
             <w:rStyle w:val="Hyperlink"/>
@@ -5774,7 +6110,7 @@
           <w:highlight w:val="green"/>
         </w:rPr>
       </w:pPr>
-      <w:hyperlink r:id="rId40" w:history="1">
+      <w:hyperlink r:id="rId23" w:history="1">
         <w:r>
           <w:rPr>
             <w:rStyle w:val="Hyperlink"/>
@@ -5802,7 +6138,7 @@
           <w:highlight w:val="green"/>
         </w:rPr>
       </w:pPr>
-      <w:hyperlink r:id="rId41" w:history="1">
+      <w:hyperlink r:id="rId24" w:history="1">
         <w:r>
           <w:rPr>
             <w:rStyle w:val="Hyperlink"/>
@@ -5830,7 +6166,7 @@
           <w:highlight w:val="green"/>
         </w:rPr>
       </w:pPr>
-      <w:hyperlink r:id="rId42" w:history="1">
+      <w:hyperlink r:id="rId25" w:history="1">
         <w:r>
           <w:rPr>
             <w:rStyle w:val="Hyperlink"/>
@@ -5858,7 +6194,7 @@
           <w:highlight w:val="green"/>
         </w:rPr>
       </w:pPr>
-      <w:hyperlink r:id="rId43" w:history="1">
+      <w:hyperlink r:id="rId26" w:history="1">
         <w:r>
           <w:rPr>
             <w:rStyle w:val="Hyperlink"/>
@@ -5886,7 +6222,7 @@
           <w:highlight w:val="green"/>
         </w:rPr>
       </w:pPr>
-      <w:hyperlink r:id="rId44" w:history="1">
+      <w:hyperlink r:id="rId27" w:history="1">
         <w:r>
           <w:rPr>
             <w:rStyle w:val="Hyperlink"/>
@@ -5908,7 +6244,7 @@
           <w:highlight w:val="green"/>
         </w:rPr>
       </w:pPr>
-      <w:hyperlink r:id="rId45" w:history="1">
+      <w:hyperlink r:id="rId28" w:history="1">
         <w:r>
           <w:rPr>
             <w:rStyle w:val="Hyperlink"/>
@@ -5936,7 +6272,7 @@
           <w:highlight w:val="green"/>
         </w:rPr>
       </w:pPr>
-      <w:hyperlink r:id="rId46" w:history="1">
+      <w:hyperlink r:id="rId29" w:history="1">
         <w:r>
           <w:rPr>
             <w:rStyle w:val="Hyperlink"/>
@@ -5958,7 +6294,7 @@
           <w:highlight w:val="green"/>
         </w:rPr>
       </w:pPr>
-      <w:hyperlink r:id="rId47" w:history="1">
+      <w:hyperlink r:id="rId30" w:history="1">
         <w:r>
           <w:rPr>
             <w:rStyle w:val="Hyperlink"/>
@@ -5980,7 +6316,7 @@
           <w:highlight w:val="green"/>
         </w:rPr>
       </w:pPr>
-      <w:hyperlink r:id="rId48" w:history="1">
+      <w:hyperlink r:id="rId31" w:history="1">
         <w:r>
           <w:rPr>
             <w:rStyle w:val="Hyperlink"/>
@@ -6008,7 +6344,7 @@
           <w:highlight w:val="green"/>
         </w:rPr>
       </w:pPr>
-      <w:hyperlink r:id="rId49" w:history="1">
+      <w:hyperlink r:id="rId32" w:history="1">
         <w:r>
           <w:rPr>
             <w:rStyle w:val="Hyperlink"/>
@@ -6036,7 +6372,7 @@
           <w:highlight w:val="green"/>
         </w:rPr>
       </w:pPr>
-      <w:hyperlink r:id="rId50" w:history="1">
+      <w:hyperlink r:id="rId33" w:history="1">
         <w:r>
           <w:rPr>
             <w:rStyle w:val="Hyperlink"/>
@@ -6064,7 +6400,7 @@
           <w:highlight w:val="green"/>
         </w:rPr>
       </w:pPr>
-      <w:hyperlink r:id="rId51" w:history="1">
+      <w:hyperlink r:id="rId34" w:history="1">
         <w:r>
           <w:rPr>
             <w:rStyle w:val="Hyperlink"/>
@@ -6079,8 +6415,6 @@
         </w:rPr>
         <w:t xml:space="preserve"> </w:t>
       </w:r>
-      <w:bookmarkStart w:id="1" w:name="_GoBack"/>
-      <w:bookmarkEnd w:id="1"/>
     </w:p>
     <w:p>
       <w:pPr>
@@ -6113,18 +6447,22 @@
         </w:numPr>
         <w:spacing w:after="160" w:line="259" w:lineRule="auto"/>
         <w:rPr>
-          <w:highlight w:val="yellow"/>
-        </w:rPr>
-      </w:pPr>
-      <w:hyperlink r:id="rId52" w:history="1">
+          <w:highlight w:val="green"/>
+        </w:rPr>
+      </w:pPr>
+      <w:hyperlink r:id="rId35" w:history="1">
         <w:r>
           <w:rPr>
             <w:rStyle w:val="Hyperlink"/>
+            <w:highlight w:val="green"/>
           </w:rPr>
           <w:t>http://www.btechsmartclass.com/java/java-defining-an-interface.html</w:t>
         </w:r>
       </w:hyperlink>
       <w:r>
+        <w:rPr>
+          <w:highlight w:val="green"/>
+        </w:rPr>
         <w:t xml:space="preserve"> </w:t>
       </w:r>
     </w:p>
@@ -6137,18 +6475,22 @@
         </w:numPr>
         <w:spacing w:after="160" w:line="259" w:lineRule="auto"/>
         <w:rPr>
-          <w:highlight w:val="yellow"/>
-        </w:rPr>
-      </w:pPr>
-      <w:hyperlink r:id="rId53" w:history="1">
+          <w:highlight w:val="green"/>
+        </w:rPr>
+      </w:pPr>
+      <w:hyperlink r:id="rId36" w:history="1">
         <w:r>
           <w:rPr>
             <w:rStyle w:val="Hyperlink"/>
+            <w:highlight w:val="green"/>
           </w:rPr>
           <w:t>http://www.btechsmartclass.com/java/java-implementing-an-interface.html</w:t>
         </w:r>
       </w:hyperlink>
       <w:r>
+        <w:rPr>
+          <w:highlight w:val="green"/>
+        </w:rPr>
         <w:t xml:space="preserve"> </w:t>
       </w:r>
     </w:p>
@@ -6161,18 +6503,22 @@
         </w:numPr>
         <w:spacing w:after="160" w:line="259" w:lineRule="auto"/>
         <w:rPr>
-          <w:highlight w:val="yellow"/>
-        </w:rPr>
-      </w:pPr>
-      <w:hyperlink r:id="rId54" w:history="1">
+          <w:highlight w:val="green"/>
+        </w:rPr>
+      </w:pPr>
+      <w:hyperlink r:id="rId37" w:history="1">
         <w:r>
           <w:rPr>
             <w:rStyle w:val="Hyperlink"/>
+            <w:highlight w:val="green"/>
           </w:rPr>
           <w:t>http://www.btechsmartclass.com/java/java-nested-interfaces.html</w:t>
         </w:r>
       </w:hyperlink>
       <w:r>
+        <w:rPr>
+          <w:highlight w:val="green"/>
+        </w:rPr>
         <w:t xml:space="preserve"> </w:t>
       </w:r>
     </w:p>
@@ -6185,18 +6531,22 @@
         </w:numPr>
         <w:spacing w:after="160" w:line="259" w:lineRule="auto"/>
         <w:rPr>
-          <w:highlight w:val="yellow"/>
-        </w:rPr>
-      </w:pPr>
-      <w:hyperlink r:id="rId55" w:history="1">
+          <w:highlight w:val="green"/>
+        </w:rPr>
+      </w:pPr>
+      <w:hyperlink r:id="rId38" w:history="1">
         <w:r>
           <w:rPr>
             <w:rStyle w:val="Hyperlink"/>
+            <w:highlight w:val="green"/>
           </w:rPr>
           <w:t>http://www.btechsmartclass.com/java/java-variables-in-interfaces.html</w:t>
         </w:r>
       </w:hyperlink>
       <w:r>
+        <w:rPr>
+          <w:highlight w:val="green"/>
+        </w:rPr>
         <w:t xml:space="preserve"> </w:t>
       </w:r>
     </w:p>
@@ -6209,62 +6559,36 @@
         </w:numPr>
         <w:spacing w:after="160" w:line="259" w:lineRule="auto"/>
         <w:rPr>
-          <w:highlight w:val="yellow"/>
-        </w:rPr>
-      </w:pPr>
-      <w:hyperlink r:id="rId56" w:history="1">
+          <w:highlight w:val="green"/>
+        </w:rPr>
+      </w:pPr>
+      <w:hyperlink r:id="rId39" w:history="1">
         <w:r>
           <w:rPr>
             <w:rStyle w:val="Hyperlink"/>
+            <w:highlight w:val="green"/>
           </w:rPr>
           <w:t>http://www.btechsmartclass.com/java/java-extending-an-interface.html</w:t>
         </w:r>
       </w:hyperlink>
       <w:r>
+        <w:rPr>
+          <w:highlight w:val="green"/>
+        </w:rPr>
         <w:t xml:space="preserve"> </w:t>
       </w:r>
-    </w:p>
-    <w:p>
-      <w:pPr>
-        <w:spacing w:after="160" w:line="259" w:lineRule="auto"/>
-        <w:rPr>
-          <w:highlight w:val="yellow"/>
-        </w:rPr>
-      </w:pPr>
-      <w:proofErr w:type="gramStart"/>
-      <w:r>
-        <w:rPr>
-          <w:highlight w:val="yellow"/>
-        </w:rPr>
-        <w:t>interfaces</w:t>
-      </w:r>
-      <w:proofErr w:type="gramEnd"/>
-      <w:r>
-        <w:rPr>
-          <w:highlight w:val="yellow"/>
-        </w:rPr>
-        <w:t xml:space="preserve"> review</w:t>
-      </w:r>
-    </w:p>
-    <w:p>
-      <w:pPr>
-        <w:spacing w:after="160" w:line="259" w:lineRule="auto"/>
-        <w:rPr>
-          <w:highlight w:val="yellow"/>
-        </w:rPr>
-      </w:pPr>
-      <w:hyperlink r:id="rId57" w:history="1">
+      <w:hyperlink r:id="rId40" w:history="1">
         <w:r>
           <w:rPr>
             <w:rStyle w:val="Hyperlink"/>
-            <w:highlight w:val="yellow"/>
+            <w:highlight w:val="green"/>
           </w:rPr>
           <w:t>https://www.programiz.com/java-programming/interfaces</w:t>
         </w:r>
       </w:hyperlink>
       <w:r>
         <w:rPr>
-          <w:highlight w:val="yellow"/>
+          <w:highlight w:val="green"/>
         </w:rPr>
         <w:t xml:space="preserve"> </w:t>
       </w:r>
@@ -6278,18 +6602,22 @@
         </w:numPr>
         <w:spacing w:after="160" w:line="259" w:lineRule="auto"/>
         <w:rPr>
-          <w:highlight w:val="yellow"/>
-        </w:rPr>
-      </w:pPr>
-      <w:hyperlink r:id="rId58" w:history="1">
+          <w:highlight w:val="green"/>
+        </w:rPr>
+      </w:pPr>
+      <w:hyperlink r:id="rId41" w:history="1">
         <w:r>
           <w:rPr>
             <w:rStyle w:val="Hyperlink"/>
+            <w:highlight w:val="green"/>
           </w:rPr>
           <w:t>https://www.programiz.com/java-programming/reflection</w:t>
         </w:r>
       </w:hyperlink>
       <w:r>
+        <w:rPr>
+          <w:highlight w:val="green"/>
+        </w:rPr>
         <w:t xml:space="preserve"> </w:t>
       </w:r>
     </w:p>
@@ -6302,18 +6630,22 @@
         </w:numPr>
         <w:spacing w:after="160" w:line="259" w:lineRule="auto"/>
         <w:rPr>
-          <w:highlight w:val="yellow"/>
-        </w:rPr>
-      </w:pPr>
-      <w:hyperlink r:id="rId59" w:history="1">
+          <w:highlight w:val="green"/>
+        </w:rPr>
+      </w:pPr>
+      <w:hyperlink r:id="rId42" w:history="1">
         <w:r>
           <w:rPr>
             <w:rStyle w:val="Hyperlink"/>
+            <w:highlight w:val="green"/>
           </w:rPr>
           <w:t>https://www.w3schools.com/java/java_wrapper_classes.asp</w:t>
         </w:r>
       </w:hyperlink>
       <w:r>
+        <w:rPr>
+          <w:highlight w:val="green"/>
+        </w:rPr>
         <w:t xml:space="preserve"> </w:t>
       </w:r>
     </w:p>
@@ -6326,18 +6658,31 @@
         </w:numPr>
         <w:spacing w:after="160" w:line="259" w:lineRule="auto"/>
         <w:rPr>
-          <w:highlight w:val="yellow"/>
-        </w:rPr>
-      </w:pPr>
-      <w:hyperlink r:id="rId60" w:history="1">
+          <w:highlight w:val="green"/>
+        </w:rPr>
+      </w:pPr>
+      <w:hyperlink r:id="rId43" w:history="1">
         <w:r>
           <w:rPr>
             <w:rStyle w:val="Hyperlink"/>
+            <w:highlight w:val="green"/>
           </w:rPr>
-          <w:t>https://www.w3schools.com/java/java_lambda.asp</w:t>
+          <w:t>https://www.w3schools.</w:t>
+        </w:r>
+        <w:bookmarkStart w:id="1" w:name="_GoBack"/>
+        <w:bookmarkEnd w:id="1"/>
+        <w:r>
+          <w:rPr>
+            <w:rStyle w:val="Hyperlink"/>
+            <w:highlight w:val="green"/>
+          </w:rPr>
+          <w:t>com/java/java_lambda.asp</w:t>
         </w:r>
       </w:hyperlink>
       <w:r>
+        <w:rPr>
+          <w:highlight w:val="green"/>
+        </w:rPr>
         <w:t xml:space="preserve"> </w:t>
       </w:r>
     </w:p>
@@ -6386,7 +6731,7 @@
           <w:numId w:val="47"/>
         </w:numPr>
       </w:pPr>
-      <w:hyperlink r:id="rId61" w:tgtFrame="_blank" w:history="1">
+      <w:hyperlink r:id="rId44" w:tgtFrame="_blank" w:history="1">
         <w:r>
           <w:rPr>
             <w:rStyle w:val="l"/>
@@ -6410,7 +6755,7 @@
           <w:numId w:val="47"/>
         </w:numPr>
       </w:pPr>
-      <w:hyperlink r:id="rId62" w:history="1">
+      <w:hyperlink r:id="rId45" w:history="1">
         <w:r>
           <w:rPr>
             <w:rStyle w:val="Hyperlink"/>
@@ -6430,7 +6775,7 @@
           <w:numId w:val="47"/>
         </w:numPr>
       </w:pPr>
-      <w:hyperlink r:id="rId63" w:history="1">
+      <w:hyperlink r:id="rId46" w:history="1">
         <w:r>
           <w:rPr>
             <w:rStyle w:val="Hyperlink"/>
@@ -6450,7 +6795,7 @@
           <w:numId w:val="47"/>
         </w:numPr>
       </w:pPr>
-      <w:hyperlink r:id="rId64" w:history="1">
+      <w:hyperlink r:id="rId47" w:history="1">
         <w:r>
           <w:rPr>
             <w:rStyle w:val="Hyperlink"/>
@@ -6470,7 +6815,7 @@
           <w:numId w:val="47"/>
         </w:numPr>
       </w:pPr>
-      <w:hyperlink r:id="rId65" w:history="1">
+      <w:hyperlink r:id="rId48" w:history="1">
         <w:r>
           <w:rPr>
             <w:rStyle w:val="Hyperlink"/>
@@ -6490,7 +6835,7 @@
           <w:numId w:val="47"/>
         </w:numPr>
       </w:pPr>
-      <w:hyperlink r:id="rId66" w:history="1">
+      <w:hyperlink r:id="rId49" w:history="1">
         <w:r>
           <w:rPr>
             <w:rStyle w:val="Hyperlink"/>
@@ -6510,7 +6855,7 @@
           <w:numId w:val="47"/>
         </w:numPr>
       </w:pPr>
-      <w:hyperlink r:id="rId67" w:history="1">
+      <w:hyperlink r:id="rId50" w:history="1">
         <w:r>
           <w:rPr>
             <w:rStyle w:val="Hyperlink"/>
@@ -6530,7 +6875,7 @@
           <w:numId w:val="47"/>
         </w:numPr>
       </w:pPr>
-      <w:hyperlink r:id="rId68" w:history="1">
+      <w:hyperlink r:id="rId51" w:history="1">
         <w:r>
           <w:rPr>
             <w:rStyle w:val="Hyperlink"/>
@@ -6550,7 +6895,7 @@
           <w:numId w:val="47"/>
         </w:numPr>
       </w:pPr>
-      <w:hyperlink r:id="rId69" w:history="1">
+      <w:hyperlink r:id="rId52" w:history="1">
         <w:r>
           <w:rPr>
             <w:rStyle w:val="Hyperlink"/>
@@ -6570,7 +6915,7 @@
           <w:numId w:val="47"/>
         </w:numPr>
       </w:pPr>
-      <w:hyperlink r:id="rId70" w:history="1">
+      <w:hyperlink r:id="rId53" w:history="1">
         <w:r>
           <w:rPr>
             <w:rStyle w:val="Hyperlink"/>
@@ -6590,7 +6935,7 @@
           <w:numId w:val="47"/>
         </w:numPr>
       </w:pPr>
-      <w:hyperlink r:id="rId71" w:history="1">
+      <w:hyperlink r:id="rId54" w:history="1">
         <w:r>
           <w:rPr>
             <w:rStyle w:val="Hyperlink"/>
@@ -6610,7 +6955,7 @@
           <w:numId w:val="47"/>
         </w:numPr>
       </w:pPr>
-      <w:hyperlink r:id="rId72" w:history="1">
+      <w:hyperlink r:id="rId55" w:history="1">
         <w:r>
           <w:rPr>
             <w:rStyle w:val="Hyperlink"/>
@@ -6630,7 +6975,7 @@
           <w:numId w:val="47"/>
         </w:numPr>
       </w:pPr>
-      <w:hyperlink r:id="rId73" w:history="1">
+      <w:hyperlink r:id="rId56" w:history="1">
         <w:r>
           <w:rPr>
             <w:rStyle w:val="Hyperlink"/>
@@ -6650,7 +6995,7 @@
           <w:numId w:val="47"/>
         </w:numPr>
       </w:pPr>
-      <w:hyperlink r:id="rId74" w:history="1">
+      <w:hyperlink r:id="rId57" w:history="1">
         <w:r>
           <w:rPr>
             <w:rStyle w:val="Hyperlink"/>
@@ -6670,7 +7015,7 @@
           <w:numId w:val="47"/>
         </w:numPr>
       </w:pPr>
-      <w:hyperlink r:id="rId75" w:history="1">
+      <w:hyperlink r:id="rId58" w:history="1">
         <w:r>
           <w:rPr>
             <w:rStyle w:val="Hyperlink"/>
@@ -6690,7 +7035,7 @@
           <w:numId w:val="47"/>
         </w:numPr>
       </w:pPr>
-      <w:hyperlink r:id="rId76" w:history="1">
+      <w:hyperlink r:id="rId59" w:history="1">
         <w:r>
           <w:rPr>
             <w:rStyle w:val="Hyperlink"/>
@@ -6710,7 +7055,7 @@
           <w:numId w:val="47"/>
         </w:numPr>
       </w:pPr>
-      <w:hyperlink r:id="rId77" w:history="1">
+      <w:hyperlink r:id="rId60" w:history="1">
         <w:r>
           <w:rPr>
             <w:rStyle w:val="Hyperlink"/>
@@ -6730,7 +7075,7 @@
           <w:numId w:val="47"/>
         </w:numPr>
       </w:pPr>
-      <w:hyperlink r:id="rId78" w:history="1">
+      <w:hyperlink r:id="rId61" w:history="1">
         <w:r>
           <w:rPr>
             <w:rStyle w:val="Hyperlink"/>
@@ -6750,7 +7095,7 @@
           <w:numId w:val="47"/>
         </w:numPr>
       </w:pPr>
-      <w:hyperlink r:id="rId79" w:history="1">
+      <w:hyperlink r:id="rId62" w:history="1">
         <w:r>
           <w:rPr>
             <w:rStyle w:val="Hyperlink"/>
@@ -6770,7 +7115,7 @@
           <w:numId w:val="47"/>
         </w:numPr>
       </w:pPr>
-      <w:hyperlink r:id="rId80" w:history="1">
+      <w:hyperlink r:id="rId63" w:history="1">
         <w:r>
           <w:rPr>
             <w:rStyle w:val="Hyperlink"/>
@@ -6790,7 +7135,7 @@
           <w:numId w:val="47"/>
         </w:numPr>
       </w:pPr>
-      <w:hyperlink r:id="rId81" w:history="1">
+      <w:hyperlink r:id="rId64" w:history="1">
         <w:r>
           <w:rPr>
             <w:rStyle w:val="Hyperlink"/>
@@ -6810,7 +7155,7 @@
           <w:numId w:val="47"/>
         </w:numPr>
       </w:pPr>
-      <w:hyperlink r:id="rId82" w:history="1">
+      <w:hyperlink r:id="rId65" w:history="1">
         <w:r>
           <w:rPr>
             <w:rStyle w:val="Hyperlink"/>
@@ -6830,7 +7175,7 @@
           <w:numId w:val="47"/>
         </w:numPr>
       </w:pPr>
-      <w:hyperlink r:id="rId83" w:history="1">
+      <w:hyperlink r:id="rId66" w:history="1">
         <w:r>
           <w:rPr>
             <w:rStyle w:val="Hyperlink"/>
@@ -6850,7 +7195,7 @@
           <w:numId w:val="47"/>
         </w:numPr>
       </w:pPr>
-      <w:hyperlink r:id="rId84" w:history="1">
+      <w:hyperlink r:id="rId67" w:history="1">
         <w:r>
           <w:rPr>
             <w:rStyle w:val="Hyperlink"/>
@@ -6935,7 +7280,7 @@
           <w:lang w:val="tr-TR"/>
         </w:rPr>
       </w:pPr>
-      <w:hyperlink r:id="rId85" w:history="1">
+      <w:hyperlink r:id="rId68" w:history="1">
         <w:r>
           <w:rPr>
             <w:rStyle w:val="Hyperlink"/>
@@ -6982,7 +7327,7 @@
           <w:numId w:val="47"/>
         </w:numPr>
       </w:pPr>
-      <w:hyperlink r:id="rId86" w:tgtFrame="_blank" w:history="1">
+      <w:hyperlink r:id="rId69" w:tgtFrame="_blank" w:history="1">
         <w:r>
           <w:rPr>
             <w:rStyle w:val="l"/>
@@ -7006,7 +7351,7 @@
           <w:numId w:val="47"/>
         </w:numPr>
       </w:pPr>
-      <w:hyperlink r:id="rId87" w:tgtFrame="_blank" w:history="1">
+      <w:hyperlink r:id="rId70" w:tgtFrame="_blank" w:history="1">
         <w:r>
           <w:rPr>
             <w:rStyle w:val="l"/>
@@ -7030,7 +7375,7 @@
           <w:numId w:val="47"/>
         </w:numPr>
       </w:pPr>
-      <w:hyperlink r:id="rId88" w:tgtFrame="_blank" w:history="1">
+      <w:hyperlink r:id="rId71" w:tgtFrame="_blank" w:history="1">
         <w:r>
           <w:rPr>
             <w:rStyle w:val="l"/>
@@ -7054,7 +7399,7 @@
           <w:numId w:val="47"/>
         </w:numPr>
       </w:pPr>
-      <w:hyperlink r:id="rId89" w:tgtFrame="_blank" w:history="1">
+      <w:hyperlink r:id="rId72" w:tgtFrame="_blank" w:history="1">
         <w:r>
           <w:rPr>
             <w:rStyle w:val="l"/>
@@ -7078,7 +7423,7 @@
           <w:numId w:val="47"/>
         </w:numPr>
       </w:pPr>
-      <w:hyperlink r:id="rId90" w:tgtFrame="_blank" w:history="1">
+      <w:hyperlink r:id="rId73" w:tgtFrame="_blank" w:history="1">
         <w:r>
           <w:rPr>
             <w:rStyle w:val="l"/>
@@ -7102,7 +7447,7 @@
           <w:numId w:val="47"/>
         </w:numPr>
       </w:pPr>
-      <w:hyperlink r:id="rId91" w:tgtFrame="_blank" w:history="1">
+      <w:hyperlink r:id="rId74" w:tgtFrame="_blank" w:history="1">
         <w:r>
           <w:rPr>
             <w:rStyle w:val="l"/>
@@ -7126,7 +7471,7 @@
           <w:numId w:val="47"/>
         </w:numPr>
       </w:pPr>
-      <w:hyperlink r:id="rId92" w:tgtFrame="_blank" w:history="1">
+      <w:hyperlink r:id="rId75" w:tgtFrame="_blank" w:history="1">
         <w:r>
           <w:rPr>
             <w:rStyle w:val="l"/>
@@ -7552,8 +7897,21 @@
         <w:rPr>
           <w:b/>
         </w:rPr>
+        <w:t>08_KBU_OOP_AtmCaseStudy-I.pdf</w:t>
+      </w:r>
+    </w:p>
+    <w:p>
+      <w:pPr>
+        <w:rPr>
+          <w:b/>
+        </w:rPr>
+      </w:pPr>
+      <w:r>
+        <w:rPr>
+          <w:b/>
+        </w:rPr>
         <w:lastRenderedPageBreak/>
-        <w:t>08_KBU_OOP_AtmCaseStudy-I.pdf</w:t>
+        <w:t>Week-15</w:t>
       </w:r>
     </w:p>
     <w:p>
@@ -7566,32 +7924,32 @@
         <w:rPr>
           <w:b/>
         </w:rPr>
-        <w:t>Week-15</w:t>
-      </w:r>
-    </w:p>
-    <w:p>
-      <w:pPr>
+        <w:t>08_KBU_OOP_AtmCaseStudy-I</w:t>
+      </w:r>
+      <w:r>
         <w:rPr>
           <w:b/>
         </w:rPr>
-      </w:pPr>
+        <w:t>I</w:t>
+      </w:r>
       <w:r>
         <w:rPr>
           <w:b/>
         </w:rPr>
-        <w:t>08_KBU_OOP_AtmCaseStudy-I</w:t>
-      </w:r>
-      <w:r>
+        <w:t>.pdf</w:t>
+      </w:r>
+    </w:p>
+    <w:p>
+      <w:pPr>
         <w:rPr>
           <w:b/>
         </w:rPr>
-        <w:t>I</w:t>
-      </w:r>
+      </w:pPr>
       <w:r>
         <w:rPr>
           <w:b/>
         </w:rPr>
-        <w:t>.pdf</w:t>
+        <w:t>Week-16 (Final)</w:t>
       </w:r>
     </w:p>
     <w:p>
@@ -7600,27 +7958,14 @@
           <w:b/>
         </w:rPr>
       </w:pPr>
-      <w:r>
-        <w:rPr>
-          <w:b/>
-        </w:rPr>
-        <w:t>Week-16 (Final)</w:t>
-      </w:r>
-    </w:p>
-    <w:p>
-      <w:pPr>
-        <w:rPr>
-          <w:b/>
-        </w:rPr>
-      </w:pPr>
     </w:p>
     <w:sectPr>
-      <w:headerReference w:type="even" r:id="rId93"/>
-      <w:headerReference w:type="default" r:id="rId94"/>
-      <w:footerReference w:type="even" r:id="rId95"/>
-      <w:footerReference w:type="default" r:id="rId96"/>
-      <w:headerReference w:type="first" r:id="rId97"/>
-      <w:footerReference w:type="first" r:id="rId98"/>
+      <w:headerReference w:type="even" r:id="rId76"/>
+      <w:headerReference w:type="default" r:id="rId77"/>
+      <w:footerReference w:type="even" r:id="rId78"/>
+      <w:footerReference w:type="default" r:id="rId79"/>
+      <w:headerReference w:type="first" r:id="rId80"/>
+      <w:footerReference w:type="first" r:id="rId81"/>
       <w:pgSz w:w="12240" w:h="15840"/>
       <w:pgMar w:top="630" w:right="1440" w:bottom="1440" w:left="1440" w:header="720" w:footer="720" w:gutter="0"/>
       <w:pgNumType w:start="1"/>

</xml_diff>

<commit_message>
Deployed e03d389 with MkDocs version: 1.2.3
</commit_message>
<xml_diff>
--- a/syllabus/2021-2022-spring-ce204-object-oriented-programming-comp-eng.docx
+++ b/syllabus/2021-2022-spring-ce204-object-oriented-programming-comp-eng.docx
@@ -5000,34 +5000,16 @@
           <w:lang w:val="tr-TR"/>
         </w:rPr>
       </w:pPr>
-      <w:r>
-        <w:fldChar w:fldCharType="begin"/>
-      </w:r>
-      <w:r>
-        <w:rPr>
-          <w:lang w:val="tr-TR"/>
-        </w:rPr>
-        <w:instrText xml:space="preserve"> HYPERLINK "http://www.btechsmartclass.com/java/java-oop-concepts.html" </w:instrText>
-      </w:r>
-      <w:r>
-        <w:fldChar w:fldCharType="separate"/>
-      </w:r>
-      <w:r>
-        <w:rPr>
-          <w:rStyle w:val="Hyperlink"/>
-          <w:highlight w:val="green"/>
-          <w:lang w:val="tr-TR"/>
-        </w:rPr>
-        <w:t>http://www.btechsmartclass.com/java/java-oop-concepts.html</w:t>
-      </w:r>
-      <w:r>
-        <w:rPr>
-          <w:rStyle w:val="Hyperlink"/>
-          <w:highlight w:val="green"/>
-          <w:lang w:val="tr-TR"/>
-        </w:rPr>
-        <w:fldChar w:fldCharType="end"/>
-      </w:r>
+      <w:hyperlink r:id="rId12" w:history="1">
+        <w:r>
+          <w:rPr>
+            <w:rStyle w:val="Hyperlink"/>
+            <w:highlight w:val="green"/>
+            <w:lang w:val="tr-TR"/>
+          </w:rPr>
+          <w:t>http://www.btechsmartclass.com/java/java-oop-concepts.html</w:t>
+        </w:r>
+      </w:hyperlink>
     </w:p>
     <w:p>
       <w:pPr>
@@ -5042,34 +5024,16 @@
           <w:lang w:val="tr-TR"/>
         </w:rPr>
       </w:pPr>
-      <w:r>
-        <w:fldChar w:fldCharType="begin"/>
-      </w:r>
-      <w:r>
-        <w:rPr>
-          <w:lang w:val="tr-TR"/>
-        </w:rPr>
-        <w:instrText xml:space="preserve"> HYPERLINK "https://medium.com/javascript-scene/the-forgotten-history-of-oop-88d71b9b2d9f" \l ":~:text=%E2%80%9CObject%2DOriented%20Programming%E2%80%9D%20(,his%20Sketchpad%20Thesis%20in%201963" </w:instrText>
-      </w:r>
-      <w:r>
-        <w:fldChar w:fldCharType="separate"/>
-      </w:r>
-      <w:r>
-        <w:rPr>
-          <w:rStyle w:val="Hyperlink"/>
-          <w:highlight w:val="yellow"/>
-          <w:lang w:val="tr-TR"/>
-        </w:rPr>
-        <w:t>https://medium.com/javascript-scene/the-forgotten-history-of-oop-88d71b9b2d9f#:~:text=%E2%80%9CObject%2DOriented%20Programming%E2%80%9D%20(,his%20Sketchpad%20Thesis%20in%201963</w:t>
-      </w:r>
-      <w:r>
-        <w:rPr>
-          <w:rStyle w:val="Hyperlink"/>
-          <w:highlight w:val="yellow"/>
-          <w:lang w:val="tr-TR"/>
-        </w:rPr>
-        <w:fldChar w:fldCharType="end"/>
-      </w:r>
+      <w:hyperlink r:id="rId13" w:anchor=":~:text=%E2%80%9CObject%2DOriented%20Programming%E2%80%9D%20(,his%20Sketchpad%20Thesis%20in%201963" w:history="1">
+        <w:r>
+          <w:rPr>
+            <w:rStyle w:val="Hyperlink"/>
+            <w:highlight w:val="yellow"/>
+            <w:lang w:val="tr-TR"/>
+          </w:rPr>
+          <w:t>https://medium.com/javascript-scene/the-forgotten-history-of-oop-88d71b9b2d9f#:~:text=%E2%80%9CObject%2DOriented%20Programming%E2%80%9D%20(,his%20Sketchpad%20Thesis%20in%201963</w:t>
+        </w:r>
+      </w:hyperlink>
       <w:r>
         <w:rPr>
           <w:highlight w:val="yellow"/>
@@ -5091,34 +5055,16 @@
           <w:lang w:val="tr-TR"/>
         </w:rPr>
       </w:pPr>
-      <w:r>
-        <w:fldChar w:fldCharType="begin"/>
-      </w:r>
-      <w:r>
-        <w:rPr>
-          <w:lang w:val="tr-TR"/>
-        </w:rPr>
-        <w:instrText xml:space="preserve"> HYPERLINK "http://www.btechsmartclass.com/java/java-buzz-words.html" </w:instrText>
-      </w:r>
-      <w:r>
-        <w:fldChar w:fldCharType="separate"/>
-      </w:r>
-      <w:r>
-        <w:rPr>
-          <w:rStyle w:val="Hyperlink"/>
-          <w:highlight w:val="green"/>
-          <w:lang w:val="tr-TR"/>
-        </w:rPr>
-        <w:t>http://www.btechsmartclass.com/java/java-buzz-words.html</w:t>
-      </w:r>
-      <w:r>
-        <w:rPr>
-          <w:rStyle w:val="Hyperlink"/>
-          <w:highlight w:val="green"/>
-          <w:lang w:val="tr-TR"/>
-        </w:rPr>
-        <w:fldChar w:fldCharType="end"/>
-      </w:r>
+      <w:hyperlink r:id="rId14" w:history="1">
+        <w:r>
+          <w:rPr>
+            <w:rStyle w:val="Hyperlink"/>
+            <w:highlight w:val="green"/>
+            <w:lang w:val="tr-TR"/>
+          </w:rPr>
+          <w:t>http://www.btechsmartclass.com/java/java-buzz-words.html</w:t>
+        </w:r>
+      </w:hyperlink>
     </w:p>
     <w:p>
       <w:pPr>
@@ -5133,34 +5079,16 @@
           <w:lang w:val="tr-TR"/>
         </w:rPr>
       </w:pPr>
-      <w:r>
-        <w:fldChar w:fldCharType="begin"/>
-      </w:r>
-      <w:r>
-        <w:rPr>
-          <w:lang w:val="tr-TR"/>
-        </w:rPr>
-        <w:instrText xml:space="preserve"> HYPERLINK "https://www.javatpoint.com/cpp-vs-java" </w:instrText>
-      </w:r>
-      <w:r>
-        <w:fldChar w:fldCharType="separate"/>
-      </w:r>
-      <w:r>
-        <w:rPr>
-          <w:rStyle w:val="Hyperlink"/>
-          <w:highlight w:val="green"/>
-          <w:lang w:val="tr-TR"/>
-        </w:rPr>
-        <w:t>https://www.javatpoint.com/cpp-vs-java</w:t>
-      </w:r>
-      <w:r>
-        <w:rPr>
-          <w:rStyle w:val="Hyperlink"/>
-          <w:highlight w:val="green"/>
-          <w:lang w:val="tr-TR"/>
-        </w:rPr>
-        <w:fldChar w:fldCharType="end"/>
-      </w:r>
+      <w:hyperlink r:id="rId15" w:history="1">
+        <w:r>
+          <w:rPr>
+            <w:rStyle w:val="Hyperlink"/>
+            <w:highlight w:val="green"/>
+            <w:lang w:val="tr-TR"/>
+          </w:rPr>
+          <w:t>https://www.javatpoint.com/cpp-vs-java</w:t>
+        </w:r>
+      </w:hyperlink>
       <w:r>
         <w:rPr>
           <w:highlight w:val="green"/>
@@ -5182,34 +5110,16 @@
           <w:lang w:val="tr-TR"/>
         </w:rPr>
       </w:pPr>
-      <w:r>
-        <w:fldChar w:fldCharType="begin"/>
-      </w:r>
-      <w:r>
-        <w:rPr>
-          <w:lang w:val="tr-TR"/>
-        </w:rPr>
-        <w:instrText xml:space="preserve"> HYPERLINK "http://www.btechsmartclass.com/java/java-classes.html" </w:instrText>
-      </w:r>
-      <w:r>
-        <w:fldChar w:fldCharType="separate"/>
-      </w:r>
-      <w:r>
-        <w:rPr>
-          <w:rStyle w:val="Hyperlink"/>
-          <w:highlight w:val="green"/>
-          <w:lang w:val="tr-TR"/>
-        </w:rPr>
-        <w:t>http://www.btechsmartclass.com/java/java-classes.html</w:t>
-      </w:r>
-      <w:r>
-        <w:rPr>
-          <w:rStyle w:val="Hyperlink"/>
-          <w:highlight w:val="green"/>
-          <w:lang w:val="tr-TR"/>
-        </w:rPr>
-        <w:fldChar w:fldCharType="end"/>
-      </w:r>
+      <w:hyperlink r:id="rId16" w:history="1">
+        <w:r>
+          <w:rPr>
+            <w:rStyle w:val="Hyperlink"/>
+            <w:highlight w:val="green"/>
+            <w:lang w:val="tr-TR"/>
+          </w:rPr>
+          <w:t>http://www.btechsmartclass.com/java/java-classes.html</w:t>
+        </w:r>
+      </w:hyperlink>
     </w:p>
     <w:p>
       <w:pPr>
@@ -5224,40 +5134,16 @@
           <w:lang w:val="tr-TR"/>
         </w:rPr>
       </w:pPr>
-      <w:r>
-        <w:fldChar w:fldCharType="begin"/>
-      </w:r>
-      <w:r>
-        <w:rPr>
-          <w:lang w:val="tr-TR"/>
-        </w:rPr>
-        <w:instrText xml:space="preserve"> HYPERLINK "https://www.programiz.com</w:instrText>
-      </w:r>
-      <w:r>
-        <w:rPr>
-          <w:lang w:val="tr-TR"/>
-        </w:rPr>
-        <w:instrText xml:space="preserve">/java-programming/class-objects" </w:instrText>
-      </w:r>
-      <w:r>
-        <w:fldChar w:fldCharType="separate"/>
-      </w:r>
-      <w:r>
-        <w:rPr>
-          <w:rStyle w:val="Hyperlink"/>
-          <w:highlight w:val="green"/>
-          <w:lang w:val="tr-TR"/>
-        </w:rPr>
-        <w:t>https://www.programiz.com/java-programming/class-objects</w:t>
-      </w:r>
-      <w:r>
-        <w:rPr>
-          <w:rStyle w:val="Hyperlink"/>
-          <w:highlight w:val="green"/>
-          <w:lang w:val="tr-TR"/>
-        </w:rPr>
-        <w:fldChar w:fldCharType="end"/>
-      </w:r>
+      <w:hyperlink r:id="rId17" w:history="1">
+        <w:r>
+          <w:rPr>
+            <w:rStyle w:val="Hyperlink"/>
+            <w:highlight w:val="green"/>
+            <w:lang w:val="tr-TR"/>
+          </w:rPr>
+          <w:t>https://www.programiz.com/java-programming/class-objects</w:t>
+        </w:r>
+      </w:hyperlink>
       <w:r>
         <w:rPr>
           <w:highlight w:val="green"/>
@@ -5279,34 +5165,16 @@
           <w:lang w:val="tr-TR"/>
         </w:rPr>
       </w:pPr>
-      <w:r>
-        <w:fldChar w:fldCharType="begin"/>
-      </w:r>
-      <w:r>
-        <w:rPr>
-          <w:lang w:val="tr-TR"/>
-        </w:rPr>
-        <w:instrText xml:space="preserve"> HYPERLINK "http://www.btechsmartclass.com/java/java-methods-and-classes.html" </w:instrText>
-      </w:r>
-      <w:r>
-        <w:fldChar w:fldCharType="separate"/>
-      </w:r>
-      <w:r>
-        <w:rPr>
-          <w:rStyle w:val="Hyperlink"/>
-          <w:highlight w:val="green"/>
-          <w:lang w:val="tr-TR"/>
-        </w:rPr>
-        <w:t>http://www.btechsmartclass.com/java/java-methods-and-classes.html</w:t>
-      </w:r>
-      <w:r>
-        <w:rPr>
-          <w:rStyle w:val="Hyperlink"/>
-          <w:highlight w:val="green"/>
-          <w:lang w:val="tr-TR"/>
-        </w:rPr>
-        <w:fldChar w:fldCharType="end"/>
-      </w:r>
+      <w:hyperlink r:id="rId18" w:history="1">
+        <w:r>
+          <w:rPr>
+            <w:rStyle w:val="Hyperlink"/>
+            <w:highlight w:val="green"/>
+            <w:lang w:val="tr-TR"/>
+          </w:rPr>
+          <w:t>http://www.btechsmartclass.com/java/java-methods-and-classes.html</w:t>
+        </w:r>
+      </w:hyperlink>
     </w:p>
     <w:p>
       <w:pPr>
@@ -5321,40 +5189,16 @@
           <w:lang w:val="tr-TR"/>
         </w:rPr>
       </w:pPr>
-      <w:r>
-        <w:fldChar w:fldCharType="begin"/>
-      </w:r>
-      <w:r>
-        <w:rPr>
-          <w:lang w:val="tr-TR"/>
-        </w:rPr>
-        <w:instrText xml:space="preserve"> HYPERLINK "ht</w:instrText>
-      </w:r>
-      <w:r>
-        <w:rPr>
-          <w:lang w:val="tr-TR"/>
-        </w:rPr>
-        <w:instrText xml:space="preserve">tps://www.programiz.com/java-programming/methods" </w:instrText>
-      </w:r>
-      <w:r>
-        <w:fldChar w:fldCharType="separate"/>
-      </w:r>
-      <w:r>
-        <w:rPr>
-          <w:rStyle w:val="Hyperlink"/>
-          <w:highlight w:val="green"/>
-          <w:lang w:val="tr-TR"/>
-        </w:rPr>
-        <w:t>https://www.programiz.com/java-programming/methods</w:t>
-      </w:r>
-      <w:r>
-        <w:rPr>
-          <w:rStyle w:val="Hyperlink"/>
-          <w:highlight w:val="green"/>
-          <w:lang w:val="tr-TR"/>
-        </w:rPr>
-        <w:fldChar w:fldCharType="end"/>
-      </w:r>
+      <w:hyperlink r:id="rId19" w:history="1">
+        <w:r>
+          <w:rPr>
+            <w:rStyle w:val="Hyperlink"/>
+            <w:highlight w:val="green"/>
+            <w:lang w:val="tr-TR"/>
+          </w:rPr>
+          <w:t>https://www.programiz.com/java-programming/methods</w:t>
+        </w:r>
+      </w:hyperlink>
       <w:r>
         <w:rPr>
           <w:highlight w:val="green"/>
@@ -5376,34 +5220,16 @@
           <w:lang w:val="tr-TR"/>
         </w:rPr>
       </w:pPr>
-      <w:r>
-        <w:fldChar w:fldCharType="begin"/>
-      </w:r>
-      <w:r>
-        <w:rPr>
-          <w:lang w:val="tr-TR"/>
-        </w:rPr>
-        <w:instrText xml:space="preserve"> HYPERLINK "https://www.programiz.com/java-programming/method-overloading" </w:instrText>
-      </w:r>
-      <w:r>
-        <w:fldChar w:fldCharType="separate"/>
-      </w:r>
-      <w:r>
-        <w:rPr>
-          <w:rStyle w:val="Hyperlink"/>
-          <w:highlight w:val="green"/>
-          <w:lang w:val="tr-TR"/>
-        </w:rPr>
-        <w:t>https://www.programiz.com/java-programming/method-overloading</w:t>
-      </w:r>
-      <w:r>
-        <w:rPr>
-          <w:rStyle w:val="Hyperlink"/>
-          <w:highlight w:val="green"/>
-          <w:lang w:val="tr-TR"/>
-        </w:rPr>
-        <w:fldChar w:fldCharType="end"/>
-      </w:r>
+      <w:hyperlink r:id="rId20" w:history="1">
+        <w:r>
+          <w:rPr>
+            <w:rStyle w:val="Hyperlink"/>
+            <w:highlight w:val="green"/>
+            <w:lang w:val="tr-TR"/>
+          </w:rPr>
+          <w:t>https://www.programiz.com/java-programming/method-overloading</w:t>
+        </w:r>
+      </w:hyperlink>
       <w:r>
         <w:rPr>
           <w:highlight w:val="green"/>
@@ -5425,40 +5251,16 @@
           <w:lang w:val="tr-TR"/>
         </w:rPr>
       </w:pPr>
-      <w:r>
-        <w:fldChar w:fldCharType="begin"/>
-      </w:r>
-      <w:r>
-        <w:rPr>
-          <w:lang w:val="tr-TR"/>
-        </w:rPr>
-        <w:instrText xml:space="preserve"> HYPERLINK</w:instrText>
-      </w:r>
-      <w:r>
-        <w:rPr>
-          <w:lang w:val="tr-TR"/>
-        </w:rPr>
-        <w:instrText xml:space="preserve"> "https://www.programiz.com/java-programming/constructors" </w:instrText>
-      </w:r>
-      <w:r>
-        <w:fldChar w:fldCharType="separate"/>
-      </w:r>
-      <w:r>
-        <w:rPr>
-          <w:rStyle w:val="Hyperlink"/>
-          <w:highlight w:val="green"/>
-          <w:lang w:val="tr-TR"/>
-        </w:rPr>
-        <w:t>https://www.programiz.com/java-programming/constructors</w:t>
-      </w:r>
-      <w:r>
-        <w:rPr>
-          <w:rStyle w:val="Hyperlink"/>
-          <w:highlight w:val="green"/>
-          <w:lang w:val="tr-TR"/>
-        </w:rPr>
-        <w:fldChar w:fldCharType="end"/>
-      </w:r>
+      <w:hyperlink r:id="rId21" w:history="1">
+        <w:r>
+          <w:rPr>
+            <w:rStyle w:val="Hyperlink"/>
+            <w:highlight w:val="green"/>
+            <w:lang w:val="tr-TR"/>
+          </w:rPr>
+          <w:t>https://www.programiz.com/java-programming/constructors</w:t>
+        </w:r>
+      </w:hyperlink>
       <w:r>
         <w:rPr>
           <w:highlight w:val="green"/>
@@ -5480,34 +5282,16 @@
           <w:lang w:val="tr-TR"/>
         </w:rPr>
       </w:pPr>
-      <w:r>
-        <w:fldChar w:fldCharType="begin"/>
-      </w:r>
-      <w:r>
-        <w:rPr>
-          <w:lang w:val="tr-TR"/>
-        </w:rPr>
-        <w:instrText xml:space="preserve"> HYPERLINK "http://www.btechsmartclass.com/java/java-inheritance-basics.html" </w:instrText>
-      </w:r>
-      <w:r>
-        <w:fldChar w:fldCharType="separate"/>
-      </w:r>
-      <w:r>
-        <w:rPr>
-          <w:rStyle w:val="Hyperlink"/>
-          <w:highlight w:val="green"/>
-          <w:lang w:val="tr-TR"/>
-        </w:rPr>
-        <w:t>http://www.btechsmartclass.com/java/java-inheritance-basics.html</w:t>
-      </w:r>
-      <w:r>
-        <w:rPr>
-          <w:rStyle w:val="Hyperlink"/>
-          <w:highlight w:val="green"/>
-          <w:lang w:val="tr-TR"/>
-        </w:rPr>
-        <w:fldChar w:fldCharType="end"/>
-      </w:r>
+      <w:hyperlink r:id="rId22" w:history="1">
+        <w:r>
+          <w:rPr>
+            <w:rStyle w:val="Hyperlink"/>
+            <w:highlight w:val="green"/>
+            <w:lang w:val="tr-TR"/>
+          </w:rPr>
+          <w:t>http://www.btechsmartclass.com/java/java-inheritance-basics.html</w:t>
+        </w:r>
+      </w:hyperlink>
     </w:p>
     <w:p>
       <w:pPr>
@@ -5522,34 +5306,16 @@
           <w:lang w:val="tr-TR"/>
         </w:rPr>
       </w:pPr>
-      <w:r>
-        <w:fldChar w:fldCharType="begin"/>
-      </w:r>
-      <w:r>
-        <w:rPr>
-          <w:lang w:val="tr-TR"/>
-        </w:rPr>
-        <w:instrText xml:space="preserve"> HYPERLINK "http://www.btechsmartclass.com/java/java-access-specifiers.html" </w:instrText>
-      </w:r>
-      <w:r>
-        <w:fldChar w:fldCharType="separate"/>
-      </w:r>
-      <w:r>
-        <w:rPr>
-          <w:rStyle w:val="Hyperlink"/>
-          <w:highlight w:val="green"/>
-          <w:lang w:val="tr-TR"/>
-        </w:rPr>
-        <w:t>http://www.btechsmartclass.com/java/java-access-specifiers.html</w:t>
-      </w:r>
-      <w:r>
-        <w:rPr>
-          <w:rStyle w:val="Hyperlink"/>
-          <w:highlight w:val="green"/>
-          <w:lang w:val="tr-TR"/>
-        </w:rPr>
-        <w:fldChar w:fldCharType="end"/>
-      </w:r>
+      <w:hyperlink r:id="rId23" w:history="1">
+        <w:r>
+          <w:rPr>
+            <w:rStyle w:val="Hyperlink"/>
+            <w:highlight w:val="green"/>
+            <w:lang w:val="tr-TR"/>
+          </w:rPr>
+          <w:t>http://www.btechsmartclass.com/java/java-access-specifiers.html</w:t>
+        </w:r>
+      </w:hyperlink>
     </w:p>
     <w:p>
       <w:pPr>
@@ -5564,34 +5330,16 @@
           <w:lang w:val="tr-TR"/>
         </w:rPr>
       </w:pPr>
-      <w:r>
-        <w:fldChar w:fldCharType="begin"/>
-      </w:r>
-      <w:r>
-        <w:rPr>
-          <w:lang w:val="tr-TR"/>
-        </w:rPr>
-        <w:instrText xml:space="preserve"> HYPERLINK "https://www.programiz.com/java-programming/access-modifiers" </w:instrText>
-      </w:r>
-      <w:r>
-        <w:fldChar w:fldCharType="separate"/>
-      </w:r>
-      <w:r>
-        <w:rPr>
-          <w:rStyle w:val="Hyperlink"/>
-          <w:highlight w:val="green"/>
-          <w:lang w:val="tr-TR"/>
-        </w:rPr>
-        <w:t>https://www.programiz.com/java-programming/access-modifiers</w:t>
-      </w:r>
-      <w:r>
-        <w:rPr>
-          <w:rStyle w:val="Hyperlink"/>
-          <w:highlight w:val="green"/>
-          <w:lang w:val="tr-TR"/>
-        </w:rPr>
-        <w:fldChar w:fldCharType="end"/>
-      </w:r>
+      <w:hyperlink r:id="rId24" w:history="1">
+        <w:r>
+          <w:rPr>
+            <w:rStyle w:val="Hyperlink"/>
+            <w:highlight w:val="green"/>
+            <w:lang w:val="tr-TR"/>
+          </w:rPr>
+          <w:t>https://www.programiz.com/java-programming/access-modifiers</w:t>
+        </w:r>
+      </w:hyperlink>
       <w:r>
         <w:rPr>
           <w:highlight w:val="green"/>
@@ -5613,34 +5361,16 @@
           <w:lang w:val="tr-TR"/>
         </w:rPr>
       </w:pPr>
-      <w:r>
-        <w:fldChar w:fldCharType="begin"/>
-      </w:r>
-      <w:r>
-        <w:rPr>
-          <w:lang w:val="tr-TR"/>
-        </w:rPr>
-        <w:instrText xml:space="preserve"> HYPERLINK "http://www.btechsmartclass.com/java/java-constructors-in-inheritance.html" </w:instrText>
-      </w:r>
-      <w:r>
-        <w:fldChar w:fldCharType="separate"/>
-      </w:r>
-      <w:r>
-        <w:rPr>
-          <w:rStyle w:val="Hyperlink"/>
-          <w:highlight w:val="green"/>
-          <w:lang w:val="tr-TR"/>
-        </w:rPr>
-        <w:t>http://www.btechsmartclass.com/java/java-constructors-in-inheritance.html</w:t>
-      </w:r>
-      <w:r>
-        <w:rPr>
-          <w:rStyle w:val="Hyperlink"/>
-          <w:highlight w:val="green"/>
-          <w:lang w:val="tr-TR"/>
-        </w:rPr>
-        <w:fldChar w:fldCharType="end"/>
-      </w:r>
+      <w:hyperlink r:id="rId25" w:history="1">
+        <w:r>
+          <w:rPr>
+            <w:rStyle w:val="Hyperlink"/>
+            <w:highlight w:val="green"/>
+            <w:lang w:val="tr-TR"/>
+          </w:rPr>
+          <w:t>http://www.btechsmartclass.com/java/java-constructors-in-inheritance.html</w:t>
+        </w:r>
+      </w:hyperlink>
     </w:p>
     <w:p>
       <w:pPr>
@@ -5655,40 +5385,16 @@
           <w:lang w:val="tr-TR"/>
         </w:rPr>
       </w:pPr>
-      <w:r>
-        <w:fldChar w:fldCharType="begin"/>
-      </w:r>
-      <w:r>
-        <w:rPr>
-          <w:lang w:val="tr-TR"/>
-        </w:rPr>
-        <w:instrText xml:space="preserve"> HYPERLINK "https://www.progr</w:instrText>
-      </w:r>
-      <w:r>
-        <w:rPr>
-          <w:lang w:val="tr-TR"/>
-        </w:rPr>
-        <w:instrText xml:space="preserve">amiz.com/java-programming/inheritance" </w:instrText>
-      </w:r>
-      <w:r>
-        <w:fldChar w:fldCharType="separate"/>
-      </w:r>
-      <w:r>
-        <w:rPr>
-          <w:rStyle w:val="Hyperlink"/>
-          <w:highlight w:val="green"/>
-          <w:lang w:val="tr-TR"/>
-        </w:rPr>
-        <w:t>https://www.programiz.com/java-programming/inheritance</w:t>
-      </w:r>
-      <w:r>
-        <w:rPr>
-          <w:rStyle w:val="Hyperlink"/>
-          <w:highlight w:val="green"/>
-          <w:lang w:val="tr-TR"/>
-        </w:rPr>
-        <w:fldChar w:fldCharType="end"/>
-      </w:r>
+      <w:hyperlink r:id="rId26" w:history="1">
+        <w:r>
+          <w:rPr>
+            <w:rStyle w:val="Hyperlink"/>
+            <w:highlight w:val="green"/>
+            <w:lang w:val="tr-TR"/>
+          </w:rPr>
+          <w:t>https://www.programiz.com/java-programming/inheritance</w:t>
+        </w:r>
+      </w:hyperlink>
       <w:r>
         <w:rPr>
           <w:highlight w:val="green"/>
@@ -5710,34 +5416,16 @@
           <w:lang w:val="tr-TR"/>
         </w:rPr>
       </w:pPr>
-      <w:r>
-        <w:fldChar w:fldCharType="begin"/>
-      </w:r>
-      <w:r>
-        <w:rPr>
-          <w:lang w:val="tr-TR"/>
-        </w:rPr>
-        <w:instrText xml:space="preserve"> HYPERLINK "https://www.programiz.com/java-programming/this-keyword" </w:instrText>
-      </w:r>
-      <w:r>
-        <w:fldChar w:fldCharType="separate"/>
-      </w:r>
-      <w:r>
-        <w:rPr>
-          <w:rStyle w:val="Hyperlink"/>
-          <w:highlight w:val="green"/>
-          <w:lang w:val="tr-TR"/>
-        </w:rPr>
-        <w:t>https://www.programiz.com/java-programming/this-keyword</w:t>
-      </w:r>
-      <w:r>
-        <w:rPr>
-          <w:rStyle w:val="Hyperlink"/>
-          <w:highlight w:val="green"/>
-          <w:lang w:val="tr-TR"/>
-        </w:rPr>
-        <w:fldChar w:fldCharType="end"/>
-      </w:r>
+      <w:hyperlink r:id="rId27" w:history="1">
+        <w:r>
+          <w:rPr>
+            <w:rStyle w:val="Hyperlink"/>
+            <w:highlight w:val="green"/>
+            <w:lang w:val="tr-TR"/>
+          </w:rPr>
+          <w:t>https://www.programiz.com/java-programming/this-keyword</w:t>
+        </w:r>
+      </w:hyperlink>
       <w:r>
         <w:rPr>
           <w:highlight w:val="green"/>
@@ -5759,40 +5447,16 @@
           <w:lang w:val="tr-TR"/>
         </w:rPr>
       </w:pPr>
-      <w:r>
-        <w:fldChar w:fldCharType="begin"/>
-      </w:r>
-      <w:r>
-        <w:rPr>
-          <w:lang w:val="tr-TR"/>
-        </w:rPr>
-        <w:instrText xml:space="preserve"> HYPERLINK "https://www.progr</w:instrText>
-      </w:r>
-      <w:r>
-        <w:rPr>
-          <w:lang w:val="tr-TR"/>
-        </w:rPr>
-        <w:instrText xml:space="preserve">amiz.com/java-programming/instanceof" </w:instrText>
-      </w:r>
-      <w:r>
-        <w:fldChar w:fldCharType="separate"/>
-      </w:r>
-      <w:r>
-        <w:rPr>
-          <w:rStyle w:val="Hyperlink"/>
-          <w:highlight w:val="green"/>
-          <w:lang w:val="tr-TR"/>
-        </w:rPr>
-        <w:t>https://www.programiz.com/java-programming/instanceof</w:t>
-      </w:r>
-      <w:r>
-        <w:rPr>
-          <w:rStyle w:val="Hyperlink"/>
-          <w:highlight w:val="green"/>
-          <w:lang w:val="tr-TR"/>
-        </w:rPr>
-        <w:fldChar w:fldCharType="end"/>
-      </w:r>
+      <w:hyperlink r:id="rId28" w:history="1">
+        <w:r>
+          <w:rPr>
+            <w:rStyle w:val="Hyperlink"/>
+            <w:highlight w:val="green"/>
+            <w:lang w:val="tr-TR"/>
+          </w:rPr>
+          <w:t>https://www.programiz.com/java-programming/instanceof</w:t>
+        </w:r>
+      </w:hyperlink>
       <w:r>
         <w:rPr>
           <w:highlight w:val="green"/>
@@ -5826,7 +5490,7 @@
           <w:highlight w:val="green"/>
         </w:rPr>
       </w:pPr>
-      <w:hyperlink r:id="rId12" w:history="1">
+      <w:hyperlink r:id="rId29" w:history="1">
         <w:r>
           <w:rPr>
             <w:rStyle w:val="Hyperlink"/>
@@ -5848,7 +5512,7 @@
           <w:highlight w:val="green"/>
         </w:rPr>
       </w:pPr>
-      <w:hyperlink r:id="rId13" w:history="1">
+      <w:hyperlink r:id="rId30" w:history="1">
         <w:r>
           <w:rPr>
             <w:rStyle w:val="Hyperlink"/>
@@ -5876,7 +5540,7 @@
           <w:highlight w:val="green"/>
         </w:rPr>
       </w:pPr>
-      <w:hyperlink r:id="rId14" w:history="1">
+      <w:hyperlink r:id="rId31" w:history="1">
         <w:r>
           <w:rPr>
             <w:rStyle w:val="Hyperlink"/>
@@ -5898,7 +5562,7 @@
           <w:highlight w:val="green"/>
         </w:rPr>
       </w:pPr>
-      <w:hyperlink r:id="rId15" w:history="1">
+      <w:hyperlink r:id="rId32" w:history="1">
         <w:r>
           <w:rPr>
             <w:rStyle w:val="Hyperlink"/>
@@ -5926,7 +5590,7 @@
           <w:highlight w:val="green"/>
         </w:rPr>
       </w:pPr>
-      <w:hyperlink r:id="rId16" w:history="1">
+      <w:hyperlink r:id="rId33" w:history="1">
         <w:r>
           <w:rPr>
             <w:rStyle w:val="Hyperlink"/>
@@ -5948,7 +5612,7 @@
           <w:highlight w:val="green"/>
         </w:rPr>
       </w:pPr>
-      <w:hyperlink r:id="rId17" w:history="1">
+      <w:hyperlink r:id="rId34" w:history="1">
         <w:r>
           <w:rPr>
             <w:rStyle w:val="Hyperlink"/>
@@ -5976,7 +5640,7 @@
           <w:highlight w:val="green"/>
         </w:rPr>
       </w:pPr>
-      <w:hyperlink r:id="rId18" w:history="1">
+      <w:hyperlink r:id="rId35" w:history="1">
         <w:r>
           <w:rPr>
             <w:rStyle w:val="Hyperlink"/>
@@ -6004,7 +5668,7 @@
           <w:highlight w:val="green"/>
         </w:rPr>
       </w:pPr>
-      <w:hyperlink r:id="rId19" w:history="1">
+      <w:hyperlink r:id="rId36" w:history="1">
         <w:r>
           <w:rPr>
             <w:rStyle w:val="Hyperlink"/>
@@ -6026,7 +5690,7 @@
           <w:highlight w:val="green"/>
         </w:rPr>
       </w:pPr>
-      <w:hyperlink r:id="rId20" w:history="1">
+      <w:hyperlink r:id="rId37" w:history="1">
         <w:r>
           <w:rPr>
             <w:rStyle w:val="Hyperlink"/>
@@ -6054,7 +5718,7 @@
           <w:highlight w:val="green"/>
         </w:rPr>
       </w:pPr>
-      <w:hyperlink r:id="rId21" w:history="1">
+      <w:hyperlink r:id="rId38" w:history="1">
         <w:r>
           <w:rPr>
             <w:rStyle w:val="Hyperlink"/>
@@ -6082,7 +5746,7 @@
           <w:highlight w:val="green"/>
         </w:rPr>
       </w:pPr>
-      <w:hyperlink r:id="rId22" w:history="1">
+      <w:hyperlink r:id="rId39" w:history="1">
         <w:r>
           <w:rPr>
             <w:rStyle w:val="Hyperlink"/>
@@ -6110,7 +5774,7 @@
           <w:highlight w:val="green"/>
         </w:rPr>
       </w:pPr>
-      <w:hyperlink r:id="rId23" w:history="1">
+      <w:hyperlink r:id="rId40" w:history="1">
         <w:r>
           <w:rPr>
             <w:rStyle w:val="Hyperlink"/>
@@ -6138,7 +5802,7 @@
           <w:highlight w:val="green"/>
         </w:rPr>
       </w:pPr>
-      <w:hyperlink r:id="rId24" w:history="1">
+      <w:hyperlink r:id="rId41" w:history="1">
         <w:r>
           <w:rPr>
             <w:rStyle w:val="Hyperlink"/>
@@ -6166,7 +5830,7 @@
           <w:highlight w:val="green"/>
         </w:rPr>
       </w:pPr>
-      <w:hyperlink r:id="rId25" w:history="1">
+      <w:hyperlink r:id="rId42" w:history="1">
         <w:r>
           <w:rPr>
             <w:rStyle w:val="Hyperlink"/>
@@ -6194,7 +5858,7 @@
           <w:highlight w:val="green"/>
         </w:rPr>
       </w:pPr>
-      <w:hyperlink r:id="rId26" w:history="1">
+      <w:hyperlink r:id="rId43" w:history="1">
         <w:r>
           <w:rPr>
             <w:rStyle w:val="Hyperlink"/>
@@ -6222,7 +5886,7 @@
           <w:highlight w:val="green"/>
         </w:rPr>
       </w:pPr>
-      <w:hyperlink r:id="rId27" w:history="1">
+      <w:hyperlink r:id="rId44" w:history="1">
         <w:r>
           <w:rPr>
             <w:rStyle w:val="Hyperlink"/>
@@ -6244,7 +5908,7 @@
           <w:highlight w:val="green"/>
         </w:rPr>
       </w:pPr>
-      <w:hyperlink r:id="rId28" w:history="1">
+      <w:hyperlink r:id="rId45" w:history="1">
         <w:r>
           <w:rPr>
             <w:rStyle w:val="Hyperlink"/>
@@ -6272,7 +5936,7 @@
           <w:highlight w:val="green"/>
         </w:rPr>
       </w:pPr>
-      <w:hyperlink r:id="rId29" w:history="1">
+      <w:hyperlink r:id="rId46" w:history="1">
         <w:r>
           <w:rPr>
             <w:rStyle w:val="Hyperlink"/>
@@ -6294,7 +5958,7 @@
           <w:highlight w:val="green"/>
         </w:rPr>
       </w:pPr>
-      <w:hyperlink r:id="rId30" w:history="1">
+      <w:hyperlink r:id="rId47" w:history="1">
         <w:r>
           <w:rPr>
             <w:rStyle w:val="Hyperlink"/>
@@ -6316,7 +5980,7 @@
           <w:highlight w:val="green"/>
         </w:rPr>
       </w:pPr>
-      <w:hyperlink r:id="rId31" w:history="1">
+      <w:hyperlink r:id="rId48" w:history="1">
         <w:r>
           <w:rPr>
             <w:rStyle w:val="Hyperlink"/>
@@ -6344,7 +6008,7 @@
           <w:highlight w:val="green"/>
         </w:rPr>
       </w:pPr>
-      <w:hyperlink r:id="rId32" w:history="1">
+      <w:hyperlink r:id="rId49" w:history="1">
         <w:r>
           <w:rPr>
             <w:rStyle w:val="Hyperlink"/>
@@ -6372,7 +6036,7 @@
           <w:highlight w:val="green"/>
         </w:rPr>
       </w:pPr>
-      <w:hyperlink r:id="rId33" w:history="1">
+      <w:hyperlink r:id="rId50" w:history="1">
         <w:r>
           <w:rPr>
             <w:rStyle w:val="Hyperlink"/>
@@ -6400,7 +6064,7 @@
           <w:highlight w:val="green"/>
         </w:rPr>
       </w:pPr>
-      <w:hyperlink r:id="rId34" w:history="1">
+      <w:hyperlink r:id="rId51" w:history="1">
         <w:r>
           <w:rPr>
             <w:rStyle w:val="Hyperlink"/>
@@ -6450,7 +6114,7 @@
           <w:highlight w:val="green"/>
         </w:rPr>
       </w:pPr>
-      <w:hyperlink r:id="rId35" w:history="1">
+      <w:hyperlink r:id="rId52" w:history="1">
         <w:r>
           <w:rPr>
             <w:rStyle w:val="Hyperlink"/>
@@ -6478,7 +6142,7 @@
           <w:highlight w:val="green"/>
         </w:rPr>
       </w:pPr>
-      <w:hyperlink r:id="rId36" w:history="1">
+      <w:hyperlink r:id="rId53" w:history="1">
         <w:r>
           <w:rPr>
             <w:rStyle w:val="Hyperlink"/>
@@ -6506,7 +6170,7 @@
           <w:highlight w:val="green"/>
         </w:rPr>
       </w:pPr>
-      <w:hyperlink r:id="rId37" w:history="1">
+      <w:hyperlink r:id="rId54" w:history="1">
         <w:r>
           <w:rPr>
             <w:rStyle w:val="Hyperlink"/>
@@ -6534,7 +6198,7 @@
           <w:highlight w:val="green"/>
         </w:rPr>
       </w:pPr>
-      <w:hyperlink r:id="rId38" w:history="1">
+      <w:hyperlink r:id="rId55" w:history="1">
         <w:r>
           <w:rPr>
             <w:rStyle w:val="Hyperlink"/>
@@ -6562,7 +6226,7 @@
           <w:highlight w:val="green"/>
         </w:rPr>
       </w:pPr>
-      <w:hyperlink r:id="rId39" w:history="1">
+      <w:hyperlink r:id="rId56" w:history="1">
         <w:r>
           <w:rPr>
             <w:rStyle w:val="Hyperlink"/>
@@ -6577,7 +6241,7 @@
         </w:rPr>
         <w:t xml:space="preserve"> </w:t>
       </w:r>
-      <w:hyperlink r:id="rId40" w:history="1">
+      <w:hyperlink r:id="rId57" w:history="1">
         <w:r>
           <w:rPr>
             <w:rStyle w:val="Hyperlink"/>
@@ -6605,7 +6269,7 @@
           <w:highlight w:val="green"/>
         </w:rPr>
       </w:pPr>
-      <w:hyperlink r:id="rId41" w:history="1">
+      <w:hyperlink r:id="rId58" w:history="1">
         <w:r>
           <w:rPr>
             <w:rStyle w:val="Hyperlink"/>
@@ -6633,7 +6297,7 @@
           <w:highlight w:val="green"/>
         </w:rPr>
       </w:pPr>
-      <w:hyperlink r:id="rId42" w:history="1">
+      <w:hyperlink r:id="rId59" w:history="1">
         <w:r>
           <w:rPr>
             <w:rStyle w:val="Hyperlink"/>
@@ -6661,22 +6325,13 @@
           <w:highlight w:val="green"/>
         </w:rPr>
       </w:pPr>
-      <w:hyperlink r:id="rId43" w:history="1">
+      <w:hyperlink r:id="rId60" w:history="1">
         <w:r>
           <w:rPr>
             <w:rStyle w:val="Hyperlink"/>
             <w:highlight w:val="green"/>
           </w:rPr>
-          <w:t>https://www.w3schools.</w:t>
-        </w:r>
-        <w:bookmarkStart w:id="1" w:name="_GoBack"/>
-        <w:bookmarkEnd w:id="1"/>
-        <w:r>
-          <w:rPr>
-            <w:rStyle w:val="Hyperlink"/>
-            <w:highlight w:val="green"/>
-          </w:rPr>
-          <w:t>com/java/java_lambda.asp</w:t>
+          <w:t>https://www.w3schools.com/java/java_lambda.asp</w:t>
         </w:r>
       </w:hyperlink>
       <w:r>
@@ -6718,8 +6373,14 @@
           <w:ilvl w:val="1"/>
           <w:numId w:val="47"/>
         </w:numPr>
-      </w:pPr>
-      <w:r>
+        <w:rPr>
+          <w:highlight w:val="green"/>
+        </w:rPr>
+      </w:pPr>
+      <w:r>
+        <w:rPr>
+          <w:highlight w:val="green"/>
+        </w:rPr>
         <w:t xml:space="preserve">https://www.guru99.com/best-uml-tools.html </w:t>
       </w:r>
     </w:p>
@@ -6730,11 +6391,15 @@
           <w:ilvl w:val="1"/>
           <w:numId w:val="47"/>
         </w:numPr>
-      </w:pPr>
-      <w:hyperlink r:id="rId44" w:tgtFrame="_blank" w:history="1">
+        <w:rPr>
+          <w:highlight w:val="green"/>
+        </w:rPr>
+      </w:pPr>
+      <w:hyperlink r:id="rId61" w:tgtFrame="_blank" w:history="1">
         <w:r>
           <w:rPr>
             <w:rStyle w:val="l"/>
+            <w:highlight w:val="green"/>
             <w:u w:val="single"/>
           </w:rPr>
           <w:t>~</w:t>
@@ -6742,6 +6407,7 @@
         <w:r>
           <w:rPr>
             <w:rStyle w:val="Hyperlink"/>
+            <w:highlight w:val="green"/>
           </w:rPr>
           <w:t xml:space="preserve"> https://www.altova.com/umodel </w:t>
         </w:r>
@@ -6754,16 +6420,23 @@
           <w:ilvl w:val="1"/>
           <w:numId w:val="47"/>
         </w:numPr>
-      </w:pPr>
-      <w:hyperlink r:id="rId45" w:history="1">
+        <w:rPr>
+          <w:highlight w:val="green"/>
+        </w:rPr>
+      </w:pPr>
+      <w:hyperlink r:id="rId62" w:history="1">
         <w:r>
           <w:rPr>
             <w:rStyle w:val="Hyperlink"/>
+            <w:highlight w:val="green"/>
           </w:rPr>
           <w:t>https://www.visual-paradigm.com/guide/uml-unified-modeling-language/uml-class-diagram-tutorial/</w:t>
         </w:r>
       </w:hyperlink>
       <w:r>
+        <w:rPr>
+          <w:highlight w:val="green"/>
+        </w:rPr>
         <w:t xml:space="preserve"> </w:t>
       </w:r>
     </w:p>
@@ -6774,16 +6447,23 @@
           <w:ilvl w:val="1"/>
           <w:numId w:val="47"/>
         </w:numPr>
-      </w:pPr>
-      <w:hyperlink r:id="rId46" w:history="1">
+        <w:rPr>
+          <w:highlight w:val="green"/>
+        </w:rPr>
+      </w:pPr>
+      <w:hyperlink r:id="rId63" w:history="1">
         <w:r>
           <w:rPr>
             <w:rStyle w:val="Hyperlink"/>
+            <w:highlight w:val="green"/>
           </w:rPr>
           <w:t>https://www.javatpoint.com/uml</w:t>
         </w:r>
       </w:hyperlink>
       <w:r>
+        <w:rPr>
+          <w:highlight w:val="green"/>
+        </w:rPr>
         <w:t xml:space="preserve"> </w:t>
       </w:r>
     </w:p>
@@ -6794,16 +6474,23 @@
           <w:ilvl w:val="1"/>
           <w:numId w:val="47"/>
         </w:numPr>
-      </w:pPr>
-      <w:hyperlink r:id="rId47" w:history="1">
+        <w:rPr>
+          <w:highlight w:val="green"/>
+        </w:rPr>
+      </w:pPr>
+      <w:hyperlink r:id="rId64" w:history="1">
         <w:r>
           <w:rPr>
             <w:rStyle w:val="Hyperlink"/>
+            <w:highlight w:val="green"/>
           </w:rPr>
           <w:t>https://www.javatpoint.com/uml-building-blocks</w:t>
         </w:r>
       </w:hyperlink>
       <w:r>
+        <w:rPr>
+          <w:highlight w:val="green"/>
+        </w:rPr>
         <w:t xml:space="preserve"> </w:t>
       </w:r>
     </w:p>
@@ -6814,16 +6501,23 @@
           <w:ilvl w:val="1"/>
           <w:numId w:val="47"/>
         </w:numPr>
-      </w:pPr>
-      <w:hyperlink r:id="rId48" w:history="1">
+        <w:rPr>
+          <w:highlight w:val="green"/>
+        </w:rPr>
+      </w:pPr>
+      <w:hyperlink r:id="rId65" w:history="1">
         <w:r>
           <w:rPr>
             <w:rStyle w:val="Hyperlink"/>
+            <w:highlight w:val="green"/>
           </w:rPr>
           <w:t>https://www.javatpoint.com/uml-architecture</w:t>
         </w:r>
       </w:hyperlink>
       <w:r>
+        <w:rPr>
+          <w:highlight w:val="green"/>
+        </w:rPr>
         <w:t xml:space="preserve"> </w:t>
       </w:r>
     </w:p>
@@ -6834,16 +6528,23 @@
           <w:ilvl w:val="1"/>
           <w:numId w:val="47"/>
         </w:numPr>
-      </w:pPr>
-      <w:hyperlink r:id="rId49" w:history="1">
+        <w:rPr>
+          <w:highlight w:val="green"/>
+        </w:rPr>
+      </w:pPr>
+      <w:hyperlink r:id="rId66" w:history="1">
         <w:r>
           <w:rPr>
             <w:rStyle w:val="Hyperlink"/>
+            <w:highlight w:val="green"/>
           </w:rPr>
           <w:t>https://www.javatpoint.com/uml-diagrams</w:t>
         </w:r>
       </w:hyperlink>
       <w:r>
+        <w:rPr>
+          <w:highlight w:val="green"/>
+        </w:rPr>
         <w:t xml:space="preserve"> </w:t>
       </w:r>
     </w:p>
@@ -6854,16 +6555,23 @@
           <w:ilvl w:val="1"/>
           <w:numId w:val="47"/>
         </w:numPr>
-      </w:pPr>
-      <w:hyperlink r:id="rId50" w:history="1">
+        <w:rPr>
+          <w:highlight w:val="green"/>
+        </w:rPr>
+      </w:pPr>
+      <w:hyperlink r:id="rId67" w:history="1">
         <w:r>
           <w:rPr>
             <w:rStyle w:val="Hyperlink"/>
+            <w:highlight w:val="green"/>
           </w:rPr>
           <w:t>https://www.javatpoint.com/uml-relationship</w:t>
         </w:r>
       </w:hyperlink>
       <w:r>
+        <w:rPr>
+          <w:highlight w:val="green"/>
+        </w:rPr>
         <w:t xml:space="preserve"> </w:t>
       </w:r>
     </w:p>
@@ -6874,16 +6582,23 @@
           <w:ilvl w:val="1"/>
           <w:numId w:val="47"/>
         </w:numPr>
-      </w:pPr>
-      <w:hyperlink r:id="rId51" w:history="1">
+        <w:rPr>
+          <w:highlight w:val="green"/>
+        </w:rPr>
+      </w:pPr>
+      <w:hyperlink r:id="rId68" w:history="1">
         <w:r>
           <w:rPr>
             <w:rStyle w:val="Hyperlink"/>
+            <w:highlight w:val="green"/>
           </w:rPr>
           <w:t>https://www.javatpoint.com/uml-association-vs-aggregation-vs-composition</w:t>
         </w:r>
       </w:hyperlink>
       <w:r>
+        <w:rPr>
+          <w:highlight w:val="green"/>
+        </w:rPr>
         <w:t xml:space="preserve"> </w:t>
       </w:r>
     </w:p>
@@ -6894,16 +6609,23 @@
           <w:ilvl w:val="1"/>
           <w:numId w:val="47"/>
         </w:numPr>
-      </w:pPr>
-      <w:hyperlink r:id="rId52" w:history="1">
+        <w:rPr>
+          <w:highlight w:val="green"/>
+        </w:rPr>
+      </w:pPr>
+      <w:hyperlink r:id="rId69" w:history="1">
         <w:r>
           <w:rPr>
             <w:rStyle w:val="Hyperlink"/>
+            <w:highlight w:val="green"/>
           </w:rPr>
           <w:t>https://www.javatpoint.com/uml-association</w:t>
         </w:r>
       </w:hyperlink>
       <w:r>
+        <w:rPr>
+          <w:highlight w:val="green"/>
+        </w:rPr>
         <w:t xml:space="preserve"> </w:t>
       </w:r>
     </w:p>
@@ -6914,16 +6636,23 @@
           <w:ilvl w:val="1"/>
           <w:numId w:val="47"/>
         </w:numPr>
-      </w:pPr>
-      <w:hyperlink r:id="rId53" w:history="1">
+        <w:rPr>
+          <w:highlight w:val="green"/>
+        </w:rPr>
+      </w:pPr>
+      <w:hyperlink r:id="rId70" w:history="1">
         <w:r>
           <w:rPr>
             <w:rStyle w:val="Hyperlink"/>
+            <w:highlight w:val="green"/>
           </w:rPr>
           <w:t>https://www.javatpoint.com/uml-dependency</w:t>
         </w:r>
       </w:hyperlink>
       <w:r>
+        <w:rPr>
+          <w:highlight w:val="green"/>
+        </w:rPr>
         <w:t xml:space="preserve"> </w:t>
       </w:r>
     </w:p>
@@ -6934,16 +6663,23 @@
           <w:ilvl w:val="1"/>
           <w:numId w:val="47"/>
         </w:numPr>
-      </w:pPr>
-      <w:hyperlink r:id="rId54" w:history="1">
+        <w:rPr>
+          <w:highlight w:val="green"/>
+        </w:rPr>
+      </w:pPr>
+      <w:hyperlink r:id="rId71" w:history="1">
         <w:r>
           <w:rPr>
             <w:rStyle w:val="Hyperlink"/>
+            <w:highlight w:val="green"/>
           </w:rPr>
           <w:t>https://www.javatpoint.com/uml-generalization</w:t>
         </w:r>
       </w:hyperlink>
       <w:r>
+        <w:rPr>
+          <w:highlight w:val="green"/>
+        </w:rPr>
         <w:t xml:space="preserve"> </w:t>
       </w:r>
     </w:p>
@@ -6954,16 +6690,23 @@
           <w:ilvl w:val="1"/>
           <w:numId w:val="47"/>
         </w:numPr>
-      </w:pPr>
-      <w:hyperlink r:id="rId55" w:history="1">
+        <w:rPr>
+          <w:highlight w:val="green"/>
+        </w:rPr>
+      </w:pPr>
+      <w:hyperlink r:id="rId72" w:history="1">
         <w:r>
           <w:rPr>
             <w:rStyle w:val="Hyperlink"/>
+            <w:highlight w:val="green"/>
           </w:rPr>
           <w:t>https://www.javatpoint.com/uml-realization</w:t>
         </w:r>
       </w:hyperlink>
       <w:r>
+        <w:rPr>
+          <w:highlight w:val="green"/>
+        </w:rPr>
         <w:t xml:space="preserve"> </w:t>
       </w:r>
     </w:p>
@@ -6974,16 +6717,23 @@
           <w:ilvl w:val="1"/>
           <w:numId w:val="47"/>
         </w:numPr>
-      </w:pPr>
-      <w:hyperlink r:id="rId56" w:history="1">
+        <w:rPr>
+          <w:highlight w:val="green"/>
+        </w:rPr>
+      </w:pPr>
+      <w:hyperlink r:id="rId73" w:history="1">
         <w:r>
           <w:rPr>
             <w:rStyle w:val="Hyperlink"/>
+            <w:highlight w:val="green"/>
           </w:rPr>
           <w:t>https://www.javatpoint.com/uml-class-diagram</w:t>
         </w:r>
       </w:hyperlink>
       <w:r>
+        <w:rPr>
+          <w:highlight w:val="green"/>
+        </w:rPr>
         <w:t xml:space="preserve"> </w:t>
       </w:r>
     </w:p>
@@ -6994,16 +6744,23 @@
           <w:ilvl w:val="1"/>
           <w:numId w:val="47"/>
         </w:numPr>
-      </w:pPr>
-      <w:hyperlink r:id="rId57" w:history="1">
+        <w:rPr>
+          <w:highlight w:val="green"/>
+        </w:rPr>
+      </w:pPr>
+      <w:hyperlink r:id="rId74" w:history="1">
         <w:r>
           <w:rPr>
             <w:rStyle w:val="Hyperlink"/>
+            <w:highlight w:val="green"/>
           </w:rPr>
           <w:t>https://www.javatpoint.com/uml-object-diagram</w:t>
         </w:r>
       </w:hyperlink>
       <w:r>
+        <w:rPr>
+          <w:highlight w:val="green"/>
+        </w:rPr>
         <w:t xml:space="preserve"> </w:t>
       </w:r>
     </w:p>
@@ -7014,16 +6771,23 @@
           <w:ilvl w:val="1"/>
           <w:numId w:val="47"/>
         </w:numPr>
-      </w:pPr>
-      <w:hyperlink r:id="rId58" w:history="1">
+        <w:rPr>
+          <w:highlight w:val="green"/>
+        </w:rPr>
+      </w:pPr>
+      <w:hyperlink r:id="rId75" w:history="1">
         <w:r>
           <w:rPr>
             <w:rStyle w:val="Hyperlink"/>
+            <w:highlight w:val="green"/>
           </w:rPr>
           <w:t>https://www.javatpoint.com/uml-component-diagram</w:t>
         </w:r>
       </w:hyperlink>
       <w:r>
+        <w:rPr>
+          <w:highlight w:val="green"/>
+        </w:rPr>
         <w:t xml:space="preserve"> </w:t>
       </w:r>
     </w:p>
@@ -7034,16 +6798,23 @@
           <w:ilvl w:val="1"/>
           <w:numId w:val="47"/>
         </w:numPr>
-      </w:pPr>
-      <w:hyperlink r:id="rId59" w:history="1">
+        <w:rPr>
+          <w:highlight w:val="green"/>
+        </w:rPr>
+      </w:pPr>
+      <w:hyperlink r:id="rId76" w:history="1">
         <w:r>
           <w:rPr>
             <w:rStyle w:val="Hyperlink"/>
+            <w:highlight w:val="green"/>
           </w:rPr>
           <w:t>https://www.javatpoint.com/uml-deployment-diagram</w:t>
         </w:r>
       </w:hyperlink>
       <w:r>
+        <w:rPr>
+          <w:highlight w:val="green"/>
+        </w:rPr>
         <w:t xml:space="preserve"> </w:t>
       </w:r>
     </w:p>
@@ -7055,7 +6826,7 @@
           <w:numId w:val="47"/>
         </w:numPr>
       </w:pPr>
-      <w:hyperlink r:id="rId60" w:history="1">
+      <w:hyperlink r:id="rId77" w:history="1">
         <w:r>
           <w:rPr>
             <w:rStyle w:val="Hyperlink"/>
@@ -7075,7 +6846,7 @@
           <w:numId w:val="47"/>
         </w:numPr>
       </w:pPr>
-      <w:hyperlink r:id="rId61" w:history="1">
+      <w:hyperlink r:id="rId78" w:history="1">
         <w:r>
           <w:rPr>
             <w:rStyle w:val="Hyperlink"/>
@@ -7095,7 +6866,7 @@
           <w:numId w:val="47"/>
         </w:numPr>
       </w:pPr>
-      <w:hyperlink r:id="rId62" w:history="1">
+      <w:hyperlink r:id="rId79" w:history="1">
         <w:r>
           <w:rPr>
             <w:rStyle w:val="Hyperlink"/>
@@ -7106,6 +6877,8 @@
       <w:r>
         <w:t xml:space="preserve"> </w:t>
       </w:r>
+      <w:bookmarkStart w:id="1" w:name="_GoBack"/>
+      <w:bookmarkEnd w:id="1"/>
     </w:p>
     <w:p>
       <w:pPr>
@@ -7115,7 +6888,7 @@
           <w:numId w:val="47"/>
         </w:numPr>
       </w:pPr>
-      <w:hyperlink r:id="rId63" w:history="1">
+      <w:hyperlink r:id="rId80" w:history="1">
         <w:r>
           <w:rPr>
             <w:rStyle w:val="Hyperlink"/>
@@ -7135,7 +6908,7 @@
           <w:numId w:val="47"/>
         </w:numPr>
       </w:pPr>
-      <w:hyperlink r:id="rId64" w:history="1">
+      <w:hyperlink r:id="rId81" w:history="1">
         <w:r>
           <w:rPr>
             <w:rStyle w:val="Hyperlink"/>
@@ -7155,7 +6928,7 @@
           <w:numId w:val="47"/>
         </w:numPr>
       </w:pPr>
-      <w:hyperlink r:id="rId65" w:history="1">
+      <w:hyperlink r:id="rId82" w:history="1">
         <w:r>
           <w:rPr>
             <w:rStyle w:val="Hyperlink"/>
@@ -7175,7 +6948,7 @@
           <w:numId w:val="47"/>
         </w:numPr>
       </w:pPr>
-      <w:hyperlink r:id="rId66" w:history="1">
+      <w:hyperlink r:id="rId83" w:history="1">
         <w:r>
           <w:rPr>
             <w:rStyle w:val="Hyperlink"/>
@@ -7194,16 +6967,23 @@
           <w:ilvl w:val="1"/>
           <w:numId w:val="47"/>
         </w:numPr>
-      </w:pPr>
-      <w:hyperlink r:id="rId67" w:history="1">
+        <w:rPr>
+          <w:highlight w:val="green"/>
+        </w:rPr>
+      </w:pPr>
+      <w:hyperlink r:id="rId84" w:history="1">
         <w:r>
           <w:rPr>
             <w:rStyle w:val="Hyperlink"/>
+            <w:highlight w:val="green"/>
           </w:rPr>
           <w:t>https://www.javatpoint.com/uml-tools</w:t>
         </w:r>
       </w:hyperlink>
       <w:r>
+        <w:rPr>
+          <w:highlight w:val="green"/>
+        </w:rPr>
         <w:t xml:space="preserve"> </w:t>
       </w:r>
     </w:p>
@@ -7280,7 +7060,7 @@
           <w:lang w:val="tr-TR"/>
         </w:rPr>
       </w:pPr>
-      <w:hyperlink r:id="rId68" w:history="1">
+      <w:hyperlink r:id="rId85" w:history="1">
         <w:r>
           <w:rPr>
             <w:rStyle w:val="Hyperlink"/>
@@ -7327,7 +7107,7 @@
           <w:numId w:val="47"/>
         </w:numPr>
       </w:pPr>
-      <w:hyperlink r:id="rId69" w:tgtFrame="_blank" w:history="1">
+      <w:hyperlink r:id="rId86" w:tgtFrame="_blank" w:history="1">
         <w:r>
           <w:rPr>
             <w:rStyle w:val="l"/>
@@ -7351,7 +7131,7 @@
           <w:numId w:val="47"/>
         </w:numPr>
       </w:pPr>
-      <w:hyperlink r:id="rId70" w:tgtFrame="_blank" w:history="1">
+      <w:hyperlink r:id="rId87" w:tgtFrame="_blank" w:history="1">
         <w:r>
           <w:rPr>
             <w:rStyle w:val="l"/>
@@ -7375,7 +7155,7 @@
           <w:numId w:val="47"/>
         </w:numPr>
       </w:pPr>
-      <w:hyperlink r:id="rId71" w:tgtFrame="_blank" w:history="1">
+      <w:hyperlink r:id="rId88" w:tgtFrame="_blank" w:history="1">
         <w:r>
           <w:rPr>
             <w:rStyle w:val="l"/>
@@ -7399,7 +7179,7 @@
           <w:numId w:val="47"/>
         </w:numPr>
       </w:pPr>
-      <w:hyperlink r:id="rId72" w:tgtFrame="_blank" w:history="1">
+      <w:hyperlink r:id="rId89" w:tgtFrame="_blank" w:history="1">
         <w:r>
           <w:rPr>
             <w:rStyle w:val="l"/>
@@ -7423,7 +7203,7 @@
           <w:numId w:val="47"/>
         </w:numPr>
       </w:pPr>
-      <w:hyperlink r:id="rId73" w:tgtFrame="_blank" w:history="1">
+      <w:hyperlink r:id="rId90" w:tgtFrame="_blank" w:history="1">
         <w:r>
           <w:rPr>
             <w:rStyle w:val="l"/>
@@ -7447,7 +7227,7 @@
           <w:numId w:val="47"/>
         </w:numPr>
       </w:pPr>
-      <w:hyperlink r:id="rId74" w:tgtFrame="_blank" w:history="1">
+      <w:hyperlink r:id="rId91" w:tgtFrame="_blank" w:history="1">
         <w:r>
           <w:rPr>
             <w:rStyle w:val="l"/>
@@ -7471,7 +7251,7 @@
           <w:numId w:val="47"/>
         </w:numPr>
       </w:pPr>
-      <w:hyperlink r:id="rId75" w:tgtFrame="_blank" w:history="1">
+      <w:hyperlink r:id="rId92" w:tgtFrame="_blank" w:history="1">
         <w:r>
           <w:rPr>
             <w:rStyle w:val="l"/>
@@ -7960,12 +7740,12 @@
       </w:pPr>
     </w:p>
     <w:sectPr>
-      <w:headerReference w:type="even" r:id="rId76"/>
-      <w:headerReference w:type="default" r:id="rId77"/>
-      <w:footerReference w:type="even" r:id="rId78"/>
-      <w:footerReference w:type="default" r:id="rId79"/>
-      <w:headerReference w:type="first" r:id="rId80"/>
-      <w:footerReference w:type="first" r:id="rId81"/>
+      <w:headerReference w:type="even" r:id="rId93"/>
+      <w:headerReference w:type="default" r:id="rId94"/>
+      <w:footerReference w:type="even" r:id="rId95"/>
+      <w:footerReference w:type="default" r:id="rId96"/>
+      <w:headerReference w:type="first" r:id="rId97"/>
+      <w:footerReference w:type="first" r:id="rId98"/>
       <w:pgSz w:w="12240" w:h="15840"/>
       <w:pgMar w:top="630" w:right="1440" w:bottom="1440" w:left="1440" w:header="720" w:footer="720" w:gutter="0"/>
       <w:pgNumType w:start="1"/>

</xml_diff>